<commit_message>
moved around. Intro draft ready. Methods first paragraph
</commit_message>
<xml_diff>
--- a/distributions_paper/docx_ref.docx
+++ b/distributions_paper/docx_ref.docx
@@ -7,7 +7,7 @@
         <w:pStyle w:val="Title"/>
       </w:pPr>
       <w:r>
-        <w:t>Individual Variation in Animal Movement</w:t>
+        <w:t>Variation in distance between consecutive animal locations</w:t>
       </w:r>
     </w:p>
     <w:p>
@@ -19,6 +19,1127 @@
       </w:r>
     </w:p>
     <w:p>
+      <w:pPr>
+        <w:pStyle w:val="Heading1"/>
+      </w:pPr>
+      <w:bookmarkStart w:id="0" w:name="introduction"/>
+      <w:r>
+        <w:t>Introduction</w:t>
+      </w:r>
+      <w:bookmarkEnd w:id="0"/>
+    </w:p>
+    <w:p>
+      <w:pPr>
+        <w:pStyle w:val="FirstParagraph"/>
+        <w:spacing w:line="480" w:lineRule="auto"/>
+      </w:pPr>
+      <w:r>
+        <w:t>Movement is a fundamental ecological process, critical to an animal’s biology and it’s interactions with the environment. The study of animal movement tends to focus on four basic mechanistic questions: the why, when, where, and how an animal moves, and th</w:t>
+      </w:r>
+      <w:r>
+        <w:t>ese questions can be answered at the scale of individuals or populations. A general framework for movement ecology is needed to link movement patterns and processes. Such a framework would start with a focus on movement itself and the individual’s internal</w:t>
+      </w:r>
+      <w:r>
+        <w:t xml:space="preserve"> state, navigation capacity, motion capacity, and responses to external factors (Nathan </w:t>
+      </w:r>
+      <w:r>
+        <w:rPr>
+          <w:i/>
+        </w:rPr>
+        <w:t>et al.</w:t>
+      </w:r>
+      <w:r>
+        <w:t xml:space="preserve"> 2008). The overall goal of studying movement is to find the linkages between the causes and mechanisms of animal movement, that explain spatiotemporal patterns t</w:t>
+      </w:r>
+      <w:r>
+        <w:t>hat then feed back into various ecological and evolutionary processes. Some of these approaches involve separating different movement patterns into states, with each state having an associated set of parameters that determine that specific movement pattern</w:t>
+      </w:r>
+      <w:r>
+        <w:t xml:space="preserve"> (Langrock </w:t>
+      </w:r>
+      <w:r>
+        <w:rPr>
+          <w:i/>
+        </w:rPr>
+        <w:t>et al.</w:t>
+      </w:r>
+      <w:r>
+        <w:t xml:space="preserve"> 2012). These approaches segment movement patterns, in order to associate specific types of movement to underlying behaviors or fine-scale environmental influences (Getz citations, Morales, more focus on the random walk models, Patterson20</w:t>
+      </w:r>
+      <w:r>
+        <w:t>08). Several of these approaches focus on the why and underlying processes that drive animal movement, whether that is an animal’s internal state or responses to their environment.</w:t>
+      </w:r>
+    </w:p>
+    <w:p>
+      <w:pPr>
+        <w:pStyle w:val="BodyText"/>
+        <w:spacing w:line="480" w:lineRule="auto"/>
+      </w:pPr>
+      <w:r>
+        <w:t>Random walks have been used broadly in biology to characterize animal movem</w:t>
+      </w:r>
+      <w:r>
+        <w:t xml:space="preserve">ent, and increasing levels of complexity can be incorporated by using multiple random walks, continuous time or different levels of correlation between turning angles (Morales </w:t>
+      </w:r>
+      <w:r>
+        <w:rPr>
+          <w:i/>
+        </w:rPr>
+        <w:t>et al.</w:t>
+      </w:r>
+      <w:r>
+        <w:t xml:space="preserve"> 2004; Codling </w:t>
+      </w:r>
+      <w:r>
+        <w:rPr>
+          <w:i/>
+        </w:rPr>
+        <w:t>et al.</w:t>
+      </w:r>
+      <w:r>
+        <w:t xml:space="preserve"> 2008). More recent developments have focused on impl</w:t>
+      </w:r>
+      <w:r>
+        <w:t xml:space="preserve">ementing higher order Markov processes through state-space </w:t>
+      </w:r>
+      <w:r>
+        <w:lastRenderedPageBreak/>
+        <w:t>models, which provide a probabilistic framework that allows for prediction of future states of a system based from previous states, by coupling an observation model with an underlying mechanistic m</w:t>
+      </w:r>
+      <w:r>
+        <w:t>odel. When extending this framework to movement ecology, we understand that the process model provides the mechanism for movement across space and time, and the observation model is related to the sampling process. In movement data, a state-space process a</w:t>
+      </w:r>
+      <w:r>
+        <w:t xml:space="preserve">llows us to couple a statistical model for the observation method, accounting for errors in sampling or detection, with a separate model for the movement dynamics which are determined by the effects of behavior or responses to the environment (Patterson </w:t>
+      </w:r>
+      <w:r>
+        <w:rPr>
+          <w:i/>
+        </w:rPr>
+        <w:t>et</w:t>
+      </w:r>
+      <w:r>
+        <w:rPr>
+          <w:i/>
+        </w:rPr>
+        <w:t xml:space="preserve"> al.</w:t>
+      </w:r>
+      <w:r>
+        <w:t xml:space="preserve"> 2008). In general, state-space models are used to identify different states, or behavioral states, that determine different movement patterns associated to step length and turning angle. And some of the main questions asked with this approach are rela</w:t>
+      </w:r>
+      <w:r>
+        <w:t>ted to identifying these different states, or behavioral state-switching, from time series data on location tracking.</w:t>
+      </w:r>
+    </w:p>
+    <w:p>
+      <w:pPr>
+        <w:pStyle w:val="BodyText"/>
+        <w:spacing w:line="480" w:lineRule="auto"/>
+      </w:pPr>
+      <w:r>
+        <w:t>Although I have mostly described approaches used to understand why movement happens, animal movement also has consequences, which might in</w:t>
+      </w:r>
+      <w:r>
+        <w:t>fluence species interactions, ecological function, and vital demographic processes (such as survival, reproduction, or dispersal of other species) and thus result in population or regional level impacts. A clear example of the consequences of animal moveme</w:t>
+      </w:r>
+      <w:r>
+        <w:t>nt on other species involves animal-mediated seed dispersal or pollination, impacting a plant’s spatial population dynamics.The specific case of seed dispersal is interesting because of the different levels and interactions happening. At the individual lev</w:t>
+      </w:r>
+      <w:r>
+        <w:t>el, we focus on an individual bird consuming fruit and dispersing the seeds of the tree. How this particular individual moves across the landscape directly affects the dispersal for that specific tree and other trees from which it consumes fruit. At the sa</w:t>
+      </w:r>
+      <w:r>
+        <w:t>me time, that individual has intra-individual variation in movement patterns associated to specific events in that individual’s lifetime, such as breeding and nesting, or even smaller scale variation related to different states, such as foraging or resting</w:t>
+      </w:r>
+      <w:r>
+        <w:t xml:space="preserve">. Interspecific interactions come at play as multiple species find themselves together feeding from the same trees, and thus competing for these resources, while at </w:t>
+      </w:r>
+      <w:r>
+        <w:lastRenderedPageBreak/>
+        <w:t>the same time intraspecific interactions due to social behavior broadly determine general m</w:t>
+      </w:r>
+      <w:r>
+        <w:t>ovement patterns for animals restricted within family home ranges. From the plant’s perspective, the variation in movement patterns across all dispersers will determine eventual plant population spatial spread.</w:t>
+      </w:r>
+    </w:p>
+    <w:p>
+      <w:pPr>
+        <w:pStyle w:val="BodyText"/>
+        <w:spacing w:line="480" w:lineRule="auto"/>
+      </w:pPr>
+      <w:r>
+        <w:t>Specifically in the context of seed dispersal</w:t>
+      </w:r>
+      <w:r>
+        <w:t xml:space="preserve"> ecology, the general focus has been on understanding how the typical movement patterns, built around average measures at population levels, can influence plant population spread and seed dispersal [sources]. Animal movement can be modeled with a simple di</w:t>
+      </w:r>
+      <w:r>
+        <w:t xml:space="preserve">ffusion process or a random walk (Levey </w:t>
+      </w:r>
+      <w:r>
+        <w:rPr>
+          <w:i/>
+        </w:rPr>
+        <w:t>et al.</w:t>
+      </w:r>
+      <w:r>
+        <w:t xml:space="preserve"> 2005; Jones </w:t>
+      </w:r>
+      <w:r>
+        <w:rPr>
+          <w:i/>
+        </w:rPr>
+        <w:t>et al.</w:t>
+      </w:r>
+      <w:r>
+        <w:t xml:space="preserve"> 2017), with the simplest approach assuming model parameters are the same across individuals, something known as ‘complete pooling’ (Langrock </w:t>
+      </w:r>
+      <w:r>
+        <w:rPr>
+          <w:i/>
+        </w:rPr>
+        <w:t>et al.</w:t>
+      </w:r>
+      <w:r>
+        <w:t xml:space="preserve"> 2012). This focus on generality has driven</w:t>
+      </w:r>
+      <w:r>
+        <w:t xml:space="preserve"> to a lack of frameworks for understanding how variation in animal movement is maintained, and the consequences of this variation across populations and communities. From the animal movement perspective, some alternatives have been considered to incorporat</w:t>
+      </w:r>
+      <w:r>
+        <w:t xml:space="preserve">e individual variation with ‘no pooling’ or ‘partial pooling’ approaches, where each or some individuals have their own set of parameters (Patterson </w:t>
+      </w:r>
+      <w:r>
+        <w:rPr>
+          <w:i/>
+        </w:rPr>
+        <w:t>et al.</w:t>
+      </w:r>
+      <w:r>
+        <w:t xml:space="preserve"> 2009), however a high number of parameters quickly limits applications to high levels of individual </w:t>
+      </w:r>
+      <w:r>
+        <w:t xml:space="preserve">variation. Recent calls for incorporating individual variation in movement and their consequences to seed dispersal or even pathogen spread (Snell </w:t>
+      </w:r>
+      <w:r>
+        <w:rPr>
+          <w:i/>
+        </w:rPr>
+        <w:t>et al.</w:t>
+      </w:r>
+      <w:r>
+        <w:t xml:space="preserve"> 2019) have pushed for the need to develop theory that explores different types of variation in movemen</w:t>
+      </w:r>
+      <w:r>
+        <w:t>t patterns to understand its consequences across ecological organizational levels. In particular, when considering species interactions, incorporating individual variation becomes essential to understand how positive or negative feedback loops play into th</w:t>
+      </w:r>
+      <w:r>
+        <w:t>e maintenance of variation in movement as individuals respond to external factors in their environment (Shaw 2020).</w:t>
+      </w:r>
+    </w:p>
+    <w:p>
+      <w:pPr>
+        <w:pStyle w:val="BodyText"/>
+        <w:spacing w:line="480" w:lineRule="auto"/>
+      </w:pPr>
+      <w:r>
+        <w:t>We focus here on developing a process to analyze animal movement sequences based on movement lengths, or step lengths, and turning angle pro</w:t>
+      </w:r>
+      <w:r>
+        <w:t xml:space="preserve">bability distributions. Following the methods of Kareiva </w:t>
+      </w:r>
+      <w:r>
+        <w:lastRenderedPageBreak/>
+        <w:t>and Shigesada (1983), we assume the movement is a correlated random walk and derive expected square displacements associated to a number of consecutive moves under various probability distribution mo</w:t>
+      </w:r>
+      <w:r>
+        <w:t xml:space="preserve">dels.A simple correlated random walk, which involves a directional correlation between successive step movement (Codling </w:t>
+      </w:r>
+      <w:r>
+        <w:rPr>
+          <w:i/>
+        </w:rPr>
+        <w:t>et al.</w:t>
+      </w:r>
+      <w:r>
+        <w:t xml:space="preserve"> 2008). Unlike other studies which focus on deciphering the underlying behaviors from animal movement data, our focus was to unco</w:t>
+      </w:r>
+      <w:r>
+        <w:t>ver potential differences between individuals and how these differences can be obscured when modeling population-level animal movement. We know these simple correlated random walks, or simple movement models might not be enough to describe net displacement</w:t>
+      </w:r>
+      <w:r>
+        <w:t>s under more complex processes, for which developments in higher order markov processes show to be promising. However, our goal in this study was to use a simpler model and focus on potential differences when analyzing complete pooling versus no pooling da</w:t>
+      </w:r>
+      <w:r>
+        <w:t>ta. In the context of animal-mediated seed dispersal, understanding these indivdiual level differences can help us describe and characterize the implications that different animals may have over spatial distributions of plant populations, and thus identify</w:t>
+      </w:r>
+      <w:r>
+        <w:t xml:space="preserve"> potential dispersers with higher or more importance, particularly when associated to long-distance seed dispersal events.</w:t>
+      </w:r>
+    </w:p>
+    <w:p>
+      <w:pPr>
+        <w:pStyle w:val="Heading1"/>
+        <w:spacing w:line="480" w:lineRule="auto"/>
+      </w:pPr>
+      <w:bookmarkStart w:id="1" w:name="methods"/>
+      <w:r>
+        <w:t>Methods</w:t>
+      </w:r>
+      <w:bookmarkEnd w:id="1"/>
+    </w:p>
+    <w:p>
+      <w:pPr>
+        <w:pStyle w:val="FirstParagraph"/>
+        <w:spacing w:line="480" w:lineRule="auto"/>
+      </w:pPr>
+      <w:r>
+        <w:t>We focused our study of individual variation on the many-banded araçari (</w:t>
+      </w:r>
+      <w:r>
+        <w:rPr>
+          <w:i/>
+        </w:rPr>
+        <w:t>Pterglossus pluricinctus</w:t>
+      </w:r>
+      <w:r>
+        <w:t xml:space="preserve">), a small toucan in Yasuní </w:t>
+      </w:r>
+      <w:r>
+        <w:t xml:space="preserve">National Park, Ecuador. We used previously collected data from studies using radiotelemetry to estimate home ranges and evaluate the potential seed dispersal distances for the </w:t>
+      </w:r>
+      <w:r>
+        <w:rPr>
+          <w:i/>
+        </w:rPr>
+        <w:t>Virola flexuosa</w:t>
+      </w:r>
+      <w:r>
+        <w:t xml:space="preserve"> tree (Holbrook 2011). Over a period of four years, from 2001 to </w:t>
+      </w:r>
+      <w:r>
+        <w:t xml:space="preserve">2005, </w:t>
+      </w:r>
+      <w:r>
+        <w:rPr>
+          <w:i/>
+        </w:rPr>
+        <w:t>P. pluricinctus</w:t>
+      </w:r>
+      <w:r>
+        <w:t xml:space="preserve"> individuals were captured and radio-transmitters were attached at the base of the central tail feathers (Holbrook 2011). Toucan locations were estimated by triangulation using receivers and hand-held antennas, with tracking periods la</w:t>
+      </w:r>
+      <w:r>
+        <w:t>sting between 4-5 hours per day, locating individual birds every 15 minutes. Further details on field methods can be found in Holbrook (</w:t>
+      </w:r>
+      <w:r>
+        <w:rPr>
+          <w:b/>
+        </w:rPr>
+        <w:t>???</w:t>
+      </w:r>
+      <w:r>
+        <w:t xml:space="preserve">). It is important to note that </w:t>
+      </w:r>
+      <w:r>
+        <w:lastRenderedPageBreak/>
+        <w:t>these methods did not tack all birds simultaneously, and that although individual tou</w:t>
+      </w:r>
+      <w:r>
+        <w:t xml:space="preserve">can locations were attempted every 15 minutes, this was not always possible, thus some successive locations have time categories associated to multiples of 15. For our analyses, we focused on toucans with a minimum of </w:t>
+      </w:r>
+      <w:r>
+        <w:rPr>
+          <w:b/>
+        </w:rPr>
+        <w:t>20?</w:t>
+      </w:r>
+      <w:r>
+        <w:t xml:space="preserve"> recorded locations, and we calcula</w:t>
+      </w:r>
+      <w:r>
+        <w:t>ted turning angles (in radians), and the associated Euclidean step lengths in meters for each successive set of locations and turning directions. We worked under a velocity-based framework, and thus divided step lengths by the time interval during which th</w:t>
+      </w:r>
+      <w:r>
+        <w:t xml:space="preserve">ey were recorded. This gave us a total of </w:t>
+      </w:r>
+      <w:r>
+        <w:rPr>
+          <w:b/>
+        </w:rPr>
+        <w:t>600ish?</w:t>
+      </w:r>
+      <w:r>
+        <w:t xml:space="preserve"> data points for turning angles and velocities.</w:t>
+      </w:r>
+    </w:p>
+    <w:p>
+      <w:pPr>
+        <w:pStyle w:val="BodyText"/>
+        <w:spacing w:line="480" w:lineRule="auto"/>
+      </w:pPr>
+      <w:r>
+        <w:rPr>
+          <w:b/>
+        </w:rPr>
+        <w:t>Could I find anything pre HMMs of SSMs? Wondering what people could do before? And wondering this because we have broken up tracking periods, not continuous on</w:t>
+      </w:r>
+      <w:r>
+        <w:rPr>
+          <w:b/>
+        </w:rPr>
+        <w:t>es</w:t>
+      </w:r>
+      <w:r>
+        <w:br/>
+        <w:t>Seems like I need to focus more on random walks</w:t>
+      </w:r>
+    </w:p>
+    <w:p>
+      <w:pPr>
+        <w:pStyle w:val="BodyText"/>
+        <w:spacing w:line="480" w:lineRule="auto"/>
+      </w:pPr>
+      <w:r>
+        <w:t xml:space="preserve">Assume weibull distributions for step length and wrapped cauchy distributions for the turning angles (Langrock </w:t>
+      </w:r>
+      <w:r>
+        <w:rPr>
+          <w:i/>
+        </w:rPr>
+        <w:t>et al.</w:t>
+      </w:r>
+      <w:r>
+        <w:t xml:space="preserve"> 2012), but they tried Gamma and von Mises, respectively, but got outperformed by AIC. U</w:t>
+      </w:r>
+      <w:r>
+        <w:t>sed negative binomial for the state dwell times.</w:t>
+      </w:r>
+    </w:p>
+    <w:p>
+      <w:pPr>
+        <w:pStyle w:val="BodyText"/>
+        <w:spacing w:line="480" w:lineRule="auto"/>
+      </w:pPr>
+      <w:r>
+        <w:t xml:space="preserve">Random walks used broadly in biology to characterize animal and cell movement. Describes que commonly used distributions for angles: von Mises, wrapped normal and wrapped Cauchy distributions. (Codling </w:t>
+      </w:r>
+      <w:r>
+        <w:rPr>
+          <w:i/>
+        </w:rPr>
+        <w:t>et al</w:t>
+      </w:r>
+      <w:r>
+        <w:rPr>
+          <w:i/>
+        </w:rPr>
+        <w:t>.</w:t>
+      </w:r>
+      <w:r>
+        <w:t xml:space="preserve"> 2008) - IDEA: so maybe use these distributions for the angles. We might see that there is not much difference in angle movement across individuals? They all tend to move forward perhaps, or something like that, and where the real differences are is in th</w:t>
+      </w:r>
+      <w:r>
+        <w:t xml:space="preserve">e distances. - Also might be intriguing to incorporate the time as a set of multiple random walks? or repeats the velocity value for that number of minutes. Maybe just using a correlated random walk, which takes into account short-term correlations in the </w:t>
+      </w:r>
+      <w:r>
+        <w:t xml:space="preserve">direction of movement? - Codling describes this as a velocity jump process, since the markov process is the walker’s velocity rather than the location. Details at the end of page 7. - We consider the individuals moving in space at a constant speed </w:t>
+      </w:r>
+      <m:oMath>
+        <m:r>
+          <w:rPr>
+            <w:rFonts w:ascii="Cambria Math" w:hAnsi="Cambria Math"/>
+          </w:rPr>
+          <m:t>ν</m:t>
+        </m:r>
+      </m:oMath>
+      <w:r>
+        <w:t xml:space="preserve">, and </w:t>
+      </w:r>
+      <w:r>
+        <w:t xml:space="preserve">at each time step </w:t>
+      </w:r>
+      <m:oMath>
+        <m:r>
+          <w:rPr>
+            <w:rFonts w:ascii="Cambria Math" w:hAnsi="Cambria Math"/>
+          </w:rPr>
+          <m:t>τ</m:t>
+        </m:r>
+      </m:oMath>
+      <w:r>
+        <w:t xml:space="preserve"> each individual changes </w:t>
+      </w:r>
+      <w:r>
+        <w:lastRenderedPageBreak/>
+        <w:t xml:space="preserve">direction and moves a distance </w:t>
+      </w:r>
+      <m:oMath>
+        <m:r>
+          <w:rPr>
+            <w:rFonts w:ascii="Cambria Math" w:hAnsi="Cambria Math"/>
+          </w:rPr>
+          <m:t>δ</m:t>
+        </m:r>
+      </m:oMath>
+      <w:r>
+        <w:t xml:space="preserve"> in a new direction (with probability </w:t>
+      </w:r>
+      <m:oMath>
+        <m:r>
+          <w:rPr>
+            <w:rFonts w:ascii="Cambria Math" w:hAnsi="Cambria Math"/>
+          </w:rPr>
+          <m:t>r</m:t>
+        </m:r>
+        <m:r>
+          <w:rPr>
+            <w:rFonts w:ascii="Cambria Math" w:hAnsi="Cambria Math"/>
+          </w:rPr>
+          <m:t>=</m:t>
+        </m:r>
+        <m:r>
+          <w:rPr>
+            <w:rFonts w:ascii="Cambria Math" w:hAnsi="Cambria Math"/>
+          </w:rPr>
+          <m:t>λτ</m:t>
+        </m:r>
+      </m:oMath>
+      <w:r>
+        <w:t xml:space="preserve">), or moves a distance </w:t>
+      </w:r>
+      <m:oMath>
+        <m:r>
+          <w:rPr>
+            <w:rFonts w:ascii="Cambria Math" w:hAnsi="Cambria Math"/>
+          </w:rPr>
+          <m:t>δ</m:t>
+        </m:r>
+      </m:oMath>
+      <w:r>
+        <w:t xml:space="preserve"> in the previous direction (with probability </w:t>
+      </w:r>
+      <m:oMath>
+        <m:r>
+          <w:rPr>
+            <w:rFonts w:ascii="Cambria Math" w:hAnsi="Cambria Math"/>
+          </w:rPr>
+          <m:t>q</m:t>
+        </m:r>
+        <m:r>
+          <w:rPr>
+            <w:rFonts w:ascii="Cambria Math" w:hAnsi="Cambria Math"/>
+          </w:rPr>
+          <m:t>=1-</m:t>
+        </m:r>
+        <m:r>
+          <w:rPr>
+            <w:rFonts w:ascii="Cambria Math" w:hAnsi="Cambria Math"/>
+          </w:rPr>
+          <m:t>λτ</m:t>
+        </m:r>
+      </m:oMath>
+      <w:r>
+        <w:t>). Hence, turning events occur as a Poisson process wi</w:t>
+      </w:r>
+      <w:r>
+        <w:t xml:space="preserve">th rate </w:t>
+      </w:r>
+      <m:oMath>
+        <m:r>
+          <w:rPr>
+            <w:rFonts w:ascii="Cambria Math" w:hAnsi="Cambria Math"/>
+          </w:rPr>
+          <m:t>λ</m:t>
+        </m:r>
+      </m:oMath>
+      <w:r>
+        <w:t xml:space="preserve">. </w:t>
+      </w:r>
+      <w:r>
+        <w:rPr>
+          <w:b/>
+        </w:rPr>
+        <w:t>This is textual from paper, so modify</w:t>
+      </w:r>
+      <w:r>
+        <w:t xml:space="preserve"> Their focus is also on multiple individuals at the same time, and the density of individuals at a given time and location. - In my case, the distance </w:t>
+      </w:r>
+      <m:oMath>
+        <m:r>
+          <w:rPr>
+            <w:rFonts w:ascii="Cambria Math" w:hAnsi="Cambria Math"/>
+          </w:rPr>
+          <m:t>δ</m:t>
+        </m:r>
+      </m:oMath>
+      <w:r>
+        <w:t xml:space="preserve"> would also be randomly sampled, or this are the veloc</w:t>
+      </w:r>
+      <w:r>
+        <w:t xml:space="preserve">ities I suppose. So, perhaps it is constant speed, and the distance is actually times to account for 15, 30, etc minutes based on the data. - Remember too that this velocity </w:t>
+      </w:r>
+      <m:oMath>
+        <m:r>
+          <w:rPr>
+            <w:rFonts w:ascii="Cambria Math" w:hAnsi="Cambria Math"/>
+          </w:rPr>
+          <m:t>ν</m:t>
+        </m:r>
+      </m:oMath>
+      <w:r>
+        <w:t xml:space="preserve"> is actually the distance over time </w:t>
+      </w:r>
+      <m:oMath>
+        <m:r>
+          <w:rPr>
+            <w:rFonts w:ascii="Cambria Math" w:hAnsi="Cambria Math"/>
+          </w:rPr>
+          <m:t>δ</m:t>
+        </m:r>
+        <m:r>
+          <w:rPr>
+            <w:rFonts w:ascii="Cambria Math" w:hAnsi="Cambria Math"/>
+          </w:rPr>
+          <m:t>/</m:t>
+        </m:r>
+        <m:r>
+          <w:rPr>
+            <w:rFonts w:ascii="Cambria Math" w:hAnsi="Cambria Math"/>
+          </w:rPr>
+          <m:t>τ</m:t>
+        </m:r>
+      </m:oMath>
+      <w:r>
+        <w:t xml:space="preserve"> - Pg11. A correlated random walk, CRW,</w:t>
+      </w:r>
+      <w:r>
+        <w:t xml:space="preserve"> consisting of a series of independet draws from a step length PDF and a turning angle PDF for each step, a first order markov process. - using mean square displacement. The effect of step length variability on MSD can be quite significant. - MSD being of </w:t>
+      </w:r>
+      <w:r>
+        <w:t>interest to ecologists due to its relation with the diffusion coefficient D. equations 2.13 and 2.14 ** Should write a conclusion about this paper**</w:t>
+      </w:r>
+    </w:p>
+    <w:p>
+      <w:pPr>
+        <w:pStyle w:val="BodyText"/>
+        <w:spacing w:line="480" w:lineRule="auto"/>
+      </w:pPr>
+      <w:r>
+        <w:t>(Kareiva &amp; Shigesada 1983) - approximating displacements by connecting a series of straight lines, and thus</w:t>
+      </w:r>
+      <w:r>
+        <w:t xml:space="preserve"> summarize animal movement based on parameters for movement length and turning angle. Using square displacement instead of linear displacement, because it’s expectation can be calculated from turning angles and step lengths. Assume that the length of each </w:t>
+      </w:r>
+      <w:r>
+        <w:t>move and the turning angle are independent random variables, each with its own probability density. Assume that a series of moves can be represented by random draws from these probability densities, and since each random draw is independent from the preced</w:t>
+      </w:r>
+      <w:r>
+        <w:t xml:space="preserve">ing ones, the random draw process is a first order markov chain. The result is a correlated random walk, and the distribution g(theta) gives a measure of the degree to which the angles of movement are correlated. </w:t>
+      </w:r>
+      <w:r>
+        <w:rPr>
+          <w:i/>
+        </w:rPr>
+        <w:t>Would be interesting to add a figure with w</w:t>
+      </w:r>
+      <w:r>
+        <w:rPr>
+          <w:i/>
+        </w:rPr>
+        <w:t>hat I am actually analyzing. So, visually show how the gps locations get turned into straight lines, and angles, with an associated time interval. Or we could just multiply everything? So have it all for 15 minute intervals, and then repeat the ones that w</w:t>
+      </w:r>
+      <w:r>
+        <w:rPr>
+          <w:i/>
+        </w:rPr>
+        <w:t>ent on longer, perhaps set a limit for 60 minutes?</w:t>
+      </w:r>
+    </w:p>
+    <w:p>
+      <w:pPr>
+        <w:pStyle w:val="BodyText"/>
+        <w:spacing w:line="480" w:lineRule="auto"/>
+      </w:pPr>
+      <w:r>
+        <w:lastRenderedPageBreak/>
+        <w:t>probabilistic rules of movement.</w:t>
+      </w:r>
+    </w:p>
+    <w:p>
+      <w:pPr>
+        <w:pStyle w:val="BodyText"/>
+        <w:spacing w:line="480" w:lineRule="auto"/>
+      </w:pPr>
+      <w:r>
+        <w:t xml:space="preserve">As in other papers. Note that we adopt the convention of using upper case letters for random variables and lower case letters for possible numerical values of these random </w:t>
+      </w:r>
+      <w:r>
+        <w:t>variables.</w:t>
+      </w:r>
+    </w:p>
+    <w:p>
+      <w:pPr>
+        <w:pStyle w:val="BodyText"/>
+        <w:spacing w:line="480" w:lineRule="auto"/>
+      </w:pPr>
+      <w:r>
+        <w:t>“Location accuracy using radio telemetry may be reduced in tropical forests… conservative distance categories of 100-m increments to better represent precision. Time categories: 15, 30, 60, 90 minutes. Then calculated probability of movements ma</w:t>
+      </w:r>
+      <w:r>
+        <w:t>de within each distance category within each time category, summed across each time category to give a final probability for each distance category.”</w:t>
+      </w:r>
+    </w:p>
+    <w:p>
+      <w:pPr>
+        <w:pStyle w:val="BodyText"/>
+        <w:spacing w:line="480" w:lineRule="auto"/>
+      </w:pPr>
+      <w:r>
+        <w:t>“</w:t>
+      </w:r>
+      <w:r>
+        <w:t>Distances travelled per movement bout ranged from 0 to &gt;2000m. Strong leptokurtic distributions of movements with most being &lt;300m. Longest recorded movement for Pluricinctus is 3665m (recorded in 30 minutes)” *this is a corresponding velocity of 122.16666</w:t>
+      </w:r>
+      <w:r>
+        <w:t>67 meters per minute.</w:t>
+      </w:r>
+    </w:p>
+    <w:p>
+      <w:pPr>
+        <w:pStyle w:val="BodyText"/>
+        <w:spacing w:line="480" w:lineRule="auto"/>
+      </w:pPr>
+      <w:r>
+        <w:t>Evaluating models with their individual-specific counterparts, using AIC or BIC. In individual-specific models the AIC results from the joint likelihood of the individual-specific models.</w:t>
+      </w:r>
+    </w:p>
+    <w:p>
+      <w:pPr>
+        <w:pStyle w:val="BodyText"/>
+        <w:spacing w:line="480" w:lineRule="auto"/>
+      </w:pPr>
+      <w:r>
+        <w:t>Consider incorporating NAs for missed observat</w:t>
+      </w:r>
+      <w:r>
+        <w:t>ions so we keep the regular 15 minute time interval.</w:t>
+      </w:r>
+    </w:p>
+    <w:p>
+      <w:pPr>
+        <w:pStyle w:val="BodyText"/>
+        <w:spacing w:line="480" w:lineRule="auto"/>
+      </w:pPr>
+      <m:oMathPara>
+        <m:oMathParaPr>
+          <m:jc m:val="center"/>
+        </m:oMathParaPr>
+        <m:oMath>
+          <m:r>
+            <w:rPr>
+              <w:rFonts w:ascii="Cambria Math" w:hAnsi="Cambria Math"/>
+            </w:rPr>
+            <m:t>AIC</m:t>
+          </m:r>
+          <m:sSub>
+            <m:sSubPr>
+              <m:ctrlPr>
+                <w:rPr>
+                  <w:rFonts w:ascii="Cambria Math" w:hAnsi="Cambria Math"/>
+                </w:rPr>
+              </m:ctrlPr>
+            </m:sSubPr>
+            <m:e>
+              <m:r>
+                <w:rPr>
+                  <w:rFonts w:ascii="Cambria Math" w:hAnsi="Cambria Math"/>
+                </w:rPr>
+                <m:t>​</m:t>
+              </m:r>
+            </m:e>
+            <m:sub>
+              <m:r>
+                <w:rPr>
+                  <w:rFonts w:ascii="Cambria Math" w:hAnsi="Cambria Math"/>
+                </w:rPr>
+                <m:t>indlevel</m:t>
+              </m:r>
+            </m:sub>
+          </m:sSub>
+          <m:r>
+            <w:rPr>
+              <w:rFonts w:ascii="Cambria Math" w:hAnsi="Cambria Math"/>
+            </w:rPr>
+            <m:t>=2⋅∑</m:t>
+          </m:r>
+          <m:d>
+            <m:dPr>
+              <m:ctrlPr>
+                <w:rPr>
+                  <w:rFonts w:ascii="Cambria Math" w:hAnsi="Cambria Math"/>
+                </w:rPr>
+              </m:ctrlPr>
+            </m:dPr>
+            <m:e>
+              <m:r>
+                <w:rPr>
+                  <w:rFonts w:ascii="Cambria Math" w:hAnsi="Cambria Math"/>
+                </w:rPr>
+                <m:t>numberparameters</m:t>
+              </m:r>
+            </m:e>
+          </m:d>
+          <m:r>
+            <w:rPr>
+              <w:rFonts w:ascii="Cambria Math" w:hAnsi="Cambria Math"/>
+            </w:rPr>
+            <m:t>+2⋅∑</m:t>
+          </m:r>
+          <m:d>
+            <m:dPr>
+              <m:ctrlPr>
+                <w:rPr>
+                  <w:rFonts w:ascii="Cambria Math" w:hAnsi="Cambria Math"/>
+                </w:rPr>
+              </m:ctrlPr>
+            </m:dPr>
+            <m:e>
+              <m:r>
+                <w:rPr>
+                  <w:rFonts w:ascii="Cambria Math" w:hAnsi="Cambria Math"/>
+                </w:rPr>
+                <m:t>negativeloglikeli</m:t>
+              </m:r>
+              <m:r>
+                <w:rPr>
+                  <w:rFonts w:ascii="Cambria Math" w:hAnsi="Cambria Math"/>
+                </w:rPr>
+                <m:t>h</m:t>
+              </m:r>
+              <m:r>
+                <w:rPr>
+                  <w:rFonts w:ascii="Cambria Math" w:hAnsi="Cambria Math"/>
+                </w:rPr>
+                <m:t>ood</m:t>
+              </m:r>
+            </m:e>
+          </m:d>
+        </m:oMath>
+      </m:oMathPara>
+    </w:p>
+    <w:p>
+      <w:pPr>
+        <w:pStyle w:val="FirstParagraph"/>
+        <w:spacing w:line="480" w:lineRule="auto"/>
+      </w:pPr>
+      <m:oMathPara>
+        <m:oMathParaPr>
+          <m:jc m:val="center"/>
+        </m:oMathParaPr>
+        <m:oMath>
+          <m:r>
+            <w:rPr>
+              <w:rFonts w:ascii="Cambria Math" w:hAnsi="Cambria Math"/>
+            </w:rPr>
+            <m:t>AICc</m:t>
+          </m:r>
+          <m:sSub>
+            <m:sSubPr>
+              <m:ctrlPr>
+                <w:rPr>
+                  <w:rFonts w:ascii="Cambria Math" w:hAnsi="Cambria Math"/>
+                </w:rPr>
+              </m:ctrlPr>
+            </m:sSubPr>
+            <m:e>
+              <m:r>
+                <w:rPr>
+                  <w:rFonts w:ascii="Cambria Math" w:hAnsi="Cambria Math"/>
+                </w:rPr>
+                <m:t>​</m:t>
+              </m:r>
+            </m:e>
+            <m:sub>
+              <m:r>
+                <w:rPr>
+                  <w:rFonts w:ascii="Cambria Math" w:hAnsi="Cambria Math"/>
+                </w:rPr>
+                <m:t>indlevel</m:t>
+              </m:r>
+            </m:sub>
+          </m:sSub>
+          <m:r>
+            <w:rPr>
+              <w:rFonts w:ascii="Cambria Math" w:hAnsi="Cambria Math"/>
+            </w:rPr>
+            <m:t>=</m:t>
+          </m:r>
+          <m:r>
+            <w:rPr>
+              <w:rFonts w:ascii="Cambria Math" w:hAnsi="Cambria Math"/>
+            </w:rPr>
+            <m:t>AIC</m:t>
+          </m:r>
+          <m:sSub>
+            <m:sSubPr>
+              <m:ctrlPr>
+                <w:rPr>
+                  <w:rFonts w:ascii="Cambria Math" w:hAnsi="Cambria Math"/>
+                </w:rPr>
+              </m:ctrlPr>
+            </m:sSubPr>
+            <m:e>
+              <m:r>
+                <w:rPr>
+                  <w:rFonts w:ascii="Cambria Math" w:hAnsi="Cambria Math"/>
+                </w:rPr>
+                <m:t>​</m:t>
+              </m:r>
+            </m:e>
+            <m:sub>
+              <m:r>
+                <w:rPr>
+                  <w:rFonts w:ascii="Cambria Math" w:hAnsi="Cambria Math"/>
+                </w:rPr>
+                <m:t>indlevel</m:t>
+              </m:r>
+            </m:sub>
+          </m:sSub>
+          <m:r>
+            <w:rPr>
+              <w:rFonts w:ascii="Cambria Math" w:hAnsi="Cambria Math"/>
+            </w:rPr>
+            <m:t>+(2⋅∑</m:t>
+          </m:r>
+          <m:r>
+            <w:rPr>
+              <w:rFonts w:ascii="Cambria Math" w:hAnsi="Cambria Math"/>
+            </w:rPr>
+            <m:t>nparams</m:t>
+          </m:r>
+          <m:r>
+            <w:rPr>
+              <w:rFonts w:ascii="Cambria Math" w:hAnsi="Cambria Math"/>
+            </w:rPr>
+            <m:t>⋅</m:t>
+          </m:r>
+          <m:d>
+            <m:dPr>
+              <m:ctrlPr>
+                <w:rPr>
+                  <w:rFonts w:ascii="Cambria Math" w:hAnsi="Cambria Math"/>
+                </w:rPr>
+              </m:ctrlPr>
+            </m:dPr>
+            <m:e>
+              <m:r>
+                <w:rPr>
+                  <w:rFonts w:ascii="Cambria Math" w:hAnsi="Cambria Math"/>
+                </w:rPr>
+                <m:t>∑</m:t>
+              </m:r>
+              <m:r>
+                <w:rPr>
+                  <w:rFonts w:ascii="Cambria Math" w:hAnsi="Cambria Math"/>
+                </w:rPr>
+                <m:t>nparams</m:t>
+              </m:r>
+              <m:r>
+                <w:rPr>
+                  <w:rFonts w:ascii="Cambria Math" w:hAnsi="Cambria Math"/>
+                </w:rPr>
+                <m:t>+1</m:t>
+              </m:r>
+            </m:e>
+          </m:d>
+          <m:r>
+            <w:rPr>
+              <w:rFonts w:ascii="Cambria Math" w:hAnsi="Cambria Math"/>
+            </w:rPr>
+            <m:t>/</m:t>
+          </m:r>
+          <m:d>
+            <m:dPr>
+              <m:ctrlPr>
+                <w:rPr>
+                  <w:rFonts w:ascii="Cambria Math" w:hAnsi="Cambria Math"/>
+                </w:rPr>
+              </m:ctrlPr>
+            </m:dPr>
+            <m:e>
+              <m:r>
+                <w:rPr>
+                  <w:rFonts w:ascii="Cambria Math" w:hAnsi="Cambria Math"/>
+                </w:rPr>
+                <m:t>∑</m:t>
+              </m:r>
+              <m:r>
+                <w:rPr>
+                  <w:rFonts w:ascii="Cambria Math" w:hAnsi="Cambria Math"/>
+                </w:rPr>
+                <m:t>obser</m:t>
+              </m:r>
+              <m:r>
+                <w:rPr>
+                  <w:rFonts w:ascii="Cambria Math" w:hAnsi="Cambria Math"/>
+                </w:rPr>
+                <m:t>vations</m:t>
+              </m:r>
+              <m:r>
+                <w:rPr>
+                  <w:rFonts w:ascii="Cambria Math" w:hAnsi="Cambria Math"/>
+                </w:rPr>
+                <m:t>-</m:t>
+              </m:r>
+              <m:d>
+                <m:dPr>
+                  <m:ctrlPr>
+                    <w:rPr>
+                      <w:rFonts w:ascii="Cambria Math" w:hAnsi="Cambria Math"/>
+                    </w:rPr>
+                  </m:ctrlPr>
+                </m:dPr>
+                <m:e>
+                  <m:r>
+                    <w:rPr>
+                      <w:rFonts w:ascii="Cambria Math" w:hAnsi="Cambria Math"/>
+                    </w:rPr>
+                    <m:t>∑</m:t>
+                  </m:r>
+                  <m:r>
+                    <w:rPr>
+                      <w:rFonts w:ascii="Cambria Math" w:hAnsi="Cambria Math"/>
+                    </w:rPr>
+                    <m:t>nparams</m:t>
+                  </m:r>
+                  <m:r>
+                    <w:rPr>
+                      <w:rFonts w:ascii="Cambria Math" w:hAnsi="Cambria Math"/>
+                    </w:rPr>
+                    <m:t>-</m:t>
+                  </m:r>
+                  <m:r>
+                    <w:rPr>
+                      <w:rFonts w:ascii="Cambria Math" w:hAnsi="Cambria Math"/>
+                    </w:rPr>
+                    <m:t>1</m:t>
+                  </m:r>
+                </m:e>
+              </m:d>
+            </m:e>
+          </m:d>
+        </m:oMath>
+      </m:oMathPara>
+    </w:p>
+    <w:p>
+      <w:pPr>
+        <w:pStyle w:val="FirstParagraph"/>
+        <w:spacing w:line="480" w:lineRule="auto"/>
+      </w:pPr>
+      <m:oMathPara>
+        <m:oMathParaPr>
+          <m:jc m:val="center"/>
+        </m:oMathParaPr>
+        <m:oMath>
+          <m:r>
+            <w:rPr>
+              <w:rFonts w:ascii="Cambria Math" w:hAnsi="Cambria Math"/>
+            </w:rPr>
+            <m:t>BI</m:t>
+          </m:r>
+          <m:sSub>
+            <m:sSubPr>
+              <m:ctrlPr>
+                <w:rPr>
+                  <w:rFonts w:ascii="Cambria Math" w:hAnsi="Cambria Math"/>
+                </w:rPr>
+              </m:ctrlPr>
+            </m:sSubPr>
+            <m:e>
+              <m:r>
+                <w:rPr>
+                  <w:rFonts w:ascii="Cambria Math" w:hAnsi="Cambria Math"/>
+                </w:rPr>
+                <m:t>C</m:t>
+              </m:r>
+            </m:e>
+            <m:sub>
+              <m:r>
+                <w:rPr>
+                  <w:rFonts w:ascii="Cambria Math" w:hAnsi="Cambria Math"/>
+                </w:rPr>
+                <m:t>indlevel</m:t>
+              </m:r>
+            </m:sub>
+          </m:sSub>
+          <m:r>
+            <w:rPr>
+              <w:rFonts w:ascii="Cambria Math" w:hAnsi="Cambria Math"/>
+            </w:rPr>
+            <m:t>=</m:t>
+          </m:r>
+          <m:r>
+            <m:rPr>
+              <m:nor/>
+            </m:rPr>
+            <m:t>ln</m:t>
+          </m:r>
+          <m:r>
+            <w:rPr>
+              <w:rFonts w:ascii="Cambria Math" w:hAnsi="Cambria Math"/>
+            </w:rPr>
+            <m:t>∑</m:t>
+          </m:r>
+          <m:r>
+            <w:rPr>
+              <w:rFonts w:ascii="Cambria Math" w:hAnsi="Cambria Math"/>
+            </w:rPr>
+            <m:t>observations</m:t>
+          </m:r>
+          <m:r>
+            <w:rPr>
+              <w:rFonts w:ascii="Cambria Math" w:hAnsi="Cambria Math"/>
+            </w:rPr>
+            <m:t>⋅∑</m:t>
+          </m:r>
+          <m:r>
+            <w:rPr>
+              <w:rFonts w:ascii="Cambria Math" w:hAnsi="Cambria Math"/>
+            </w:rPr>
+            <m:t>numberparameters</m:t>
+          </m:r>
+          <m:r>
+            <w:rPr>
+              <w:rFonts w:ascii="Cambria Math" w:hAnsi="Cambria Math"/>
+            </w:rPr>
+            <m:t>+2⋅∑</m:t>
+          </m:r>
+          <m:r>
+            <w:rPr>
+              <w:rFonts w:ascii="Cambria Math" w:hAnsi="Cambria Math"/>
+            </w:rPr>
+            <m:t>negativeloglikeli</m:t>
+          </m:r>
+          <m:r>
+            <w:rPr>
+              <w:rFonts w:ascii="Cambria Math" w:hAnsi="Cambria Math"/>
+            </w:rPr>
+            <m:t>h</m:t>
+          </m:r>
+          <m:r>
+            <w:rPr>
+              <w:rFonts w:ascii="Cambria Math" w:hAnsi="Cambria Math"/>
+            </w:rPr>
+            <m:t>ood</m:t>
+          </m:r>
+        </m:oMath>
+      </m:oMathPara>
+    </w:p>
+    <w:p>
+      <w:pPr>
+        <w:spacing w:line="480" w:lineRule="auto"/>
+      </w:pPr>
       <w:r>
         <w:br w:type="page"/>
       </w:r>
@@ -26,486 +1147,547 @@
     <w:p>
       <w:pPr>
         <w:pStyle w:val="Heading1"/>
-      </w:pPr>
-      <w:bookmarkStart w:id="0" w:name="introduction"/>
+        <w:spacing w:line="480" w:lineRule="auto"/>
+      </w:pPr>
+      <w:bookmarkStart w:id="2" w:name="questions"/>
       <w:r>
         <w:lastRenderedPageBreak/>
-        <w:t>Introduction</w:t>
-      </w:r>
-      <w:bookmarkEnd w:id="0"/>
+        <w:t>Questions</w:t>
+      </w:r>
+      <w:bookmarkEnd w:id="2"/>
+    </w:p>
+    <w:p>
+      <w:pPr>
+        <w:pStyle w:val="Compact"/>
+        <w:numPr>
+          <w:ilvl w:val="0"/>
+          <w:numId w:val="28"/>
+        </w:numPr>
+        <w:spacing w:line="480" w:lineRule="auto"/>
+      </w:pPr>
+      <w:r>
+        <w:t>What is the distribution of distances between consecutive recorded locations?</w:t>
+      </w:r>
+    </w:p>
+    <w:p>
+      <w:pPr>
+        <w:pStyle w:val="Compact"/>
+        <w:numPr>
+          <w:ilvl w:val="0"/>
+          <w:numId w:val="28"/>
+        </w:numPr>
+        <w:spacing w:line="480" w:lineRule="auto"/>
+      </w:pPr>
+      <w:r>
+        <w:t>Are</w:t>
+      </w:r>
+      <w:r>
+        <w:t xml:space="preserve"> there differences between individuals or can we use the same distribution to describe these distances between two locations?</w:t>
+      </w:r>
+    </w:p>
+    <w:p>
+      <w:pPr>
+        <w:pStyle w:val="FirstParagraph"/>
+        <w:spacing w:line="480" w:lineRule="auto"/>
+      </w:pPr>
+      <w:r>
+        <w:t>The reasoning behind this, is that distances between locations can be used later on to describe variation in step length when simulating animal movement under simple models such as random walk.</w:t>
+      </w:r>
+    </w:p>
+    <w:p>
+      <w:pPr>
+        <w:pStyle w:val="Heading3"/>
+        <w:spacing w:line="480" w:lineRule="auto"/>
+      </w:pPr>
+      <w:bookmarkStart w:id="3" w:name="mpm-meters-per-minute"/>
+      <w:r>
+        <w:t>MPM: meters per minute</w:t>
+      </w:r>
+      <w:bookmarkEnd w:id="3"/>
+    </w:p>
+    <w:p>
+      <w:pPr>
+        <w:pStyle w:val="FirstParagraph"/>
+        <w:spacing w:line="480" w:lineRule="auto"/>
+      </w:pPr>
+      <w:r>
+        <w:t>Due to the variation in time between co</w:t>
+      </w:r>
+      <w:r>
+        <w:t xml:space="preserve">nsecutive locations, we scaled the step lengths to displacement in one minute. </w:t>
+      </w:r>
+      <w:r>
+        <w:rPr>
+          <w:b/>
+        </w:rPr>
+        <w:t>Visualize the variation and distribution of these distances between locations</w:t>
+      </w:r>
+    </w:p>
+    <w:p>
+      <w:pPr>
+        <w:pStyle w:val="Heading1"/>
+        <w:spacing w:line="480" w:lineRule="auto"/>
+      </w:pPr>
+      <w:bookmarkStart w:id="4" w:name="fit-distribution"/>
+      <w:r>
+        <w:t>Fit distribution</w:t>
+      </w:r>
+      <w:bookmarkEnd w:id="4"/>
+    </w:p>
+    <w:p>
+      <w:pPr>
+        <w:pStyle w:val="FirstParagraph"/>
+        <w:spacing w:line="480" w:lineRule="auto"/>
+      </w:pPr>
+      <w:r>
+        <w:t xml:space="preserve">Useful resource to use the package </w:t>
+      </w:r>
+      <w:hyperlink r:id="rId7">
+        <w:r>
+          <w:rPr>
+            <w:rStyle w:val="Hyperlink"/>
+          </w:rPr>
+          <w:t>fitdistrplus</w:t>
+        </w:r>
+      </w:hyperlink>
+      <w:r>
+        <w:t xml:space="preserve"> Also check </w:t>
+      </w:r>
+      <w:hyperlink r:id="rId8">
+        <w:r>
+          <w:rPr>
+            <w:rStyle w:val="Hyperlink"/>
+          </w:rPr>
+          <w:t>this</w:t>
+        </w:r>
+      </w:hyperlink>
+      <w:r>
+        <w:t>. Should I do the opimization by hand?</w:t>
+      </w:r>
     </w:p>
     <w:p>
       <w:pPr>
         <w:pStyle w:val="Heading2"/>
-      </w:pPr>
-      <w:bookmarkStart w:id="1" w:name="X6d9737d2bbcd048419c1c6e5b994cee038bd799"/>
-      <w:r>
-        <w:t>Why do we study animal movement and what can it tell us?</w:t>
-      </w:r>
-      <w:bookmarkEnd w:id="1"/>
+        <w:spacing w:line="480" w:lineRule="auto"/>
+      </w:pPr>
+      <w:bookmarkStart w:id="5" w:name="information-criteria"/>
+      <w:r>
+        <w:t>Information criteri</w:t>
+      </w:r>
+      <w:r>
+        <w:t>a</w:t>
+      </w:r>
+      <w:bookmarkEnd w:id="5"/>
     </w:p>
     <w:p>
       <w:pPr>
         <w:pStyle w:val="FirstParagraph"/>
-      </w:pPr>
-      <w:r>
-        <w:t>Movement is a fundamental ecological process, critical to an animal’s biology and it’s interactions with the environment. The study of animal movement tends to focus on four basic mechanistic questions: the why, when, where, and how, and these questions ca</w:t>
-      </w:r>
-      <w:r>
-        <w:t>n be answered at the scales of individuals or populations. A general framework for movement ecology that allows to link movement patterns and processes, starts with a focus on movement itself and the individual’s internal state, navigation capacity, motion</w:t>
-      </w:r>
-      <w:r>
-        <w:t xml:space="preserve"> capacity, and responses to external factors (Nathan </w:t>
+        <w:spacing w:line="480" w:lineRule="auto"/>
+      </w:pPr>
+      <w:r>
+        <w:t xml:space="preserve">So, for each individual, which is the best fitting distribution, based on AIC or BIC? This is the distribution with the lowest AIC or BIC score for each individual. These are basically the distributions that will be used for the mixed distribution model </w:t>
+      </w:r>
+      <w:r>
+        <w:t>later on.</w:t>
+      </w:r>
+    </w:p>
+    <w:p>
+      <w:pPr>
+        <w:pStyle w:val="BodyText"/>
+        <w:spacing w:line="480" w:lineRule="auto"/>
+      </w:pPr>
+      <w:r>
+        <w:t>However, it is not as straight-forward since there are multiple competing models for certain individuals, which we consider as those within less than 2 units of the delta AIC or BIC. When using AIC, there are competing models for almost every ind</w:t>
+      </w:r>
+      <w:r>
+        <w:t>ividual, whereas with BIC, only 4 of the individuals have competing models.</w:t>
+      </w:r>
+    </w:p>
+    <w:p>
+      <w:pPr>
+        <w:pStyle w:val="BodyText"/>
+        <w:spacing w:line="480" w:lineRule="auto"/>
+      </w:pPr>
+      <w:r>
+        <w:lastRenderedPageBreak/>
+        <w:t xml:space="preserve">Now we can compare what we call </w:t>
       </w:r>
       <w:r>
         <w:rPr>
           <w:i/>
         </w:rPr>
+        <w:t>models</w:t>
+      </w:r>
+      <w:r>
+        <w:t>, in which we compare a model that does complete pooling and considers all the data together, and the other model that considers individual va</w:t>
+      </w:r>
+      <w:r>
+        <w:t>riation, and so it fits a separate distribution to the data from each individual.</w:t>
+      </w:r>
+    </w:p>
+    <w:p>
+      <w:pPr>
+        <w:pStyle w:val="BodyText"/>
+        <w:spacing w:line="480" w:lineRule="auto"/>
+      </w:pPr>
+      <w:r>
+        <w:t xml:space="preserve">The individual variation models will fit a distribution to each individual. At one level we will use the same distribution for all individuals and only consider variation in </w:t>
+      </w:r>
+      <w:r>
+        <w:t>parameters. At the next level, we will consider a change in parameters and distributions, where individuals can have different distributions, and this is what we call the mixed distribution model for individual variation.</w:t>
+      </w:r>
+    </w:p>
+    <w:p>
+      <w:pPr>
+        <w:pStyle w:val="BodyText"/>
+        <w:spacing w:line="480" w:lineRule="auto"/>
+      </w:pPr>
+      <w:r>
+        <w:t>Considering just focusing on BIC b</w:t>
+      </w:r>
+      <w:r>
+        <w:t>ecause of JMP’s paper, and also in this specific case, it provides less competing models for each individual</w:t>
+      </w:r>
+    </w:p>
+    <w:p>
+      <w:pPr>
+        <w:pStyle w:val="Heading2"/>
+        <w:spacing w:line="480" w:lineRule="auto"/>
+      </w:pPr>
+      <w:bookmarkStart w:id="6" w:name="probability-distribution-parameters"/>
+      <w:r>
+        <w:t>Probability distribution parameters</w:t>
+      </w:r>
+      <w:bookmarkEnd w:id="6"/>
+    </w:p>
+    <w:p>
+      <w:pPr>
+        <w:pStyle w:val="FirstParagraph"/>
+        <w:spacing w:line="480" w:lineRule="auto"/>
+      </w:pPr>
+      <w:r>
+        <w:t>We can compare the different parameter values estimated for each distribution and their standard deviations. Th</w:t>
+      </w:r>
+      <w:r>
+        <w:t>ese parameters can give us some insight into some of the characteristics of each set of distances moved per minute, such as which individuals have higher means or longer tails in the distribution of their distances moved per minute. The x axis in the follo</w:t>
+      </w:r>
+      <w:r>
+        <w:t>wing plots highlights which individuals have the lowest BIC (yellow) or AIC(magenta) with that model. The blue lines show the value of that parameter for the population level model, and dashed blue lines show the upper and lower limits of that parameter es</w:t>
+      </w:r>
+      <w:r>
+        <w:t>timate. Overall, at the population level, the lognormal model had the lowest AIC and BIC values.</w:t>
+      </w:r>
+    </w:p>
+    <w:p>
+      <w:pPr>
+        <w:pStyle w:val="Heading1"/>
+      </w:pPr>
+      <w:bookmarkStart w:id="7" w:name="references"/>
+      <w:r>
+        <w:t>References</w:t>
+      </w:r>
+      <w:bookmarkEnd w:id="7"/>
+    </w:p>
+    <w:p>
+      <w:pPr>
+        <w:pStyle w:val="Bibliography"/>
+      </w:pPr>
+      <w:bookmarkStart w:id="8" w:name="ref-codling2008random"/>
+      <w:bookmarkStart w:id="9" w:name="refs"/>
+      <w:r>
+        <w:t xml:space="preserve">Codling, E.A., Plank, M.J. &amp; Benhamou, S. (2008). Random walk models in biology. </w:t>
+      </w:r>
+      <w:r>
+        <w:rPr>
+          <w:i/>
+        </w:rPr>
+        <w:t>Journal of the Royal society interface</w:t>
+      </w:r>
+      <w:r>
+        <w:t>, 5, 813–834.</w:t>
+      </w:r>
+    </w:p>
+    <w:p>
+      <w:pPr>
+        <w:pStyle w:val="Bibliography"/>
+      </w:pPr>
+      <w:bookmarkStart w:id="10" w:name="ref-holbrook2011home"/>
+      <w:bookmarkEnd w:id="8"/>
+      <w:r>
+        <w:t xml:space="preserve">Holbrook, K.M. </w:t>
+      </w:r>
+      <w:r>
+        <w:t xml:space="preserve">(2011). Home range and movement patterns of toucans: Implications for seed dispersal. </w:t>
+      </w:r>
+      <w:r>
+        <w:rPr>
+          <w:i/>
+        </w:rPr>
+        <w:t>Biotropica</w:t>
+      </w:r>
+      <w:r>
+        <w:t>, 43, 357–364.</w:t>
+      </w:r>
+    </w:p>
+    <w:p>
+      <w:pPr>
+        <w:pStyle w:val="Bibliography"/>
+      </w:pPr>
+      <w:bookmarkStart w:id="11" w:name="ref-jones2017closing"/>
+      <w:bookmarkEnd w:id="10"/>
+      <w:r>
+        <w:lastRenderedPageBreak/>
+        <w:t>Jones, L.R., Duke-Sylvester, S.M., Leberg, P.L. &amp; Johnson, D.M. (2017). Closing the gaps for animal seed dispersal: Separating the effects of hab</w:t>
+      </w:r>
+      <w:r>
+        <w:t xml:space="preserve">itat loss on dispersal distances and seed aggregation. </w:t>
+      </w:r>
+      <w:r>
+        <w:rPr>
+          <w:i/>
+        </w:rPr>
+        <w:t>Ecology and evolution</w:t>
+      </w:r>
+      <w:r>
+        <w:t>, 7, 5410–5425.</w:t>
+      </w:r>
+    </w:p>
+    <w:p>
+      <w:pPr>
+        <w:pStyle w:val="Bibliography"/>
+      </w:pPr>
+      <w:bookmarkStart w:id="12" w:name="ref-jonsen2006robust"/>
+      <w:bookmarkEnd w:id="11"/>
+      <w:r>
+        <w:t xml:space="preserve">Jonsen, I.D., Myers, R.A. &amp; James, M.C. (2006). Robust hierarchical state-space models reveal diel variation in travel rates of migrating leatherback turtles. </w:t>
+      </w:r>
+      <w:r>
+        <w:rPr>
+          <w:i/>
+        </w:rPr>
+        <w:t>Journ</w:t>
+      </w:r>
+      <w:r>
+        <w:rPr>
+          <w:i/>
+        </w:rPr>
+        <w:t>al of Animal Ecology</w:t>
+      </w:r>
+      <w:r>
+        <w:t>, 75, 1046–1057.</w:t>
+      </w:r>
+    </w:p>
+    <w:p>
+      <w:pPr>
+        <w:pStyle w:val="Bibliography"/>
+      </w:pPr>
+      <w:bookmarkStart w:id="13" w:name="ref-kareiva1983analyzing"/>
+      <w:bookmarkEnd w:id="12"/>
+      <w:r>
+        <w:t xml:space="preserve">Kareiva, P. &amp; Shigesada, N. (1983). Analyzing insect movement as a correlated random walk. </w:t>
+      </w:r>
+      <w:r>
+        <w:rPr>
+          <w:i/>
+        </w:rPr>
+        <w:t>Oecologia</w:t>
+      </w:r>
+      <w:r>
+        <w:t>, 56, 234–238.</w:t>
+      </w:r>
+    </w:p>
+    <w:p>
+      <w:pPr>
+        <w:pStyle w:val="Bibliography"/>
+      </w:pPr>
+      <w:bookmarkStart w:id="14" w:name="ref-langrock2012flexible"/>
+      <w:bookmarkEnd w:id="13"/>
+      <w:r>
+        <w:t>Langrock, R., King, R., Matthiopoulos, J., Thomas, L., Fortin, D. &amp; Morales, J.M. (2012). Flexible and p</w:t>
+      </w:r>
+      <w:r>
+        <w:t xml:space="preserve">ractical modeling of animal telemetry data: Hidden markov models and extensions. </w:t>
+      </w:r>
+      <w:r>
+        <w:rPr>
+          <w:i/>
+        </w:rPr>
+        <w:t>Ecology</w:t>
+      </w:r>
+      <w:r>
+        <w:t>, 93, 2336–2342.</w:t>
+      </w:r>
+    </w:p>
+    <w:p>
+      <w:pPr>
+        <w:pStyle w:val="Bibliography"/>
+      </w:pPr>
+      <w:bookmarkStart w:id="15" w:name="ref-levey2005effects"/>
+      <w:bookmarkEnd w:id="14"/>
+      <w:r>
+        <w:t xml:space="preserve">Levey, D.J., Bolker, B.M., Tewksbury, J.J., Sargent, S. &amp; Haddad, N.M. (2005). Effects of landscape corridors on seed dispersal by birds. </w:t>
+      </w:r>
+      <w:r>
+        <w:rPr>
+          <w:i/>
+        </w:rPr>
+        <w:t>Science</w:t>
+      </w:r>
+      <w:r>
+        <w:t>, 309, 146–148.</w:t>
+      </w:r>
+    </w:p>
+    <w:p>
+      <w:pPr>
+        <w:pStyle w:val="Bibliography"/>
+      </w:pPr>
+      <w:bookmarkStart w:id="16" w:name="ref-morales2004extracting"/>
+      <w:bookmarkEnd w:id="15"/>
+      <w:r>
+        <w:t xml:space="preserve">Morales, J.M., Haydon, D.T., Frair, J., Holsinger, K.E. &amp; Fryxell, J.M. (2004). Extracting more out of relocation data: Building movement models as mixtures of random walks. </w:t>
+      </w:r>
+      <w:r>
+        <w:rPr>
+          <w:i/>
+        </w:rPr>
+        <w:t>Ecology</w:t>
+      </w:r>
+      <w:r>
+        <w:t>, 85, 2436–2445.</w:t>
+      </w:r>
+    </w:p>
+    <w:p>
+      <w:pPr>
+        <w:pStyle w:val="Bibliography"/>
+      </w:pPr>
+      <w:bookmarkStart w:id="17" w:name="ref-nathan2008movement"/>
+      <w:bookmarkEnd w:id="16"/>
+      <w:r>
+        <w:t>Nathan, R., Getz, W.M., Revilla, E., Holyo</w:t>
+      </w:r>
+      <w:r>
+        <w:t xml:space="preserve">ak, M., Kadmon, R. &amp; Saltz, D. </w:t>
+      </w:r>
+      <w:r>
+        <w:rPr>
+          <w:i/>
+        </w:rPr>
         <w:t>et al.</w:t>
       </w:r>
       <w:r>
-        <w:t xml:space="preserve"> 2008). The overall goal of studying movement seeks to find the linkages between the causes and mechanisms of animal movement, that result in spatiotemporal patterns that feedback to various ecolog</w:t>
-      </w:r>
-      <w:r>
-        <w:t>ical and evolutionary processes.</w:t>
-      </w:r>
-    </w:p>
-    <w:p>
-      <w:pPr>
-        <w:pStyle w:val="Heading2"/>
-      </w:pPr>
-      <w:bookmarkStart w:id="2" w:name="X06fb45a6e11a4e9f406ab12c2f3d868df60576c"/>
-      <w:r>
-        <w:t>What is the importance of individual variation in animal movement?</w:t>
-      </w:r>
-      <w:bookmarkEnd w:id="2"/>
-    </w:p>
-    <w:p>
-      <w:pPr>
-        <w:pStyle w:val="FirstParagraph"/>
-      </w:pPr>
-      <w:r>
-        <w:t>Although there is variation in animal movement at the individual scale, the general focus has been on understanding the typical movement patterns, built aro</w:t>
-      </w:r>
-      <w:r>
-        <w:t>und average measures at population levels. This focus on generality has driven to a lack of frameworks for understanding variation, how it is maintained, and the consequences of this variation across populations, communities, and ecosystems. Although there</w:t>
-      </w:r>
-      <w:r>
-        <w:t xml:space="preserve"> have been recent calls for incorporating individual variation in movement (Snell </w:t>
+        <w:t xml:space="preserve"> (2008). A movement ecology paradigm for unifying organismal movement research. </w:t>
       </w:r>
       <w:r>
         <w:rPr>
           <w:i/>
         </w:rPr>
-        <w:t>et al.</w:t>
-      </w:r>
-      <w:r>
-        <w:t xml:space="preserve"> 2019) we still need to develop theory that explores different types of variation in movement patterns to understand its consequences across these levels. In particular</w:t>
-      </w:r>
-      <w:r>
-        <w:t>, when considering species interactions, incorporating individual variation becomes essential to understand how positive or negative feedback loops play into the maintenance of variation in movement as individuals respond to external factors in their envir</w:t>
-      </w:r>
-      <w:r>
-        <w:t>onment (Shaw 2020).</w:t>
-      </w:r>
-    </w:p>
-    <w:p>
-      <w:pPr>
-        <w:pStyle w:val="Heading2"/>
-      </w:pPr>
-      <w:bookmarkStart w:id="3" w:name="X27bec85d79519f8ae64600c9f099b35d9fd39ff"/>
-      <w:r>
-        <w:t>How does this relate to mutualisms and long-distance movements?</w:t>
-      </w:r>
-      <w:bookmarkEnd w:id="3"/>
-    </w:p>
-    <w:p>
-      <w:pPr>
-        <w:pStyle w:val="FirstParagraph"/>
-      </w:pPr>
-      <w:r>
-        <w:t>The specific case of seed dispersal is interesting because of the different levels and interactions happening. At the individual level, we focus on an individual bird consu</w:t>
-      </w:r>
-      <w:r>
-        <w:t>ming fruit and dispersing the seeds of the tree. How this particular individual moves across the landscape directly affects the dispersal for that specific tree and other trees from which it consumes fruit. At the same time, that individual has intra-indiv</w:t>
-      </w:r>
-      <w:r>
-        <w:t>idual variation in movement patterns associated to specific events in that individual’s lifetime, such as breeding and nesting, or even smaller scale variation related to different states, such as foraging or resting. Interspecific interactions come at pla</w:t>
-      </w:r>
-      <w:r>
-        <w:t>y as multiple species find themselves together feeding from the same tress, and thus competing for these resources, while at the same time intraspecific interactions due to social behavior broadly determine general movement patterns. From the plant’s persp</w:t>
-      </w:r>
-      <w:r>
-        <w:t>ective, the variation in movement patterns across all dispersers will determine eventual plant population spatial spread and success. Individuals will vary in their distances traveled while foraging or searching, directly influencing seed dispersal for the</w:t>
-      </w:r>
-      <w:r>
-        <w:t xml:space="preserve"> plant. Individuals with a tendency to travel larger distances or with higher probabilities of long-distance movements, will have a larger impact on plant population dynamics by increasing the plant’s long-distance dispersal. These long-distance movements </w:t>
-      </w:r>
-      <w:r>
-        <w:t>for seed-dispersing animals, or long-distance dispersal events for plants, can lead to spatial sorting of populations and range expansions [These are sources I haven’t finished reading yet: Shine2011PNAS, Philips2008AmNat, Riotte-Lambert2019Trends.] This i</w:t>
-      </w:r>
-      <w:r>
-        <w:t xml:space="preserve">s also the case for pollination, where pollinator variability in movement patterns and long-distance movements has direct implications for pollination </w:t>
-      </w:r>
-      <w:r>
-        <w:lastRenderedPageBreak/>
-        <w:t>success and plant population persistence, specially in fragmented landscapes [need to find sources for th</w:t>
-      </w:r>
-      <w:r>
-        <w:t>is]. Shaw makes references to how interspecific interactions can contribute to individual movement variation in parasite/pathogen systems. In my case, I would consider how presence of other competitive frugivores could influence this variation (Competition</w:t>
-      </w:r>
-      <w:r>
-        <w:t xml:space="preserve"> between toucans for the virola fruits and space. Larger aracari kick out the little ones (Holbrook 2011)). Shaw brings up how worse conditions can cause increased movement for searching better habitats and escape from these areas.</w:t>
-      </w:r>
-    </w:p>
-    <w:p>
-      <w:pPr>
-        <w:pStyle w:val="Heading2"/>
-      </w:pPr>
-      <w:bookmarkStart w:id="4" w:name="Xef50c7b6541718191748f8957453f266161b9cf"/>
-      <w:r>
-        <w:t>What will this paper act</w:t>
-      </w:r>
-      <w:r>
-        <w:t>ually do to address the main question?</w:t>
-      </w:r>
-      <w:bookmarkEnd w:id="4"/>
-    </w:p>
-    <w:p>
-      <w:pPr>
-        <w:pStyle w:val="FirstParagraph"/>
-      </w:pPr>
-      <w:r>
-        <w:t>In this paper we would like to present a statistical framework that incorporates variability among individuals into population level movement patterns. Providing theoretical frameworks that incorporate individual vari</w:t>
-      </w:r>
-      <w:r>
-        <w:t xml:space="preserve">ation in animal movement can help us link that variation to seed dispersal patterns, and in particular to range expansion dynamics, having consequences at the landscape and regional scales. We will also explore how the variation in long-distance movements </w:t>
-      </w:r>
-      <w:r>
-        <w:t>translates to population level estimates and how these long-distance movements or deviations from typical movement patterns can be incorporated into this framework.Although it increases the complexity and requires more fine scale data, the framework recogn</w:t>
-      </w:r>
-      <w:r>
-        <w:t>izes how variation at the level of individuals can have consequences at larger ecological scales. In this regard, state-space models (SSMs) have been suggested as flexible options to describe the general framework that incorporates observation error and no</w:t>
-      </w:r>
-      <w:r>
-        <w:t xml:space="preserve">isy data, as it is common in the case of radiotelemetry data, and even the use of hierarchical structures or mixed-effects SSMs that can explicitly model variability across individuals (Patterson </w:t>
+        <w:t>Proceedings of the National Academy of Sciences</w:t>
+      </w:r>
+      <w:r>
+        <w:t>, 105, 19052–19059.</w:t>
+      </w:r>
+    </w:p>
+    <w:p>
+      <w:pPr>
+        <w:pStyle w:val="Bibliography"/>
+      </w:pPr>
+      <w:bookmarkStart w:id="18" w:name="ref-patterson2009classifying"/>
+      <w:bookmarkEnd w:id="17"/>
+      <w:r>
+        <w:t>Patterson, T.A., Basson, M., Bravington, M.V. &amp; Gunn, J.S. (2009). Class</w:t>
+      </w:r>
+      <w:r>
+        <w:t xml:space="preserve">ifying movement behaviour in relation to environmental conditions using hidden markov models. </w:t>
       </w:r>
       <w:r>
         <w:rPr>
           <w:i/>
         </w:rPr>
-        <w:t>et al.</w:t>
-      </w:r>
-      <w:r>
-        <w:t xml:space="preserve"> 2008). With our work, we seek to expand on the use of</w:t>
-      </w:r>
-      <w:r>
-        <w:t xml:space="preserve"> state-space models that incorporate variability in movement and can later be used to simulate movement patterns that affect seed dispersal or pollination patterns at the landscape scale.</w:t>
-      </w:r>
-    </w:p>
-    <w:p>
-      <w:pPr>
-        <w:pStyle w:val="Heading1"/>
-      </w:pPr>
-      <w:bookmarkStart w:id="5" w:name="methods"/>
-      <w:r>
-        <w:t>Methods</w:t>
-      </w:r>
-      <w:bookmarkEnd w:id="5"/>
-    </w:p>
-    <w:p>
-      <w:pPr>
-        <w:pStyle w:val="Heading2"/>
-      </w:pPr>
-      <w:bookmarkStart w:id="6" w:name="X56f5a4fc7a82374a677ff17681e2c46fe414dde"/>
-      <w:r>
-        <w:t>Overview of state-space models for movement</w:t>
-      </w:r>
-      <w:bookmarkEnd w:id="6"/>
-    </w:p>
-    <w:p>
-      <w:pPr>
-        <w:pStyle w:val="FirstParagraph"/>
-      </w:pPr>
-      <w:r>
-        <w:t>State-space mode</w:t>
-      </w:r>
-      <w:r>
-        <w:t xml:space="preserve">ls provide a probabilistic framework that allow for prediction of future states of a system based from previous states, by coupling an observation model with an underlying mechanistic model. When extending this framework to movement ecology, we understand </w:t>
-      </w:r>
-      <w:r>
-        <w:t>that the process model provides the mechanism for movement across space and time, and the observation model is related to the sampling process. In movement data, a state-space process allows us to couple a statistical model for the observation method, acco</w:t>
-      </w:r>
-      <w:r>
-        <w:t xml:space="preserve">unting for errors in sampling or detection, with a separate model for the movement dynamics which are determined by the effects of behavior or responses to the environment (Patterson </w:t>
+        <w:t>Journal of Animal Ecology</w:t>
+      </w:r>
+      <w:r>
+        <w:t>, 78, 1113–1123.</w:t>
+      </w:r>
+    </w:p>
+    <w:p>
+      <w:pPr>
+        <w:pStyle w:val="Bibliography"/>
+      </w:pPr>
+      <w:bookmarkStart w:id="19" w:name="ref-patterson2008state"/>
+      <w:bookmarkEnd w:id="18"/>
+      <w:r>
+        <w:t>Patterson, T.A., Thomas, L., Wilcox, C., Ovaskainen, O. &amp; Matthiopoulos, J. (2008). State-space models of individual ani</w:t>
+      </w:r>
+      <w:r>
+        <w:t xml:space="preserve">mal movement. </w:t>
       </w:r>
       <w:r>
         <w:rPr>
           <w:i/>
         </w:rPr>
-        <w:t>et al.</w:t>
-      </w:r>
-      <w:r>
-        <w:t xml:space="preserve"> 2008). In general, state-space models are used to identify differe</w:t>
-      </w:r>
-      <w:r>
-        <w:t>nt states, or behavioral states, that determine different movement patterns associated to step length and turning angle. And some of the main questions asked with this approach are related to identifying these different states, or behavioral state-switchin</w:t>
-      </w:r>
-      <w:r>
-        <w:t>g, from time series data on location tracking.HMMs can be used to categorize this movement data into behavioral states, and link it to foraging or mating activity, as an example.</w:t>
-      </w:r>
-    </w:p>
-    <w:p>
-      <w:pPr>
-        <w:pStyle w:val="BodyText"/>
-      </w:pPr>
-      <w:r>
-        <w:t>The moveHMM package allows for fitting hmm models to different time series, w</w:t>
-      </w:r>
-      <w:r>
-        <w:t xml:space="preserve">hich can come from different individuals, assuming that all individuals share the same movement models, meaning the same distributions and parameters for step length and angle. This is referred to as ‘complete pooling’ (Michelot </w:t>
+        <w:t>Trends in ecology &amp; evolution</w:t>
+      </w:r>
+      <w:r>
+        <w:t>, 23, 87–94.</w:t>
+      </w:r>
+    </w:p>
+    <w:p>
+      <w:pPr>
+        <w:pStyle w:val="Bibliography"/>
+      </w:pPr>
+      <w:bookmarkStart w:id="20" w:name="ref-shaw2020causes"/>
+      <w:bookmarkEnd w:id="19"/>
+      <w:r>
+        <w:t xml:space="preserve">Shaw, A.K. (2020). Causes and consequences of individual variation in animal movement. </w:t>
       </w:r>
       <w:r>
         <w:rPr>
           <w:i/>
         </w:rPr>
-        <w:t>et al.</w:t>
-      </w:r>
-      <w:r>
-        <w:t xml:space="preserve"> 2016a), but there is</w:t>
-      </w:r>
-      <w:r>
-        <w:t xml:space="preserve"> no current implementation for fitting HMMs to highly irregular and </w:t>
-      </w:r>
-      <w:r>
-        <w:lastRenderedPageBreak/>
-        <w:t>noisy tracking data, that explicitly incorporates variability among individuals. In this paper, we would like to show the effects of incorporating individual variability under a HMM framew</w:t>
-      </w:r>
-      <w:r>
-        <w:t>ork that allows for variation not only in parameter values associated to udnerlying model distributions of step length and angle, but also on overall distribution function.</w:t>
-      </w:r>
-    </w:p>
-    <w:p>
-      <w:pPr>
-        <w:pStyle w:val="Heading1"/>
-      </w:pPr>
-      <w:bookmarkStart w:id="7" w:name="references"/>
-      <w:r>
-        <w:t>References</w:t>
-      </w:r>
-      <w:bookmarkEnd w:id="7"/>
-    </w:p>
-    <w:p>
-      <w:pPr>
-        <w:pStyle w:val="NoSpacing"/>
-        <w:ind w:left="720" w:hanging="720"/>
-      </w:pPr>
-      <w:bookmarkStart w:id="8" w:name="ref-holbrook2011home"/>
-      <w:bookmarkStart w:id="9" w:name="refs"/>
-      <w:r>
-        <w:t>Holbrook, K.M. (2011). Home range and movement patterns of toucans: Impl</w:t>
-      </w:r>
-      <w:r>
-        <w:t xml:space="preserve">ications for seed dispersal. </w:t>
+        <w:t>Movement ecology</w:t>
+      </w:r>
+      <w:r>
+        <w:t>, 8, 1–12.</w:t>
+      </w:r>
+    </w:p>
+    <w:p>
+      <w:pPr>
+        <w:pStyle w:val="Bibliography"/>
+      </w:pPr>
+      <w:bookmarkStart w:id="21" w:name="ref-snell2019consequences"/>
+      <w:bookmarkEnd w:id="20"/>
+      <w:r>
+        <w:t xml:space="preserve">Snell, R.S., Beckman, N.G., Fricke, E., Loiselle, B.A., Carvalho, C.S. &amp; Jones, L.R. </w:t>
       </w:r>
       <w:r>
         <w:rPr>
           <w:i/>
         </w:rPr>
-        <w:t>Biotropica</w:t>
-      </w:r>
-      <w:r>
-        <w:t>, 43, 357–364.</w:t>
-      </w:r>
-    </w:p>
-    <w:p>
-      <w:pPr>
-        <w:pStyle w:val="NoSpacing"/>
-        <w:ind w:left="720" w:hanging="720"/>
-      </w:pPr>
-      <w:bookmarkStart w:id="10" w:name="ref-langrock2012flexible"/>
-      <w:bookmarkEnd w:id="8"/>
-      <w:r>
-        <w:t xml:space="preserve">Langrock, R., King, R., Matthiopoulos, J., Thomas, L., Fortin, D. &amp; Morales, J.M. (2012). Flexible and practical modeling of animal telemetry data: Hidden markov models and extensions. </w:t>
+        <w:t>e</w:t>
       </w:r>
       <w:r>
         <w:rPr>
           <w:i/>
         </w:rPr>
-        <w:t>Ecology</w:t>
-      </w:r>
-      <w:r>
-        <w:t>, 93, 2336</w:t>
-      </w:r>
-      <w:r>
-        <w:t>–2342.</w:t>
-      </w:r>
-    </w:p>
-    <w:p>
-      <w:pPr>
-        <w:pStyle w:val="NoSpacing"/>
-        <w:ind w:left="720" w:hanging="720"/>
-      </w:pPr>
-      <w:bookmarkStart w:id="11" w:name="ref-moveHMM"/>
-      <w:bookmarkEnd w:id="10"/>
-      <w:r>
-        <w:t xml:space="preserve">Michelot, T., Langrock, R. &amp; Patterson, T.A. (2016a). MoveHMM: An r package for the statistical modelling of animal movement data using hidden markov models. </w:t>
+        <w:t>t al.</w:t>
+      </w:r>
+      <w:r>
+        <w:t xml:space="preserve"> (2019). Consequences of intraspecific variation in seed dispersal for plant demography, communities, evolution and global change. </w:t>
       </w:r>
       <w:r>
         <w:rPr>
           <w:i/>
         </w:rPr>
-        <w:t>Methods in Ecology and Evolution</w:t>
-      </w:r>
-      <w:r>
-        <w:t>, 7, 1308–1315.</w:t>
-      </w:r>
-    </w:p>
-    <w:p>
-      <w:pPr>
-        <w:pStyle w:val="NoSpacing"/>
-        <w:ind w:left="720" w:hanging="720"/>
-      </w:pPr>
-      <w:bookmarkStart w:id="12" w:name="ref-michelot2016movehmm"/>
-      <w:bookmarkEnd w:id="11"/>
-      <w:r>
-        <w:t>Michelot, T., Langrock, R. &amp; Patterson, T.A</w:t>
-      </w:r>
-      <w:r>
-        <w:t xml:space="preserve">. (2016b). MoveHMM: An r package for the statistical modelling of animal movement data using hidden markov models. </w:t>
-      </w:r>
-      <w:r>
-        <w:rPr>
-          <w:i/>
-        </w:rPr>
-        <w:t>Methods in Ecology and Evolution</w:t>
-      </w:r>
-      <w:r>
-        <w:t>, 7, 1308–1315.</w:t>
-      </w:r>
-    </w:p>
-    <w:p>
-      <w:pPr>
-        <w:pStyle w:val="NoSpacing"/>
-        <w:ind w:left="720" w:hanging="720"/>
-      </w:pPr>
-      <w:bookmarkStart w:id="13" w:name="ref-nathan2008movement"/>
-      <w:bookmarkEnd w:id="12"/>
-      <w:r>
-        <w:t xml:space="preserve">Nathan, R., Getz, W.M., Revilla, E., Holyoak, M., Kadmon, R. &amp; Saltz, D. </w:t>
-      </w:r>
-      <w:r>
-        <w:rPr>
-          <w:i/>
-        </w:rPr>
-        <w:t>et al.</w:t>
-      </w:r>
-      <w:r>
-        <w:t xml:space="preserve"> (2008). A mov</w:t>
-      </w:r>
-      <w:r>
-        <w:t xml:space="preserve">ement ecology paradigm for unifying organismal movement research. </w:t>
-      </w:r>
-      <w:r>
-        <w:rPr>
-          <w:i/>
-        </w:rPr>
-        <w:t>Proceedings of the National Academy of Sciences</w:t>
-      </w:r>
-      <w:r>
-        <w:t>, 105, 19052–19059.</w:t>
-      </w:r>
-    </w:p>
-    <w:p>
-      <w:pPr>
-        <w:pStyle w:val="NoSpacing"/>
-        <w:ind w:left="720" w:hanging="720"/>
-      </w:pPr>
-      <w:bookmarkStart w:id="14" w:name="ref-patterson2008state"/>
-      <w:bookmarkEnd w:id="13"/>
-      <w:r>
-        <w:t>Patterson, T.A., Thomas, L., Wilcox, C., Ovaskainen, O. &amp; Matthiopoulos, J. (2008). State–space models of individual animal</w:t>
-      </w:r>
-      <w:r>
-        <w:t xml:space="preserve"> movement. </w:t>
-      </w:r>
-      <w:r>
-        <w:rPr>
-          <w:i/>
-        </w:rPr>
-        <w:t>Trends in ecology &amp; evolution</w:t>
-      </w:r>
-      <w:r>
-        <w:t>, 23, 87–94.</w:t>
-      </w:r>
-    </w:p>
-    <w:p>
-      <w:pPr>
-        <w:pStyle w:val="NoSpacing"/>
-        <w:ind w:left="720" w:hanging="720"/>
-      </w:pPr>
-      <w:bookmarkStart w:id="15" w:name="ref-shaw2020causes"/>
-      <w:bookmarkEnd w:id="14"/>
-      <w:r>
-        <w:t xml:space="preserve">Shaw, A.K. (2020). Causes and consequences of individual variation in animal movement. </w:t>
-      </w:r>
-      <w:r>
-        <w:rPr>
-          <w:i/>
-        </w:rPr>
-        <w:t>Movement ecology</w:t>
-      </w:r>
-      <w:r>
-        <w:t>, 8, 1–12.</w:t>
-      </w:r>
-    </w:p>
-    <w:p>
-      <w:pPr>
-        <w:pStyle w:val="NoSpacing"/>
-        <w:ind w:left="720" w:hanging="720"/>
-      </w:pPr>
-      <w:bookmarkStart w:id="16" w:name="ref-snell2019consequences"/>
-      <w:bookmarkEnd w:id="15"/>
-      <w:r>
-        <w:t xml:space="preserve">Snell, R.S., Beckman, N.G., Fricke, E., Loiselle, B.A., Carvalho, C.S. &amp; Jones, L.R. </w:t>
-      </w:r>
-      <w:r>
-        <w:rPr>
-          <w:i/>
-        </w:rPr>
-        <w:t>et a</w:t>
-      </w:r>
-      <w:r>
-        <w:rPr>
-          <w:i/>
-        </w:rPr>
-        <w:t>l.</w:t>
-      </w:r>
-      <w:r>
-        <w:t xml:space="preserve"> (2019). Consequences of intraspecific variation in seed dispersal for plant demography, communities, </w:t>
-      </w:r>
-      <w:proofErr w:type="gramStart"/>
-      <w:r>
-        <w:t>evolution</w:t>
-      </w:r>
-      <w:proofErr w:type="gramEnd"/>
-      <w:r>
-        <w:t xml:space="preserve"> and global change. </w:t>
-      </w:r>
-      <w:r>
-        <w:rPr>
-          <w:i/>
-        </w:rPr>
         <w:t>AoB Plants</w:t>
       </w:r>
       <w:r>
         <w:t>, 11, plz016.</w:t>
       </w:r>
       <w:bookmarkEnd w:id="9"/>
-      <w:bookmarkEnd w:id="16"/>
+      <w:bookmarkEnd w:id="21"/>
     </w:p>
     <w:sectPr>
-      <w:footerReference w:type="default" r:id="rId7"/>
+      <w:footerReference w:type="default" r:id="rId9"/>
       <w:pgSz w:w="12240" w:h="15840"/>
       <w:pgMar w:top="1440" w:right="1440" w:bottom="1440" w:left="1440" w:header="720" w:footer="720" w:gutter="0"/>
       <w:lnNumType w:countBy="1" w:restart="continuous"/>
@@ -1162,6 +2344,12 @@
   </w:num>
   <w:num w:numId="26">
     <w:abstractNumId w:val="2"/>
+  </w:num>
+  <w:num w:numId="27">
+    <w:abstractNumId w:val="2"/>
+  </w:num>
+  <w:num w:numId="28">
+    <w:abstractNumId w:val="0"/>
   </w:num>
 </w:numbering>
 </file>

</xml_diff>

<commit_message>
updates to the introduction
</commit_message>
<xml_diff>
--- a/distributions_paper/docx_ref.docx
+++ b/distributions_paper/docx_ref.docx
@@ -1,6 +1,6 @@
 
 <file path=word/document.xml><?xml version="1.0" encoding="utf-8"?>
-<w:document xmlns:wpc="http://schemas.microsoft.com/office/word/2010/wordprocessingCanvas" xmlns:cx="http://schemas.microsoft.com/office/drawing/2014/chartex" xmlns:cx1="http://schemas.microsoft.com/office/drawing/2015/9/8/chartex" xmlns:cx2="http://schemas.microsoft.com/office/drawing/2015/10/21/chartex" xmlns:cx3="http://schemas.microsoft.com/office/drawing/2016/5/9/chartex" xmlns:cx4="http://schemas.microsoft.com/office/drawing/2016/5/10/chartex" xmlns:cx5="http://schemas.microsoft.com/office/drawing/2016/5/11/chartex" xmlns:cx6="http://schemas.microsoft.com/office/drawing/2016/5/12/chartex" xmlns:cx7="http://schemas.microsoft.com/office/drawing/2016/5/13/chartex" xmlns:cx8="http://schemas.microsoft.com/office/drawing/2016/5/14/chartex" xmlns:mc="http://schemas.openxmlformats.org/markup-compatibility/2006" xmlns:aink="http://schemas.microsoft.com/office/drawing/2016/ink" xmlns:am3d="http://schemas.microsoft.com/office/drawing/2017/model3d" xmlns:o="urn:schemas-microsoft-com:office:office" xmlns:r="http://schemas.openxmlformats.org/officeDocument/2006/relationships" xmlns:m="http://schemas.openxmlformats.org/officeDocument/2006/math" xmlns:v="urn:schemas-microsoft-com:vml" xmlns:wp14="http://schemas.microsoft.com/office/word/2010/wordprocessingDrawing" xmlns:wp="http://schemas.openxmlformats.org/drawingml/2006/wordprocessingDrawing" xmlns:w10="urn:schemas-microsoft-com:office:word" xmlns:w="http://schemas.openxmlformats.org/wordprocessingml/2006/main" xmlns:w14="http://schemas.microsoft.com/office/word/2010/wordml" xmlns:w15="http://schemas.microsoft.com/office/word/2012/wordml" xmlns:w16cex="http://schemas.microsoft.com/office/word/2018/wordml/cex" xmlns:w16cid="http://schemas.microsoft.com/office/word/2016/wordml/cid" xmlns:w16="http://schemas.microsoft.com/office/word/2018/wordml" xmlns:w16se="http://schemas.microsoft.com/office/word/2015/wordml/symex" xmlns:wpg="http://schemas.microsoft.com/office/word/2010/wordprocessingGroup" xmlns:wpi="http://schemas.microsoft.com/office/word/2010/wordprocessingInk" xmlns:wne="http://schemas.microsoft.com/office/word/2006/wordml" xmlns:wps="http://schemas.microsoft.com/office/word/2010/wordprocessingShape" mc:Ignorable="w14 w15 w16se w16cid w16 w16cex wp14">
+<w:document xmlns:wpc="http://schemas.microsoft.com/office/word/2010/wordprocessingCanvas" xmlns:cx="http://schemas.microsoft.com/office/drawing/2014/chartex" xmlns:cx1="http://schemas.microsoft.com/office/drawing/2015/9/8/chartex" xmlns:cx2="http://schemas.microsoft.com/office/drawing/2015/10/21/chartex" xmlns:cx3="http://schemas.microsoft.com/office/drawing/2016/5/9/chartex" xmlns:cx4="http://schemas.microsoft.com/office/drawing/2016/5/10/chartex" xmlns:cx5="http://schemas.microsoft.com/office/drawing/2016/5/11/chartex" xmlns:cx6="http://schemas.microsoft.com/office/drawing/2016/5/12/chartex" xmlns:cx7="http://schemas.microsoft.com/office/drawing/2016/5/13/chartex" xmlns:cx8="http://schemas.microsoft.com/office/drawing/2016/5/14/chartex" xmlns:mc="http://schemas.openxmlformats.org/markup-compatibility/2006" xmlns:aink="http://schemas.microsoft.com/office/drawing/2016/ink" xmlns:am3d="http://schemas.microsoft.com/office/drawing/2017/model3d" xmlns:o="urn:schemas-microsoft-com:office:office" xmlns:r="http://schemas.openxmlformats.org/officeDocument/2006/relationships" xmlns:m="http://schemas.openxmlformats.org/officeDocument/2006/math" xmlns:v="urn:schemas-microsoft-com:vml" xmlns:wp14="http://schemas.microsoft.com/office/word/2010/wordprocessingDrawing" xmlns:wp="http://schemas.openxmlformats.org/drawingml/2006/wordprocessingDrawing" xmlns:w10="urn:schemas-microsoft-com:office:word" xmlns:w="http://schemas.openxmlformats.org/wordprocessingml/2006/main" xmlns:w14="http://schemas.microsoft.com/office/word/2010/wordml" xmlns:w15="http://schemas.microsoft.com/office/word/2012/wordml" xmlns:w16cex="http://schemas.microsoft.com/office/word/2018/wordml/cex" xmlns:w16cid="http://schemas.microsoft.com/office/word/2016/wordml/cid" xmlns:w16="http://schemas.microsoft.com/office/word/2018/wordml" xmlns:w16sdtdh="http://schemas.microsoft.com/office/word/2020/wordml/sdtdatahash" xmlns:w16se="http://schemas.microsoft.com/office/word/2015/wordml/symex" xmlns:wpg="http://schemas.microsoft.com/office/word/2010/wordprocessingGroup" xmlns:wpi="http://schemas.microsoft.com/office/word/2010/wordprocessingInk" xmlns:wne="http://schemas.microsoft.com/office/word/2006/wordml" xmlns:wps="http://schemas.microsoft.com/office/word/2010/wordprocessingShape" mc:Ignorable="w14 w15 w16se w16cid w16 w16cex w16sdtdh wp14">
   <w:body>
     <w:p>
       <w:pPr>
@@ -31,7 +31,6 @@
     <w:p>
       <w:pPr>
         <w:pStyle w:val="FirstParagraph"/>
-        <w:spacing w:line="480" w:lineRule="auto"/>
       </w:pPr>
       <w:r>
         <w:t>Movement is a fundamental ecological process, critical to an animal’s biology and it’s interactions with the environment. The study of animal movement tends to focus on four basic mechanistic questions: the why, when, where, and how an animal moves, and th</w:t>
@@ -40,7 +39,36 @@
         <w:t>ese questions can be answered at the scale of individuals or populations. A general framework for movement ecology is needed to link movement patterns and processes. Such a framework would start with a focus on movement itself and the individual’s internal</w:t>
       </w:r>
       <w:r>
-        <w:t xml:space="preserve"> state, navigation capacity, motion capacity, and responses to external factors (Nathan </w:t>
+        <w:t xml:space="preserve"> </w:t>
+      </w:r>
+      <w:r>
+        <w:t xml:space="preserve">state, navigation capacity, motion capacity, and responses to external factors (Nathan </w:t>
+      </w:r>
+      <w:r>
+        <w:t>et al.</w:t>
+      </w:r>
+      <w:r>
+        <w:t xml:space="preserve"> 2008). The overall goal of studying</w:t>
+      </w:r>
+      <w:r>
+        <w:t xml:space="preserve"> </w:t>
+      </w:r>
+      <w:r>
+        <w:t>movement is to find the linkages between the causes and mechanisms of animal movement, that explain spatiotemporal patterns t</w:t>
+      </w:r>
+      <w:r>
+        <w:t>hat then feed back into various ecological and evolutionary processes. However, we can also focus on the effects and consequences that different movement patterns can have over species interactions and other ecological processes.</w:t>
+      </w:r>
+    </w:p>
+    <w:p>
+      <w:pPr>
+        <w:pStyle w:val="BodyText"/>
+      </w:pPr>
+      <w:r>
+        <w:t>Random walks have been use</w:t>
+      </w:r>
+      <w:r>
+        <w:t xml:space="preserve">d broadly in biology to model movement of animals and microorganisms, starting with the simplest models of movement using uncorrelated and unbiased random walks (Codling </w:t>
       </w:r>
       <w:r>
         <w:rPr>
@@ -49,13 +77,20 @@
         <w:t>et al.</w:t>
       </w:r>
       <w:r>
-        <w:t xml:space="preserve"> 2008). The overall goal of studying movement is to find the linkages between the causes and mechanisms of animal movement, that explain spatiotemporal patterns t</w:t>
-      </w:r>
-      <w:r>
-        <w:t>hat then feed back into various ecological and evolutionary processes. Some of these approaches involve separating different movement patterns into states, with each state having an associated set of parameters that determine that specific movement pattern</w:t>
-      </w:r>
-      <w:r>
-        <w:t xml:space="preserve"> (Langrock </w:t>
+        <w:t xml:space="preserve"> 2008). These movement models show no preference in direction and movement at ea</w:t>
+      </w:r>
+      <w:r>
+        <w:t>ch step is completely independent of the direction taken in previous movements. Extensions of simple random walk processes are regularly used to accommodate for more complex behaviors or to include drift. Some of these extensions involve the use of correla</w:t>
+      </w:r>
+      <w:r>
+        <w:t xml:space="preserve">ted random walks, which incorporate a correlation </w:t>
+      </w:r>
+      <w:r>
+        <w:lastRenderedPageBreak/>
+        <w:t>between directions in successive movements, biased random walks, which incorporate a directional bias, or even building movement models as mixtures of random walks to account for more complex behaviors (Mor</w:t>
+      </w:r>
+      <w:r>
+        <w:t xml:space="preserve">ales </w:t>
       </w:r>
       <w:r>
         <w:rPr>
@@ -64,22 +99,69 @@
         <w:t>et al.</w:t>
       </w:r>
       <w:r>
-        <w:t xml:space="preserve"> 2012). These approaches segment movement patterns, in order to associate specific types of movement to underlying behaviors or fine-scale environmental influences (Getz citations, Morales, more focus on the random walk models, Patterson20</w:t>
-      </w:r>
-      <w:r>
-        <w:t>08). Several of these approaches focus on the why and underlying processes that drive animal movement, whether that is an animal’s internal state or responses to their environment.</w:t>
+        <w:t xml:space="preserve"> 2004). Modeling approaches using random walks generally assume a homogeneous environment and behaviors that don’t drastically change the movement pattern (Kareiva &amp; Shigesada 1983). A simple random walk approximates displacements by connecting </w:t>
+      </w:r>
+      <w:r>
+        <w:t>a series of straight lines, and can summarize animal movement based on parameters for movement length and turning angle, or the use of net squared displacement. Connecting theoretical movement models based on correlated random walks to data had often relie</w:t>
+      </w:r>
+      <w:r>
+        <w:t xml:space="preserve">d on the use of these parameters or displacement measures (Turchin 1998), but more current and efficient approaches have used likelihood-based techniques to estimate parameters by fitting a discrete approximation of the model directly to the location data </w:t>
+      </w:r>
+      <w:r>
+        <w:t xml:space="preserve">(Jonsen </w:t>
+      </w:r>
+      <w:r>
+        <w:rPr>
+          <w:i/>
+        </w:rPr>
+        <w:t>et al.</w:t>
+      </w:r>
+      <w:r>
+        <w:t xml:space="preserve"> 2003).</w:t>
       </w:r>
     </w:p>
     <w:p>
       <w:pPr>
         <w:pStyle w:val="BodyText"/>
-        <w:spacing w:line="480" w:lineRule="auto"/>
-      </w:pPr>
-      <w:r>
-        <w:t>Random walks have been used broadly in biology to characterize animal movem</w:t>
-      </w:r>
-      <w:r>
-        <w:t xml:space="preserve">ent, and increasing levels of complexity can be incorporated by using multiple random walks, continuous time or different levels of correlation between turning angles (Morales </w:t>
+      </w:pPr>
+      <w:r>
+        <w:t>Although I have mostly described approaches used to understand why movement happens, animal movement also has consequences, which might influence species interactions, ecological function, and vital demographic processes (such as surv</w:t>
+      </w:r>
+      <w:r>
+        <w:t xml:space="preserve">ival, reproduction, or dispersal of other species) and thus result in population or regional level impacts. A clear example of the consequences of animal movement on other species involves animal-mediated seed dispersal or pollination, impacting a plant’s </w:t>
+      </w:r>
+      <w:r>
+        <w:t>spatial population dynamics.The specific case of seed dispersal is interesting because of the different levels and interactions happening. At the individual level, we focus on an individual bird consuming fruit and dispersing the seeds of the tree. How thi</w:t>
+      </w:r>
+      <w:r>
+        <w:t>s particular individual moves across the landscape directly affects the dispersal for that specific tree and other trees from which it consumes fruit. At the same time, that individual has intra-individual variation in movement patterns associated to speci</w:t>
+      </w:r>
+      <w:r>
+        <w:t xml:space="preserve">fic events in that individual’s lifetime, such as breeding and nesting, or even smaller scale variation related to different states, such as foraging or resting. Interspecific interactions come at play as multiple species </w:t>
+      </w:r>
+      <w:r>
+        <w:lastRenderedPageBreak/>
+        <w:t>find themselves together feeding f</w:t>
+      </w:r>
+      <w:r>
+        <w:t>rom the same trees, and thus competing for these resources, while at the same time intraspecific interactions due to social behavior broadly determine general movement patterns for animals restricted within family home ranges. From the plant’s perspective,</w:t>
+      </w:r>
+      <w:r>
+        <w:t xml:space="preserve"> the variation in movement patterns across all dispersers will determine eventual plant population spatial spread.</w:t>
+      </w:r>
+    </w:p>
+    <w:p>
+      <w:pPr>
+        <w:pStyle w:val="BodyText"/>
+      </w:pPr>
+      <w:r>
+        <w:t>We focus here on developing a process to analyze animal movement sequences based on movement lengths, or step lengths, and turning angle prob</w:t>
+      </w:r>
+      <w:r>
+        <w:t>ability distributions. Following the methods of Kareiva and Shigesada (1983), we assume the movement is a correlated random walk and derive expected square displacements associated to a number of consecutive moves under various probability distribution mod</w:t>
+      </w:r>
+      <w:r>
+        <w:t xml:space="preserve">els.A simple correlated random walk, which involves a directional correlation between successive step movement (Codling </w:t>
       </w:r>
       <w:r>
         <w:rPr>
@@ -88,307 +170,752 @@
         <w:t>et al.</w:t>
       </w:r>
       <w:r>
-        <w:t xml:space="preserve"> 2004; Codling </w:t>
+        <w:t xml:space="preserve"> 2008). Unlike other studies which focus on deciphering the underlying behaviors from animal movement data, our focus was to uncov</w:t>
+      </w:r>
+      <w:r>
+        <w:t>er potential differences between individuals and how these differences can be obscured when modeling population-level animal movement. We know these simple correlated random walks, or simple movement models might not be enough to describe net displacements</w:t>
+      </w:r>
+      <w:r>
+        <w:t xml:space="preserve"> under more complex processes, for which developments in higher order markov processes show to be promising. However, our goal in this study was to use a simpler model and focus on potential differences when analyzing complete pooling versus no pooling dat</w:t>
+      </w:r>
+      <w:r>
+        <w:t xml:space="preserve">a. In the context of animal-mediated seed dispersal, understanding these indivdiual level differences can help us describe and characterize the implications that different animals may have over spatial distributions of plant populations, and thus identify </w:t>
+      </w:r>
+      <w:r>
+        <w:t>potential dispersers with higher or more importance, particularly when associated to long-distance seed dispersal events.</w:t>
+      </w:r>
+    </w:p>
+    <w:p>
+      <w:pPr>
+        <w:pStyle w:val="Heading1"/>
+      </w:pPr>
+      <w:bookmarkStart w:id="1" w:name="methods"/>
+      <w:r>
+        <w:lastRenderedPageBreak/>
+        <w:t>Methods</w:t>
+      </w:r>
+      <w:bookmarkEnd w:id="1"/>
+    </w:p>
+    <w:p>
+      <w:pPr>
+        <w:pStyle w:val="Heading2"/>
+      </w:pPr>
+      <w:bookmarkStart w:id="2" w:name="animal-movement-model"/>
+      <w:r>
+        <w:t>Animal movement model</w:t>
+      </w:r>
+      <w:bookmarkEnd w:id="2"/>
+    </w:p>
+    <w:p>
+      <w:pPr>
+        <w:pStyle w:val="Heading2"/>
+      </w:pPr>
+      <w:bookmarkStart w:id="3" w:name="description-of-the-models-considered"/>
+      <w:r>
+        <w:t>Description of the models considered</w:t>
+      </w:r>
+      <w:bookmarkEnd w:id="3"/>
+    </w:p>
+    <w:p>
+      <w:pPr>
+        <w:pStyle w:val="Heading2"/>
+      </w:pPr>
+      <w:bookmarkStart w:id="4" w:name="specific-case-with-telemetry-data"/>
+      <w:r>
+        <w:t>Specific case with telemetry data</w:t>
+      </w:r>
+      <w:bookmarkEnd w:id="4"/>
+    </w:p>
+    <w:p>
+      <w:pPr>
+        <w:pStyle w:val="FirstParagraph"/>
+      </w:pPr>
+      <w:r>
+        <w:t>We focused our study of individua</w:t>
+      </w:r>
+      <w:r>
+        <w:t>l variation on the many-banded araçari (</w:t>
       </w:r>
       <w:r>
         <w:rPr>
           <w:i/>
         </w:rPr>
-        <w:t>et al.</w:t>
-      </w:r>
-      <w:r>
-        <w:t xml:space="preserve"> 2008). More recent developments have focused on impl</w:t>
-      </w:r>
-      <w:r>
-        <w:t xml:space="preserve">ementing higher order Markov processes through state-space </w:t>
+        <w:t>Pterglossus pluricinctus</w:t>
+      </w:r>
+      <w:r>
+        <w:t>), a small toucan in Yasuní National Park, Ecuador. We used previously collected data from studies using radiotelemetry to estimate home ranges and evaluate the potential seed dispersal distan</w:t>
+      </w:r>
+      <w:r>
+        <w:t xml:space="preserve">ces for the </w:t>
+      </w:r>
+      <w:r>
+        <w:rPr>
+          <w:i/>
+        </w:rPr>
+        <w:t>Virola flexuosa</w:t>
+      </w:r>
+      <w:r>
+        <w:t xml:space="preserve"> tree (Holbrook 2011). Over a period of four years, from 2001 to 2005, </w:t>
+      </w:r>
+      <w:r>
+        <w:rPr>
+          <w:i/>
+        </w:rPr>
+        <w:t>P. pluricinctus</w:t>
+      </w:r>
+      <w:r>
+        <w:t xml:space="preserve"> individuals were captured and radio-transmitters were attached at the base of the central tail feathers (Holbrook 2011). Toucan locations were</w:t>
+      </w:r>
+      <w:r>
+        <w:t xml:space="preserve"> estimated by triangulation using receivers and hand-held antennas, with tracking periods lasting between 4-5 hours per day, locating individual birds every 15 minutes. Further details on field methods can be found in Holbrook (2011). It is important to no</w:t>
+      </w:r>
+      <w:r>
+        <w:t>te that these methods did not track all birds simultaneously, and that although individual toucan locations were attempted every 15 minutes, this was not always possible, thus some successive locations have time categories associated to multiples of 15. Du</w:t>
+      </w:r>
+      <w:r>
+        <w:t>e to the nature of the data, and the irregular time lags between two consecutive locations, previous work calculated movement rate for each individual in order to take advantage of all the data despite variable time intervals (see Table 1 in Holbrook 2011)</w:t>
+      </w:r>
+      <w:r>
+        <w:t>. Movement rates were calculated as the displacement in meters over the total length of the tracking period in minutes, where the tracking period was defined as the total active tracking time for a bird over the season when the data was collected. In other</w:t>
+      </w:r>
+      <w:r>
+        <w:t xml:space="preserve"> words, the movement rate could be defined as the average velocity of the animal over the entire tracking period, and thus there is one movement rate value associated to each individual bird. In our case, we wanted to extend the use of the telemetry data </w:t>
       </w:r>
       <w:r>
         <w:lastRenderedPageBreak/>
-        <w:t>models, which provide a probabilistic framework that allows for prediction of future states of a system based from previous states, by coupling an observation model with an underlying mechanistic m</w:t>
-      </w:r>
-      <w:r>
-        <w:t>odel. When extending this framework to movement ecology, we understand that the process model provides the mechanism for movement across space and time, and the observation model is related to the sampling process. In movement data, a state-space process a</w:t>
-      </w:r>
-      <w:r>
-        <w:t xml:space="preserve">llows us to couple a statistical model for the observation method, accounting for errors in sampling or detection, with a separate model for the movement dynamics which are determined by the effects of behavior or responses to the environment (Patterson </w:t>
-      </w:r>
-      <w:r>
-        <w:rPr>
-          <w:i/>
-        </w:rPr>
-        <w:t>et</w:t>
-      </w:r>
-      <w:r>
-        <w:rPr>
-          <w:i/>
-        </w:rPr>
-        <w:t xml:space="preserve"> al.</w:t>
-      </w:r>
-      <w:r>
-        <w:t xml:space="preserve"> 2008). In general, state-space models are used to identify different states, or behavioral states, that determine different movement patterns associated to step length and turning angle. And some of the main questions asked with this approach are rela</w:t>
-      </w:r>
-      <w:r>
-        <w:t>ted to identifying these different states, or behavioral state-switching, from time series data on location tracking.</w:t>
+        <w:t>a</w:t>
+      </w:r>
+      <w:r>
+        <w:t>nd use all locations in a modeling framework. From the relocation data, we calculated animal trajectories by considering discrete steps between successive relocations of each animal (Turchin 1998), quantifying their turning angle after each movement, estim</w:t>
+      </w:r>
+      <w:r>
+        <w:t>ating the Euclidean distance between successive relocations, and estimating the velocity for each segment as the displacement distance divided by the length of the time interval. We used the package ‘adehabitatLT’(Calenge 2006) in R (R Core Team 2020) to c</w:t>
+      </w:r>
+      <w:r>
+        <w:t>alculate other descriptive parameters for each trajectory, such as turning angles and net squared displacement.</w:t>
+      </w:r>
+    </w:p>
+    <w:p>
+      <w:pPr>
+        <w:pStyle w:val="Heading1"/>
+      </w:pPr>
+      <w:bookmarkStart w:id="5" w:name="results"/>
+      <w:r>
+        <w:t>Results</w:t>
+      </w:r>
+      <w:bookmarkEnd w:id="5"/>
+    </w:p>
+    <w:p>
+      <w:pPr>
+        <w:pStyle w:val="FirstParagraph"/>
+      </w:pPr>
+      <w:r>
+        <w:t>The majority of trajectories obtained were regular, with 15 minute time lags between successive relocations, however, some relocations w</w:t>
+      </w:r>
+      <w:r>
+        <w:t>ere gathered at different time intervals, making them irregular. To analyze all trajectories and compare their descriptive parameters, we decided to work under a velocity-based framework.</w:t>
       </w:r>
     </w:p>
     <w:p>
       <w:pPr>
         <w:pStyle w:val="BodyText"/>
-        <w:spacing w:line="480" w:lineRule="auto"/>
-      </w:pPr>
-      <w:r>
-        <w:t>Although I have mostly described approaches used to understand why movement happens, animal movement also has consequences, which might in</w:t>
-      </w:r>
-      <w:r>
-        <w:t>fluence species interactions, ecological function, and vital demographic processes (such as survival, reproduction, or dispersal of other species) and thus result in population or regional level impacts. A clear example of the consequences of animal moveme</w:t>
-      </w:r>
-      <w:r>
-        <w:t>nt on other species involves animal-mediated seed dispersal or pollination, impacting a plant’s spatial population dynamics.The specific case of seed dispersal is interesting because of the different levels and interactions happening. At the individual lev</w:t>
-      </w:r>
-      <w:r>
-        <w:t>el, we focus on an individual bird consuming fruit and dispersing the seeds of the tree. How this particular individual moves across the landscape directly affects the dispersal for that specific tree and other trees from which it consumes fruit. At the sa</w:t>
-      </w:r>
-      <w:r>
-        <w:t>me time, that individual has intra-individual variation in movement patterns associated to specific events in that individual’s lifetime, such as breeding and nesting, or even smaller scale variation related to different states, such as foraging or resting</w:t>
-      </w:r>
-      <w:r>
-        <w:t xml:space="preserve">. Interspecific interactions come at play as multiple species find themselves together feeding from the same trees, and thus competing for these resources, while at </w:t>
-      </w:r>
+      </w:pPr>
+      <w:r>
+        <w:t xml:space="preserve">For our analyses, we focused on toucans with a minimum of </w:t>
+      </w:r>
+      <w:r>
+        <w:rPr>
+          <w:b/>
+        </w:rPr>
+        <w:t>20?</w:t>
+      </w:r>
+      <w:r>
+        <w:t xml:space="preserve"> record</w:t>
+      </w:r>
+      <w:r>
+        <w:t>ed locations, and we calculated turning angles (in radians), and the associated Euclidean step lengths in meters for each successive set of locations and turning directions. We worked under a velocity-based framework, and thus divided step lengths by the t</w:t>
+      </w:r>
+      <w:r>
+        <w:t xml:space="preserve">ime interval during which they were recorded. This gave us a total of </w:t>
+      </w:r>
+      <w:r>
+        <w:rPr>
+          <w:b/>
+        </w:rPr>
+        <w:t>600ish?</w:t>
+      </w:r>
+      <w:r>
+        <w:t xml:space="preserve"> data points for turning angles and velocities.red</w:t>
+      </w:r>
+    </w:p>
+    <w:p>
+      <w:pPr>
+        <w:pStyle w:val="BodyText"/>
+      </w:pPr>
+      <w:r>
+        <w:t>What do we consider a trajectory? The path followed by consecutive relocations during a tracking session. The tracking session f</w:t>
+      </w:r>
+      <w:r>
+        <w:t>or this data is the 4-5 hour period each day that they follow the bird. Then, the number of relocations for each trajectory varies from one to 26, with a mean of 4 relocations. This is a limitation of the data, since it’s not easy to characterize a full tr</w:t>
+      </w:r>
+      <w:r>
+        <w:t>ajectory of movement with such a small number of relocations in a trajectory.</w:t>
+      </w:r>
+    </w:p>
+    <w:p>
+      <w:pPr>
+        <w:pStyle w:val="BodyText"/>
+      </w:pPr>
       <w:r>
         <w:lastRenderedPageBreak/>
-        <w:t>the same time intraspecific interactions due to social behavior broadly determine general m</w:t>
-      </w:r>
-      <w:r>
-        <w:t>ovement patterns for animals restricted within family home ranges. From the plant’s perspective, the variation in movement patterns across all dispersers will determine eventual plant population spatial spread.</w:t>
-      </w:r>
-    </w:p>
-    <w:p>
-      <w:pPr>
-        <w:pStyle w:val="BodyText"/>
-        <w:spacing w:line="480" w:lineRule="auto"/>
-      </w:pPr>
-      <w:r>
-        <w:t>Specifically in the context of seed dispersal</w:t>
-      </w:r>
-      <w:r>
-        <w:t xml:space="preserve"> ecology, the general focus has been on understanding how the typical movement patterns, built around average measures at population levels, can influence plant population spread and seed dispersal [sources]. Animal movement can be modeled with a simple di</w:t>
-      </w:r>
-      <w:r>
-        <w:t xml:space="preserve">ffusion process or a random walk (Levey </w:t>
-      </w:r>
-      <w:r>
-        <w:rPr>
-          <w:i/>
-        </w:rPr>
-        <w:t>et al.</w:t>
-      </w:r>
-      <w:r>
-        <w:t xml:space="preserve"> 2005; Jones </w:t>
-      </w:r>
-      <w:r>
-        <w:rPr>
-          <w:i/>
-        </w:rPr>
-        <w:t>et al.</w:t>
-      </w:r>
-      <w:r>
-        <w:t xml:space="preserve"> 2017), with the simplest approach assuming model parameters are the same across individuals, something known as ‘complete pooling’ (Langrock </w:t>
-      </w:r>
-      <w:r>
-        <w:rPr>
-          <w:i/>
-        </w:rPr>
-        <w:t>et al.</w:t>
-      </w:r>
-      <w:r>
-        <w:t xml:space="preserve"> 2012). This focus on generality has driven</w:t>
-      </w:r>
-      <w:r>
-        <w:t xml:space="preserve"> to a lack of frameworks for understanding how variation in animal movement is maintained, and the consequences of this variation across populations and communities. From the animal movement perspective, some alternatives have been considered to incorporat</w:t>
-      </w:r>
-      <w:r>
-        <w:t xml:space="preserve">e individual variation with ‘no pooling’ or ‘partial pooling’ approaches, where each or some individuals have their own set of parameters (Patterson </w:t>
-      </w:r>
-      <w:r>
-        <w:rPr>
-          <w:i/>
-        </w:rPr>
-        <w:t>et al.</w:t>
-      </w:r>
-      <w:r>
-        <w:t xml:space="preserve"> 2009), however a high number of parameters quickly limits applications to high levels of individual </w:t>
-      </w:r>
-      <w:r>
-        <w:t xml:space="preserve">variation. Recent calls for incorporating individual variation in movement and their consequences to seed dispersal or even pathogen spread (Snell </w:t>
-      </w:r>
-      <w:r>
-        <w:rPr>
-          <w:i/>
-        </w:rPr>
-        <w:t>et al.</w:t>
-      </w:r>
-      <w:r>
-        <w:t xml:space="preserve"> 2019) have pushed for the need to develop theory that explores different types of variation in movemen</w:t>
-      </w:r>
-      <w:r>
-        <w:t>t patterns to understand its consequences across ecological organizational levels. In particular, when considering species interactions, incorporating individual variation becomes essential to understand how positive or negative feedback loops play into th</w:t>
-      </w:r>
-      <w:r>
-        <w:t>e maintenance of variation in movement as individuals respond to external factors in their environment (Shaw 2020).</w:t>
-      </w:r>
-    </w:p>
-    <w:p>
-      <w:pPr>
-        <w:pStyle w:val="BodyText"/>
-        <w:spacing w:line="480" w:lineRule="auto"/>
-      </w:pPr>
-      <w:r>
-        <w:t>We focus here on developing a process to analyze animal movement sequences based on movement lengths, or step lengths, and turning angle pro</w:t>
-      </w:r>
-      <w:r>
-        <w:t xml:space="preserve">bability distributions. Following the methods of Kareiva </w:t>
-      </w:r>
-      <w:r>
+        <w:t>Dealing with the issue of autocorrelation in this case: what does that mean? Or we just assume each step is independent from the others. Think I saw this in the Kareiva Shigesada</w:t>
+      </w:r>
+      <w:r>
+        <w:t xml:space="preserve"> paper.</w:t>
+      </w:r>
+    </w:p>
+    <w:p>
+      <w:pPr>
+        <w:pStyle w:val="SourceCode"/>
+      </w:pPr>
+      <w:r>
+        <w:rPr>
+          <w:rStyle w:val="CommentTok"/>
+        </w:rPr>
+        <w:t># For this to run I need to move the load of data and such higher up</w:t>
+      </w:r>
+      <w:r>
+        <w:br/>
+      </w:r>
+      <w:r>
+        <w:rPr>
+          <w:rStyle w:val="NormalTok"/>
+        </w:rPr>
+        <w:t xml:space="preserve">aracari_df </w:t>
+      </w:r>
+      <w:r>
+        <w:rPr>
+          <w:rStyle w:val="OperatorTok"/>
+        </w:rPr>
+        <w:t>%&gt;%</w:t>
+      </w:r>
+      <w:r>
+        <w:br/>
+      </w:r>
+      <w:r>
+        <w:rPr>
+          <w:rStyle w:val="StringTok"/>
+        </w:rPr>
+        <w:t xml:space="preserve">  </w:t>
+      </w:r>
+      <w:r>
+        <w:rPr>
+          <w:rStyle w:val="KeywordTok"/>
+        </w:rPr>
+        <w:t>group_by</w:t>
+      </w:r>
+      <w:r>
+        <w:rPr>
+          <w:rStyle w:val="NormalTok"/>
+        </w:rPr>
+        <w:t xml:space="preserve">(id, burst) </w:t>
+      </w:r>
+      <w:r>
+        <w:rPr>
+          <w:rStyle w:val="OperatorTok"/>
+        </w:rPr>
+        <w:t>%&gt;%</w:t>
+      </w:r>
+      <w:r>
+        <w:rPr>
+          <w:rStyle w:val="StringTok"/>
+        </w:rPr>
+        <w:t xml:space="preserve"> </w:t>
+      </w:r>
+      <w:r>
+        <w:br/>
+      </w:r>
+      <w:r>
+        <w:rPr>
+          <w:rStyle w:val="StringTok"/>
+        </w:rPr>
+        <w:t xml:space="preserve">  </w:t>
+      </w:r>
+      <w:r>
+        <w:rPr>
+          <w:rStyle w:val="KeywordTok"/>
+        </w:rPr>
+        <w:t>tally</w:t>
+      </w:r>
+      <w:r>
+        <w:rPr>
+          <w:rStyle w:val="NormalTok"/>
+        </w:rPr>
+        <w:t>() -&gt;</w:t>
+      </w:r>
+      <w:r>
+        <w:rPr>
+          <w:rStyle w:val="StringTok"/>
+        </w:rPr>
+        <w:t xml:space="preserve"> </w:t>
+      </w:r>
+      <w:r>
+        <w:rPr>
+          <w:rStyle w:val="NormalTok"/>
+        </w:rPr>
+        <w:t xml:space="preserve">relocs </w:t>
+      </w:r>
+      <w:r>
+        <w:br/>
+      </w:r>
+      <w:r>
+        <w:br/>
+      </w:r>
+      <w:r>
+        <w:rPr>
+          <w:rStyle w:val="CommentTok"/>
+        </w:rPr>
+        <w:t># Having a minimum number of relocations for "time series analysis" or something, fitting.</w:t>
+      </w:r>
+      <w:r>
+        <w:br/>
+      </w:r>
+      <w:r>
+        <w:rPr>
+          <w:rStyle w:val="NormalTok"/>
+        </w:rPr>
+        <w:t xml:space="preserve">relocs </w:t>
+      </w:r>
+      <w:r>
+        <w:rPr>
+          <w:rStyle w:val="OperatorTok"/>
+        </w:rPr>
+        <w:t>%&gt;%</w:t>
+      </w:r>
+      <w:r>
+        <w:rPr>
+          <w:rStyle w:val="StringTok"/>
+        </w:rPr>
+        <w:t xml:space="preserve"> </w:t>
+      </w:r>
+      <w:r>
+        <w:br/>
+      </w:r>
+      <w:r>
+        <w:rPr>
+          <w:rStyle w:val="StringTok"/>
+        </w:rPr>
+        <w:t xml:space="preserve">  </w:t>
+      </w:r>
+      <w:r>
+        <w:rPr>
+          <w:rStyle w:val="KeywordTok"/>
+        </w:rPr>
+        <w:t>filter</w:t>
+      </w:r>
+      <w:r>
+        <w:rPr>
+          <w:rStyle w:val="NormalTok"/>
+        </w:rPr>
+        <w:t xml:space="preserve">(n </w:t>
+      </w:r>
+      <w:r>
+        <w:rPr>
+          <w:rStyle w:val="OperatorTok"/>
+        </w:rPr>
+        <w:t>&gt;</w:t>
+      </w:r>
+      <w:r>
+        <w:rPr>
+          <w:rStyle w:val="OperatorTok"/>
+        </w:rPr>
+        <w:t>=</w:t>
+      </w:r>
+      <w:r>
+        <w:rPr>
+          <w:rStyle w:val="StringTok"/>
+        </w:rPr>
+        <w:t xml:space="preserve"> </w:t>
+      </w:r>
+      <w:r>
+        <w:rPr>
+          <w:rStyle w:val="DecValTok"/>
+        </w:rPr>
+        <w:t>5</w:t>
+      </w:r>
+      <w:r>
+        <w:rPr>
+          <w:rStyle w:val="NormalTok"/>
+        </w:rPr>
+        <w:t xml:space="preserve">) </w:t>
+      </w:r>
+      <w:r>
+        <w:rPr>
+          <w:rStyle w:val="OperatorTok"/>
+        </w:rPr>
+        <w:t>%&gt;%</w:t>
+      </w:r>
+      <w:r>
+        <w:rPr>
+          <w:rStyle w:val="StringTok"/>
+        </w:rPr>
+        <w:t xml:space="preserve"> </w:t>
+      </w:r>
+      <w:r>
+        <w:br/>
+      </w:r>
+      <w:r>
+        <w:rPr>
+          <w:rStyle w:val="StringTok"/>
+        </w:rPr>
+        <w:t xml:space="preserve">  </w:t>
+      </w:r>
+      <w:r>
+        <w:rPr>
+          <w:rStyle w:val="KeywordTok"/>
+        </w:rPr>
+        <w:t>distinct</w:t>
+      </w:r>
+      <w:r>
+        <w:rPr>
+          <w:rStyle w:val="NormalTok"/>
+        </w:rPr>
+        <w:t>(id)</w:t>
+      </w:r>
+      <w:r>
+        <w:br/>
+      </w:r>
+      <w:r>
+        <w:br/>
+      </w:r>
+      <w:r>
+        <w:br/>
+      </w:r>
+      <w:r>
+        <w:rPr>
+          <w:rStyle w:val="NormalTok"/>
+        </w:rPr>
+        <w:t xml:space="preserve">relocs </w:t>
+      </w:r>
+      <w:r>
+        <w:rPr>
+          <w:rStyle w:val="OperatorTok"/>
+        </w:rPr>
+        <w:t>%&gt;%</w:t>
+      </w:r>
+      <w:r>
+        <w:rPr>
+          <w:rStyle w:val="StringTok"/>
+        </w:rPr>
+        <w:t xml:space="preserve"> </w:t>
+      </w:r>
+      <w:r>
+        <w:br/>
+      </w:r>
+      <w:r>
+        <w:rPr>
+          <w:rStyle w:val="StringTok"/>
+        </w:rPr>
+        <w:t xml:space="preserve">  </w:t>
+      </w:r>
+      <w:r>
+        <w:rPr>
+          <w:rStyle w:val="KeywordTok"/>
+        </w:rPr>
+        <w:t>ggplot</w:t>
+      </w:r>
+      <w:r>
+        <w:rPr>
+          <w:rStyle w:val="NormalTok"/>
+        </w:rPr>
+        <w:t xml:space="preserve">(., </w:t>
+      </w:r>
+      <w:r>
+        <w:rPr>
+          <w:rStyle w:val="KeywordTok"/>
+        </w:rPr>
+        <w:t>aes</w:t>
+      </w:r>
+      <w:r>
+        <w:rPr>
+          <w:rStyle w:val="NormalTok"/>
+        </w:rPr>
+        <w:t>(</w:t>
+      </w:r>
+      <w:r>
+        <w:rPr>
+          <w:rStyle w:val="DataTypeTok"/>
+        </w:rPr>
+        <w:t>x =</w:t>
+      </w:r>
+      <w:r>
+        <w:rPr>
+          <w:rStyle w:val="NormalTok"/>
+        </w:rPr>
+        <w:t xml:space="preserve"> n, </w:t>
+      </w:r>
+      <w:r>
+        <w:rPr>
+          <w:rStyle w:val="DataTypeTok"/>
+        </w:rPr>
+        <w:t>fill =</w:t>
+      </w:r>
+      <w:r>
+        <w:rPr>
+          <w:rStyle w:val="NormalTok"/>
+        </w:rPr>
+        <w:t xml:space="preserve"> id)) </w:t>
+      </w:r>
+      <w:r>
+        <w:rPr>
+          <w:rStyle w:val="OperatorTok"/>
+        </w:rPr>
+        <w:t>+</w:t>
+      </w:r>
+      <w:r>
+        <w:br/>
+      </w:r>
+      <w:r>
+        <w:rPr>
+          <w:rStyle w:val="StringTok"/>
+        </w:rPr>
+        <w:t xml:space="preserve">  </w:t>
+      </w:r>
+      <w:r>
+        <w:rPr>
+          <w:rStyle w:val="KeywordTok"/>
+        </w:rPr>
+        <w:t>geom_histogram</w:t>
+      </w:r>
+      <w:r>
+        <w:rPr>
+          <w:rStyle w:val="NormalTok"/>
+        </w:rPr>
+        <w:t>()</w:t>
+      </w:r>
+      <w:r>
+        <w:br/>
+      </w:r>
+      <w:r>
+        <w:rPr>
+          <w:rStyle w:val="KeywordTok"/>
+        </w:rPr>
+        <w:t>summary</w:t>
+      </w:r>
+      <w:r>
+        <w:rPr>
+          <w:rStyle w:val="NormalTok"/>
+        </w:rPr>
+        <w:t>(relocs</w:t>
+      </w:r>
+      <w:r>
+        <w:rPr>
+          <w:rStyle w:val="OperatorTok"/>
+        </w:rPr>
+        <w:t>$</w:t>
+      </w:r>
+      <w:r>
+        <w:rPr>
+          <w:rStyle w:val="NormalTok"/>
+        </w:rPr>
+        <w:t>n)</w:t>
+      </w:r>
+    </w:p>
+    <w:p>
+      <w:pPr>
+        <w:pStyle w:val="SourceCode"/>
+      </w:pPr>
+      <w:r>
+        <w:rPr>
+          <w:rStyle w:val="NormalTok"/>
+        </w:rPr>
+        <w:t xml:space="preserve">aracari_df </w:t>
+      </w:r>
+      <w:r>
+        <w:rPr>
+          <w:rStyle w:val="OperatorTok"/>
+        </w:rPr>
+        <w:t>%&gt;%</w:t>
+      </w:r>
+      <w:r>
+        <w:rPr>
+          <w:rStyle w:val="StringTok"/>
+        </w:rPr>
+        <w:t xml:space="preserve"> </w:t>
+      </w:r>
+      <w:r>
+        <w:br/>
+      </w:r>
+      <w:r>
+        <w:rPr>
+          <w:rStyle w:val="StringTok"/>
+        </w:rPr>
+        <w:t xml:space="preserve">  </w:t>
+      </w:r>
+      <w:r>
+        <w:rPr>
+          <w:rStyle w:val="KeywordTok"/>
+        </w:rPr>
+        <w:t>filter</w:t>
+      </w:r>
+      <w:r>
+        <w:rPr>
+          <w:rStyle w:val="NormalTok"/>
+        </w:rPr>
+        <w:t xml:space="preserve">(R2n </w:t>
+      </w:r>
+      <w:r>
+        <w:rPr>
+          <w:rStyle w:val="OperatorTok"/>
+        </w:rPr>
+        <w:t>&gt;</w:t>
+      </w:r>
+      <w:r>
+        <w:rPr>
+          <w:rStyle w:val="DecValTok"/>
+        </w:rPr>
+        <w:t>0</w:t>
+      </w:r>
+      <w:r>
+        <w:rPr>
+          <w:rStyle w:val="NormalTok"/>
+        </w:rPr>
+        <w:t xml:space="preserve">) </w:t>
+      </w:r>
+      <w:r>
+        <w:rPr>
+          <w:rStyle w:val="OperatorTok"/>
+        </w:rPr>
+        <w:t>%&gt;%</w:t>
+      </w:r>
+      <w:r>
+        <w:rPr>
+          <w:rStyle w:val="StringTok"/>
+        </w:rPr>
+        <w:t xml:space="preserve"> </w:t>
+      </w:r>
+      <w:r>
+        <w:br/>
+      </w:r>
+      <w:r>
+        <w:rPr>
+          <w:rStyle w:val="StringTok"/>
+        </w:rPr>
+        <w:t xml:space="preserve">  </w:t>
+      </w:r>
+      <w:r>
+        <w:rPr>
+          <w:rStyle w:val="KeywordTok"/>
+        </w:rPr>
+        <w:t>ggplot</w:t>
+      </w:r>
+      <w:r>
+        <w:rPr>
+          <w:rStyle w:val="NormalTok"/>
+        </w:rPr>
+        <w:t xml:space="preserve">(., </w:t>
+      </w:r>
+      <w:r>
+        <w:rPr>
+          <w:rStyle w:val="KeywordTok"/>
+        </w:rPr>
+        <w:t>aes</w:t>
+      </w:r>
+      <w:r>
+        <w:rPr>
+          <w:rStyle w:val="NormalTok"/>
+        </w:rPr>
+        <w:t>(</w:t>
+      </w:r>
+      <w:r>
+        <w:rPr>
+          <w:rStyle w:val="DataTypeTok"/>
+        </w:rPr>
+        <w:t>x =</w:t>
+      </w:r>
+      <w:r>
+        <w:rPr>
+          <w:rStyle w:val="NormalTok"/>
+        </w:rPr>
+        <w:t xml:space="preserve"> R2n)) </w:t>
+      </w:r>
+      <w:r>
+        <w:rPr>
+          <w:rStyle w:val="OperatorTok"/>
+        </w:rPr>
+        <w:t>+</w:t>
+      </w:r>
+      <w:r>
+        <w:br/>
+      </w:r>
+      <w:r>
+        <w:rPr>
+          <w:rStyle w:val="StringTok"/>
+        </w:rPr>
+        <w:t xml:space="preserve">  </w:t>
+      </w:r>
+      <w:r>
+        <w:rPr>
+          <w:rStyle w:val="KeywordTok"/>
+        </w:rPr>
+        <w:t>geom_histogram</w:t>
+      </w:r>
+      <w:r>
+        <w:rPr>
+          <w:rStyle w:val="NormalTok"/>
+        </w:rPr>
+        <w:t xml:space="preserve">() </w:t>
+      </w:r>
+      <w:r>
+        <w:rPr>
+          <w:rStyle w:val="OperatorTok"/>
+        </w:rPr>
+        <w:t>+</w:t>
+      </w:r>
+      <w:r>
+        <w:br/>
+      </w:r>
+      <w:r>
+        <w:rPr>
+          <w:rStyle w:val="StringTok"/>
+        </w:rPr>
+        <w:t xml:space="preserve">  </w:t>
+      </w:r>
+      <w:r>
+        <w:rPr>
+          <w:rStyle w:val="KeywordTok"/>
+        </w:rPr>
+        <w:t>facet_wrap</w:t>
+      </w:r>
+      <w:r>
+        <w:rPr>
+          <w:rStyle w:val="NormalTok"/>
+        </w:rPr>
+        <w:t>(</w:t>
+      </w:r>
+      <w:r>
+        <w:rPr>
+          <w:rStyle w:val="OperatorTok"/>
+        </w:rPr>
+        <w:t>~</w:t>
+      </w:r>
+      <w:r>
+        <w:rPr>
+          <w:rStyle w:val="NormalTok"/>
+        </w:rPr>
+        <w:t>id)</w:t>
+      </w:r>
+    </w:p>
+    <w:p>
+      <w:pPr>
+        <w:pStyle w:val="FirstParagraph"/>
+      </w:pPr>
+      <w:r>
+        <w:rPr>
+          <w:b/>
+        </w:rPr>
         <w:lastRenderedPageBreak/>
-        <w:t>and Shigesada (1983), we assume the movement is a correlated random walk and derive expected square displacements associated to a number of consecutive moves under various probability distribution mo</w:t>
-      </w:r>
-      <w:r>
-        <w:t xml:space="preserve">dels.A simple correlated random walk, which involves a directional correlation between successive step movement (Codling </w:t>
-      </w:r>
-      <w:r>
-        <w:rPr>
-          <w:i/>
-        </w:rPr>
-        <w:t>et al.</w:t>
-      </w:r>
-      <w:r>
-        <w:t xml:space="preserve"> 2008). Unlike other studies which focus on deciphering the underlying behaviors from animal movement data, our focus was to unco</w:t>
-      </w:r>
-      <w:r>
-        <w:t>ver potential differences between individuals and how these differences can be obscured when modeling population-level animal movement. We know these simple correlated random walks, or simple movement models might not be enough to describe net displacement</w:t>
-      </w:r>
-      <w:r>
-        <w:t>s under more complex processes, for which developments in higher order markov processes show to be promising. However, our goal in this study was to use a simpler model and focus on potential differences when analyzing complete pooling versus no pooling da</w:t>
-      </w:r>
-      <w:r>
-        <w:t>ta. In the context of animal-mediated seed dispersal, understanding these indivdiual level differences can help us describe and characterize the implications that different animals may have over spatial distributions of plant populations, and thus identify</w:t>
-      </w:r>
-      <w:r>
-        <w:t xml:space="preserve"> potential dispersers with higher or more importance, particularly when associated to long-distance seed dispersal events.</w:t>
-      </w:r>
-    </w:p>
-    <w:p>
-      <w:pPr>
-        <w:pStyle w:val="Heading1"/>
-        <w:spacing w:line="480" w:lineRule="auto"/>
-      </w:pPr>
-      <w:bookmarkStart w:id="1" w:name="methods"/>
-      <w:r>
-        <w:t>Methods</w:t>
-      </w:r>
-      <w:bookmarkEnd w:id="1"/>
-    </w:p>
-    <w:p>
-      <w:pPr>
-        <w:pStyle w:val="FirstParagraph"/>
-        <w:spacing w:line="480" w:lineRule="auto"/>
-      </w:pPr>
-      <w:r>
-        <w:t>We focused our study of individual variation on the many-banded araçari (</w:t>
-      </w:r>
-      <w:r>
-        <w:rPr>
-          <w:i/>
-        </w:rPr>
-        <w:t>Pterglossus pluricinctus</w:t>
-      </w:r>
-      <w:r>
-        <w:t xml:space="preserve">), a small toucan in Yasuní </w:t>
-      </w:r>
-      <w:r>
-        <w:t xml:space="preserve">National Park, Ecuador. We used previously collected data from studies using radiotelemetry to estimate home ranges and evaluate the potential seed dispersal distances for the </w:t>
-      </w:r>
-      <w:r>
-        <w:rPr>
-          <w:i/>
-        </w:rPr>
-        <w:t>Virola flexuosa</w:t>
-      </w:r>
-      <w:r>
-        <w:t xml:space="preserve"> tree (Holbrook 2011). Over a period of four years, from 2001 to </w:t>
-      </w:r>
-      <w:r>
-        <w:t xml:space="preserve">2005, </w:t>
-      </w:r>
-      <w:r>
-        <w:rPr>
-          <w:i/>
-        </w:rPr>
-        <w:t>P. pluricinctus</w:t>
-      </w:r>
-      <w:r>
-        <w:t xml:space="preserve"> individuals were captured and radio-transmitters were attached at the base of the central tail feathers (Holbrook 2011). Toucan locations were estimated by triangulation using receivers and hand-held antennas, with tracking periods la</w:t>
-      </w:r>
-      <w:r>
-        <w:t>sting between 4-5 hours per day, locating individual birds every 15 minutes. Further details on field methods can be found in Holbrook (</w:t>
-      </w:r>
-      <w:r>
-        <w:rPr>
-          <w:b/>
-        </w:rPr>
-        <w:t>???</w:t>
-      </w:r>
-      <w:r>
-        <w:t xml:space="preserve">). It is important to note that </w:t>
-      </w:r>
-      <w:r>
-        <w:lastRenderedPageBreak/>
-        <w:t>these methods did not tack all birds simultaneously, and that although individual tou</w:t>
-      </w:r>
-      <w:r>
-        <w:t xml:space="preserve">can locations were attempted every 15 minutes, this was not always possible, thus some successive locations have time categories associated to multiples of 15. For our analyses, we focused on toucans with a minimum of </w:t>
-      </w:r>
-      <w:r>
-        <w:rPr>
-          <w:b/>
-        </w:rPr>
-        <w:t>20?</w:t>
-      </w:r>
-      <w:r>
-        <w:t xml:space="preserve"> recorded locations, and we calcula</w:t>
-      </w:r>
-      <w:r>
-        <w:t>ted turning angles (in radians), and the associated Euclidean step lengths in meters for each successive set of locations and turning directions. We worked under a velocity-based framework, and thus divided step lengths by the time interval during which th</w:t>
-      </w:r>
-      <w:r>
-        <w:t xml:space="preserve">ey were recorded. This gave us a total of </w:t>
-      </w:r>
-      <w:r>
-        <w:rPr>
-          <w:b/>
-        </w:rPr>
-        <w:t>600ish?</w:t>
-      </w:r>
-      <w:r>
-        <w:t xml:space="preserve"> data points for turning angles and velocities.</w:t>
-      </w:r>
-    </w:p>
-    <w:p>
-      <w:pPr>
-        <w:pStyle w:val="BodyText"/>
-        <w:spacing w:line="480" w:lineRule="auto"/>
-      </w:pPr>
-      <w:r>
-        <w:rPr>
-          <w:b/>
-        </w:rPr>
-        <w:t>Could I find anything pre HMMs of SSMs? Wondering what people could do before? And wondering this because we have broken up tracking periods, not continuous on</w:t>
-      </w:r>
-      <w:r>
-        <w:rPr>
-          <w:b/>
-        </w:rPr>
-        <w:t>es</w:t>
+        <w:t>Could I find anything pre HMMs of SSMs? Wondering what people could do before? And wondering this because we have broken up tracking periods, not continuous ones</w:t>
       </w:r>
       <w:r>
         <w:br/>
@@ -398,10 +925,12 @@
     <w:p>
       <w:pPr>
         <w:pStyle w:val="BodyText"/>
-        <w:spacing w:line="480" w:lineRule="auto"/>
-      </w:pPr>
-      <w:r>
-        <w:t xml:space="preserve">Assume weibull distributions for step length and wrapped cauchy distributions for the turning angles (Langrock </w:t>
+      </w:pPr>
+      <w:r>
+        <w:t>Assume weibull distributions for step length a</w:t>
+      </w:r>
+      <w:r>
+        <w:t xml:space="preserve">nd wrapped cauchy distributions for the turning angles (Langrock </w:t>
       </w:r>
       <w:r>
         <w:rPr>
@@ -410,40 +939,36 @@
         <w:t>et al.</w:t>
       </w:r>
       <w:r>
-        <w:t xml:space="preserve"> 2012), but they tried Gamma and von Mises, respectively, but got outperformed by AIC. U</w:t>
-      </w:r>
-      <w:r>
-        <w:t>sed negative binomial for the state dwell times.</w:t>
+        <w:t xml:space="preserve"> 2012), but they tried Gamma and von Mises, respectively, but got outperformed by AIC. Used negative binomial for the state dwell times.</w:t>
       </w:r>
     </w:p>
     <w:p>
       <w:pPr>
         <w:pStyle w:val="BodyText"/>
-        <w:spacing w:line="480" w:lineRule="auto"/>
-      </w:pPr>
-      <w:r>
-        <w:t xml:space="preserve">Random walks used broadly in biology to characterize animal and cell movement. Describes que commonly used distributions for angles: von Mises, wrapped normal and wrapped Cauchy distributions. (Codling </w:t>
+      </w:pPr>
+      <w:r>
+        <w:t>Random walks used broadly in biology to characte</w:t>
+      </w:r>
+      <w:r>
+        <w:t xml:space="preserve">rize animal and cell movement. Describes que commonly used distributions for angles: von Mises, wrapped normal and wrapped Cauchy distributions. (Codling </w:t>
       </w:r>
       <w:r>
         <w:rPr>
           <w:i/>
         </w:rPr>
-        <w:t>et al</w:t>
-      </w:r>
-      <w:r>
-        <w:rPr>
-          <w:i/>
-        </w:rPr>
-        <w:t>.</w:t>
-      </w:r>
-      <w:r>
-        <w:t xml:space="preserve"> 2008) - IDEA: so maybe use these distributions for the angles. We might see that there is not much difference in angle movement across individuals? They all tend to move forward perhaps, or something like that, and where the real differences are is in th</w:t>
-      </w:r>
-      <w:r>
-        <w:t xml:space="preserve">e distances. - Also might be intriguing to incorporate the time as a set of multiple random walks? or repeats the velocity value for that number of minutes. Maybe just using a correlated random walk, which takes into account short-term correlations in the </w:t>
-      </w:r>
-      <w:r>
-        <w:t xml:space="preserve">direction of movement? - Codling describes this as a velocity jump process, since the markov process is the walker’s velocity rather than the location. Details at the end of page 7. - We consider the individuals moving in space at a constant speed </w:t>
+        <w:t>et al.</w:t>
+      </w:r>
+      <w:r>
+        <w:t xml:space="preserve"> 2008) - IDEA: so maybe use these distributions for the angles. We might see that there is not m</w:t>
+      </w:r>
+      <w:r>
+        <w:t>uch difference in angle movement across individuals? They all tend to move forward perhaps, or something like that, and where the real differences are is in the distances. - Also might be intriguing to incorporate the time as a set of multiple random walks</w:t>
+      </w:r>
+      <w:r>
+        <w:t>? or repeats the velocity value for that number of minutes. Maybe just using a correlated random walk, which takes into account short-term correlations in the direction of movement? - Codling describes this as a velocity jump process, since the markov proc</w:t>
+      </w:r>
+      <w:r>
+        <w:t xml:space="preserve">ess is the walker’s velocity rather than the location. Details at the end of page 7. - We consider the individuals moving in space at a constant speed </w:t>
       </w:r>
       <m:oMath>
         <m:r>
@@ -454,10 +979,7 @@
         </m:r>
       </m:oMath>
       <w:r>
-        <w:t xml:space="preserve">, and </w:t>
-      </w:r>
-      <w:r>
-        <w:t xml:space="preserve">at each time step </w:t>
+        <w:t xml:space="preserve">, and at each time step </w:t>
       </w:r>
       <m:oMath>
         <m:r>
@@ -468,11 +990,7 @@
         </m:r>
       </m:oMath>
       <w:r>
-        <w:t xml:space="preserve"> each individual changes </w:t>
-      </w:r>
-      <w:r>
-        <w:lastRenderedPageBreak/>
-        <w:t xml:space="preserve">direction and moves a distance </w:t>
+        <w:t xml:space="preserve"> each individual changes direction and moves a distance </w:t>
       </w:r>
       <m:oMath>
         <m:r>
@@ -483,7 +1001,10 @@
         </m:r>
       </m:oMath>
       <w:r>
-        <w:t xml:space="preserve"> in a new direction (with probability </w:t>
+        <w:t xml:space="preserve"> in a new direction</w:t>
+      </w:r>
+      <w:r>
+        <w:t xml:space="preserve"> (with probability </w:t>
       </w:r>
       <m:oMath>
         <m:r>
@@ -540,10 +1061,7 @@
         </m:r>
       </m:oMath>
       <w:r>
-        <w:t>). Hence, turning events occur as a Poisson process wi</w:t>
-      </w:r>
-      <w:r>
-        <w:t xml:space="preserve">th rate </w:t>
+        <w:t xml:space="preserve">). Hence, turning events occur as a Poisson process with rate </w:t>
       </w:r>
       <m:oMath>
         <m:r>
@@ -563,7 +1081,10 @@
         <w:t>This is textual from paper, so modify</w:t>
       </w:r>
       <w:r>
-        <w:t xml:space="preserve"> Their focus is also on multiple individuals at the same time, and the density of individuals at a given time and location. - In my case, the distance </w:t>
+        <w:t xml:space="preserve"> Their focus is also on multiple individuals at </w:t>
+      </w:r>
+      <w:r>
+        <w:t xml:space="preserve">the same time, and the density of individuals at a given time and location. - In my case, the distance </w:t>
       </w:r>
       <m:oMath>
         <m:r>
@@ -574,10 +1095,10 @@
         </m:r>
       </m:oMath>
       <w:r>
-        <w:t xml:space="preserve"> would also be randomly sampled, or this are the veloc</w:t>
-      </w:r>
-      <w:r>
-        <w:t xml:space="preserve">ities I suppose. So, perhaps it is constant speed, and the distance is actually times to account for 15, 30, etc minutes based on the data. - Remember too that this velocity </w:t>
+        <w:t xml:space="preserve"> would also be randomly sampled, or this are the velocities I suppose. So, perhaps it is constant speed, and the distance is actually times to account </w:t>
+      </w:r>
+      <w:r>
+        <w:t xml:space="preserve">for 15, 30, etc minutes based on the data. - Remember too that this velocity </w:t>
       </w:r>
       <m:oMath>
         <m:r>
@@ -611,125 +1132,121 @@
         </m:r>
       </m:oMath>
       <w:r>
-        <w:t xml:space="preserve"> - Pg11. A correlated random walk, CRW,</w:t>
-      </w:r>
-      <w:r>
-        <w:t xml:space="preserve"> consisting of a series of independet draws from a step length PDF and a turning angle PDF for each step, a first order markov process. - using mean square displacement. The effect of step length variability on MSD can be quite significant. - MSD being of </w:t>
-      </w:r>
-      <w:r>
-        <w:t>interest to ecologists due to its relation with the diffusion coefficient D. equations 2.13 and 2.14 ** Should write a conclusion about this paper**</w:t>
+        <w:t xml:space="preserve"> </w:t>
+      </w:r>
+      <w:r>
+        <w:t xml:space="preserve">- Pg11. A correlated random walk, CRW, consisting of a </w:t>
+      </w:r>
+      <w:r>
+        <w:lastRenderedPageBreak/>
+        <w:t>series of independet draws from a step length PDF and a turning angle PDF for each step, a first order markov process. - using mean square displacement. The effect of step length variability on MSD can</w:t>
+      </w:r>
+      <w:r>
+        <w:t xml:space="preserve"> be quite significant. - MSD being of interest to ecologists due to its relation with the diffusion coefficient D. equations 2.13 and 2.14 ** Should write a conclusion about this paper**</w:t>
       </w:r>
     </w:p>
     <w:p>
       <w:pPr>
         <w:pStyle w:val="BodyText"/>
-        <w:spacing w:line="480" w:lineRule="auto"/>
-      </w:pPr>
-      <w:r>
-        <w:t>(Kareiva &amp; Shigesada 1983) - approximating displacements by connecting a series of straight lines, and thus</w:t>
-      </w:r>
-      <w:r>
-        <w:t xml:space="preserve"> summarize animal movement based on parameters for movement length and turning angle. Using square displacement instead of linear displacement, because it’s expectation can be calculated from turning angles and step lengths. Assume that the length of each </w:t>
-      </w:r>
-      <w:r>
-        <w:t>move and the turning angle are independent random variables, each with its own probability density. Assume that a series of moves can be represented by random draws from these probability densities, and since each random draw is independent from the preced</w:t>
-      </w:r>
-      <w:r>
-        <w:t xml:space="preserve">ing ones, the random draw process is a first order markov chain. The result is a correlated random walk, and the distribution g(theta) gives a measure of the degree to which the angles of movement are correlated. </w:t>
+      </w:pPr>
+      <w:r>
+        <w:t>(Kareiva &amp; Shigesada 1983) - approximating displacements by connectin</w:t>
+      </w:r>
+      <w:r>
+        <w:t>g a series of straight lines, and thus summarize animal movement based on parameters for movement length and turning angle. Using square displacement instead of linear displacement, because it’s expectation can be calculated from turning angles and step le</w:t>
+      </w:r>
+      <w:r>
+        <w:t>ngths. Assume that the length of each move and the turning angle are independent random variables, each with its own probability density. Assume that a series of moves can be represented by random draws from these probability densities, and since each rand</w:t>
+      </w:r>
+      <w:r>
+        <w:t xml:space="preserve">om draw is independent from the preceding ones, the random draw process is a first order markov chain. The result is a correlated random walk, and the distribution g(theta) gives a measure of the degree to which the angles of movement are correlated. </w:t>
       </w:r>
       <w:r>
         <w:rPr>
           <w:i/>
         </w:rPr>
-        <w:t>Would be interesting to add a figure with w</w:t>
+        <w:t>Would</w:t>
       </w:r>
       <w:r>
         <w:rPr>
           <w:i/>
         </w:rPr>
-        <w:t>hat I am actually analyzing. So, visually show how the gps locations get turned into straight lines, and angles, with an associated time interval. Or we could just multiply everything? So have it all for 15 minute intervals, and then repeat the ones that w</w:t>
+        <w:t xml:space="preserve"> be interesting to add a figure with what I am actually analyzing. So, visually show how the gps locations get turned into straight lines, and angles, with an associated time interval. Or we could just multiply everything? So have it all for 15 minute inte</w:t>
       </w:r>
       <w:r>
         <w:rPr>
           <w:i/>
         </w:rPr>
-        <w:t>ent on longer, perhaps set a limit for 60 minutes?</w:t>
+        <w:t>rvals, and then repeat the ones that went on longer, perhaps set a limit for 60 minutes?</w:t>
       </w:r>
     </w:p>
     <w:p>
       <w:pPr>
         <w:pStyle w:val="BodyText"/>
-        <w:spacing w:line="480" w:lineRule="auto"/>
-      </w:pPr>
+      </w:pPr>
+      <w:r>
+        <w:t>probabilistic rules of movement.</w:t>
+      </w:r>
+    </w:p>
+    <w:p>
+      <w:pPr>
+        <w:pStyle w:val="BodyText"/>
+      </w:pPr>
+      <w:r>
+        <w:t>As in other papers. Note that we adopt the convention of using upper case letters for random variables and lower case letters for poss</w:t>
+      </w:r>
+      <w:r>
+        <w:t>ible numerical values of these random variables.</w:t>
+      </w:r>
+    </w:p>
+    <w:p>
+      <w:pPr>
+        <w:pStyle w:val="BodyText"/>
+      </w:pPr>
+      <w:r>
+        <w:t xml:space="preserve">“Location accuracy using radio telemetry may be reduced in tropical forests… conservative distance categories of 100-m increments to better represent precision. Time categories: 15, 30, 60, 90 minutes. </w:t>
+      </w:r>
       <w:r>
         <w:lastRenderedPageBreak/>
-        <w:t>probabilistic rules of movement.</w:t>
+        <w:t xml:space="preserve">Then </w:t>
+      </w:r>
+      <w:r>
+        <w:t>calculated probability of movements made within each distance category within each time category, summed across each time category to give a final probability for each distance category.”</w:t>
       </w:r>
     </w:p>
     <w:p>
       <w:pPr>
         <w:pStyle w:val="BodyText"/>
-        <w:spacing w:line="480" w:lineRule="auto"/>
-      </w:pPr>
-      <w:r>
-        <w:t xml:space="preserve">As in other papers. Note that we adopt the convention of using upper case letters for random variables and lower case letters for possible numerical values of these random </w:t>
-      </w:r>
-      <w:r>
-        <w:t>variables.</w:t>
+      </w:pPr>
+      <w:r>
+        <w:t>“Distances travelled per movement bout ranged from 0 to &gt;2000m. Stro</w:t>
+      </w:r>
+      <w:r>
+        <w:t>ng leptokurtic distributions of movements with most being &lt;300m. Longest recorded movement for Pluricinctus is 3665m (recorded in 30 minutes)” *this is a corresponding velocity of 122.1666667 meters per minute.</w:t>
       </w:r>
     </w:p>
     <w:p>
       <w:pPr>
         <w:pStyle w:val="BodyText"/>
-        <w:spacing w:line="480" w:lineRule="auto"/>
-      </w:pPr>
-      <w:r>
-        <w:t>“Location accuracy using radio telemetry may be reduced in tropical forests… conservative distance categories of 100-m increments to better represent precision. Time categories: 15, 30, 60, 90 minutes. Then calculated probability of movements ma</w:t>
-      </w:r>
-      <w:r>
-        <w:t>de within each distance category within each time category, summed across each time category to give a final probability for each distance category.”</w:t>
+      </w:pPr>
+      <w:r>
+        <w:t>Evaluating models with their individual-speci</w:t>
+      </w:r>
+      <w:r>
+        <w:t>fic counterparts, using AIC or BIC. In individual-specific models the AIC results from the joint likelihood of the individual-specific models.</w:t>
       </w:r>
     </w:p>
     <w:p>
       <w:pPr>
         <w:pStyle w:val="BodyText"/>
-        <w:spacing w:line="480" w:lineRule="auto"/>
-      </w:pPr>
-      <w:r>
-        <w:t>“</w:t>
-      </w:r>
-      <w:r>
-        <w:t>Distances travelled per movement bout ranged from 0 to &gt;2000m. Strong leptokurtic distributions of movements with most being &lt;300m. Longest recorded movement for Pluricinctus is 3665m (recorded in 30 minutes)” *this is a corresponding velocity of 122.16666</w:t>
-      </w:r>
-      <w:r>
-        <w:t>67 meters per minute.</w:t>
+      </w:pPr>
+      <w:r>
+        <w:t>Consider incorporating NAs for missed observations so we keep the regular 15 minute time interval.</w:t>
       </w:r>
     </w:p>
     <w:p>
       <w:pPr>
         <w:pStyle w:val="BodyText"/>
-        <w:spacing w:line="480" w:lineRule="auto"/>
-      </w:pPr>
-      <w:r>
-        <w:t>Evaluating models with their individual-specific counterparts, using AIC or BIC. In individual-specific models the AIC results from the joint likelihood of the individual-specific models.</w:t>
-      </w:r>
-    </w:p>
-    <w:p>
-      <w:pPr>
-        <w:pStyle w:val="BodyText"/>
-        <w:spacing w:line="480" w:lineRule="auto"/>
-      </w:pPr>
-      <w:r>
-        <w:t>Consider incorporating NAs for missed observat</w:t>
-      </w:r>
-      <w:r>
-        <w:t>ions so we keep the regular 15 minute time interval.</w:t>
-      </w:r>
-    </w:p>
-    <w:p>
-      <w:pPr>
-        <w:pStyle w:val="BodyText"/>
-        <w:spacing w:line="480" w:lineRule="auto"/>
       </w:pPr>
       <m:oMathPara>
         <m:oMathParaPr>
@@ -831,7 +1348,6 @@
     <w:p>
       <w:pPr>
         <w:pStyle w:val="FirstParagraph"/>
-        <w:spacing w:line="480" w:lineRule="auto"/>
       </w:pPr>
       <m:oMathPara>
         <m:oMathParaPr>
@@ -910,7 +1426,13 @@
             <w:rPr>
               <w:rFonts w:ascii="Cambria Math" w:hAnsi="Cambria Math"/>
             </w:rPr>
-            <m:t>+(2⋅∑</m:t>
+            <m:t>+(2</m:t>
+          </m:r>
+          <m:r>
+            <w:rPr>
+              <w:rFonts w:ascii="Cambria Math" w:hAnsi="Cambria Math"/>
+            </w:rPr>
+            <m:t>⋅∑</m:t>
           </m:r>
           <m:r>
             <w:rPr>
@@ -978,13 +1500,7 @@
                 <w:rPr>
                   <w:rFonts w:ascii="Cambria Math" w:hAnsi="Cambria Math"/>
                 </w:rPr>
-                <m:t>obser</m:t>
-              </m:r>
-              <m:r>
-                <w:rPr>
-                  <w:rFonts w:ascii="Cambria Math" w:hAnsi="Cambria Math"/>
-                </w:rPr>
-                <m:t>vations</m:t>
+                <m:t>observations</m:t>
               </m:r>
               <m:r>
                 <w:rPr>
@@ -1035,7 +1551,6 @@
     <w:p>
       <w:pPr>
         <w:pStyle w:val="FirstParagraph"/>
-        <w:spacing w:line="480" w:lineRule="auto"/>
       </w:pPr>
       <m:oMathPara>
         <m:oMathParaPr>
@@ -1137,557 +1652,372 @@
       </m:oMathPara>
     </w:p>
     <w:p>
-      <w:pPr>
-        <w:spacing w:line="480" w:lineRule="auto"/>
-      </w:pPr>
       <w:r>
         <w:br w:type="page"/>
       </w:r>
     </w:p>
     <w:p>
       <w:pPr>
+        <w:pStyle w:val="Heading3"/>
+      </w:pPr>
+      <w:bookmarkStart w:id="6" w:name="mpm-meters-per-minute"/>
+      <w:r>
+        <w:lastRenderedPageBreak/>
+        <w:t>MPM: meters per minute</w:t>
+      </w:r>
+      <w:bookmarkEnd w:id="6"/>
+    </w:p>
+    <w:p>
+      <w:pPr>
+        <w:pStyle w:val="FirstParagraph"/>
+      </w:pPr>
+      <w:r>
+        <w:t>Due to the variation i</w:t>
+      </w:r>
+      <w:r>
+        <w:t xml:space="preserve">n time between consecutive locations, we scaled the step lengths to displacement in one minute. </w:t>
+      </w:r>
+      <w:r>
+        <w:rPr>
+          <w:b/>
+        </w:rPr>
+        <w:t>Visualize the variation and distribution of these distances between locations</w:t>
+      </w:r>
+    </w:p>
+    <w:p>
+      <w:pPr>
         <w:pStyle w:val="Heading1"/>
-        <w:spacing w:line="480" w:lineRule="auto"/>
-      </w:pPr>
-      <w:bookmarkStart w:id="2" w:name="questions"/>
+      </w:pPr>
+      <w:bookmarkStart w:id="7" w:name="fit-distribution"/>
+      <w:r>
+        <w:t>Fit distribution</w:t>
+      </w:r>
+      <w:bookmarkEnd w:id="7"/>
+    </w:p>
+    <w:p>
+      <w:pPr>
+        <w:pStyle w:val="Heading2"/>
+      </w:pPr>
+      <w:bookmarkStart w:id="8" w:name="information-criteria"/>
+      <w:r>
+        <w:t>Information criteria</w:t>
+      </w:r>
+      <w:bookmarkEnd w:id="8"/>
+    </w:p>
+    <w:p>
+      <w:pPr>
+        <w:pStyle w:val="FirstParagraph"/>
+      </w:pPr>
+      <w:r>
+        <w:t>However, it is not as straight-forward since</w:t>
+      </w:r>
+      <w:r>
+        <w:t xml:space="preserve"> there are multiple competing models for certain individuals, which we consider as those within less than 2 units of the delta AIC or BIC. When using AIC, there are competing models for almost every individual, whereas with BIC, only 4 of the individuals h</w:t>
+      </w:r>
+      <w:r>
+        <w:t>ave competing models. We should use 4 for BIC and 3 for AIC. Look for the paper Taper Ponciano 2016.</w:t>
+      </w:r>
+    </w:p>
+    <w:p>
+      <w:pPr>
+        <w:pStyle w:val="BodyText"/>
+      </w:pPr>
+      <w:r>
+        <w:t xml:space="preserve">Now we can compare what we call </w:t>
+      </w:r>
+      <w:r>
+        <w:rPr>
+          <w:i/>
+        </w:rPr>
+        <w:t>models</w:t>
+      </w:r>
+      <w:r>
+        <w:t>, in which we compare a model that does complete pooling and considers all the data together, and the other model tha</w:t>
+      </w:r>
+      <w:r>
+        <w:t>t considers individual variation, and so it fits a separate distribution to the data from each individual.</w:t>
+      </w:r>
+    </w:p>
+    <w:p>
+      <w:pPr>
+        <w:pStyle w:val="BodyText"/>
+      </w:pPr>
+      <w:r>
+        <w:t>The individual variation models will fit a distribution to each individual. At one level we will use the same distribution for all individuals and on</w:t>
+      </w:r>
+      <w:r>
+        <w:t>ly consider variation in parameters. At the next level, we will consider a change in parameters and distributions, where individuals can have different distributions, and this is what we call the mixed distribution model for individual variation.</w:t>
+      </w:r>
+    </w:p>
+    <w:p>
+      <w:pPr>
+        <w:pStyle w:val="BodyText"/>
+      </w:pPr>
+      <w:r>
+        <w:t>Consideri</w:t>
+      </w:r>
+      <w:r>
+        <w:t>ng just focusing on BIC because of JMP’s paper, and also in this specific case, it provides less competing models for each individual</w:t>
+      </w:r>
+    </w:p>
+    <w:p>
+      <w:pPr>
+        <w:pStyle w:val="Heading2"/>
+      </w:pPr>
+      <w:bookmarkStart w:id="9" w:name="probability-distribution-parameters"/>
       <w:r>
         <w:lastRenderedPageBreak/>
-        <w:t>Questions</w:t>
-      </w:r>
-      <w:bookmarkEnd w:id="2"/>
-    </w:p>
-    <w:p>
-      <w:pPr>
-        <w:pStyle w:val="Compact"/>
-        <w:numPr>
-          <w:ilvl w:val="0"/>
-          <w:numId w:val="28"/>
-        </w:numPr>
-        <w:spacing w:line="480" w:lineRule="auto"/>
-      </w:pPr>
-      <w:r>
-        <w:t>What is the distribution of distances between consecutive recorded locations?</w:t>
-      </w:r>
-    </w:p>
-    <w:p>
-      <w:pPr>
-        <w:pStyle w:val="Compact"/>
-        <w:numPr>
-          <w:ilvl w:val="0"/>
-          <w:numId w:val="28"/>
-        </w:numPr>
-        <w:spacing w:line="480" w:lineRule="auto"/>
-      </w:pPr>
-      <w:r>
-        <w:t>Are</w:t>
-      </w:r>
-      <w:r>
-        <w:t xml:space="preserve"> there differences between individuals or can we use the same distribution to describe these distances between two locations?</w:t>
-      </w:r>
+        <w:t>Probability distribution parameters</w:t>
+      </w:r>
+      <w:bookmarkEnd w:id="9"/>
     </w:p>
     <w:p>
       <w:pPr>
         <w:pStyle w:val="FirstParagraph"/>
-        <w:spacing w:line="480" w:lineRule="auto"/>
-      </w:pPr>
-      <w:r>
-        <w:t>The reasoning behind this, is that distances between locations can be used later on to describe variation in step length when simulating animal movement under simple models such as random walk.</w:t>
-      </w:r>
-    </w:p>
-    <w:p>
-      <w:pPr>
-        <w:pStyle w:val="Heading3"/>
-        <w:spacing w:line="480" w:lineRule="auto"/>
-      </w:pPr>
-      <w:bookmarkStart w:id="3" w:name="mpm-meters-per-minute"/>
-      <w:r>
-        <w:t>MPM: meters per minute</w:t>
-      </w:r>
-      <w:bookmarkEnd w:id="3"/>
-    </w:p>
-    <w:p>
-      <w:pPr>
-        <w:pStyle w:val="FirstParagraph"/>
-        <w:spacing w:line="480" w:lineRule="auto"/>
-      </w:pPr>
-      <w:r>
-        <w:t>Due to the variation in time between co</w:t>
-      </w:r>
-      <w:r>
-        <w:t xml:space="preserve">nsecutive locations, we scaled the step lengths to displacement in one minute. </w:t>
-      </w:r>
-      <w:r>
-        <w:rPr>
-          <w:b/>
-        </w:rPr>
-        <w:t>Visualize the variation and distribution of these distances between locations</w:t>
-      </w:r>
-    </w:p>
-    <w:p>
-      <w:pPr>
-        <w:pStyle w:val="Heading1"/>
-        <w:spacing w:line="480" w:lineRule="auto"/>
-      </w:pPr>
-      <w:bookmarkStart w:id="4" w:name="fit-distribution"/>
-      <w:r>
-        <w:t>Fit distribution</w:t>
-      </w:r>
-      <w:bookmarkEnd w:id="4"/>
-    </w:p>
-    <w:p>
-      <w:pPr>
-        <w:pStyle w:val="FirstParagraph"/>
-        <w:spacing w:line="480" w:lineRule="auto"/>
-      </w:pPr>
-      <w:r>
-        <w:t xml:space="preserve">Useful resource to use the package </w:t>
-      </w:r>
-      <w:hyperlink r:id="rId7">
-        <w:r>
-          <w:rPr>
-            <w:rStyle w:val="Hyperlink"/>
-          </w:rPr>
-          <w:t>fitdistrplus</w:t>
-        </w:r>
-      </w:hyperlink>
-      <w:r>
-        <w:t xml:space="preserve"> Also check </w:t>
-      </w:r>
-      <w:hyperlink r:id="rId8">
-        <w:r>
-          <w:rPr>
-            <w:rStyle w:val="Hyperlink"/>
-          </w:rPr>
-          <w:t>this</w:t>
-        </w:r>
-      </w:hyperlink>
-      <w:r>
-        <w:t>. Should I do the opimization by hand?</w:t>
-      </w:r>
-    </w:p>
-    <w:p>
-      <w:pPr>
-        <w:pStyle w:val="Heading2"/>
-        <w:spacing w:line="480" w:lineRule="auto"/>
-      </w:pPr>
-      <w:bookmarkStart w:id="5" w:name="information-criteria"/>
-      <w:r>
-        <w:t>Information criteri</w:t>
-      </w:r>
-      <w:r>
-        <w:t>a</w:t>
-      </w:r>
-      <w:bookmarkEnd w:id="5"/>
-    </w:p>
-    <w:p>
-      <w:pPr>
-        <w:pStyle w:val="FirstParagraph"/>
-        <w:spacing w:line="480" w:lineRule="auto"/>
-      </w:pPr>
-      <w:r>
-        <w:t xml:space="preserve">So, for each individual, which is the best fitting distribution, based on AIC or BIC? This is the distribution with the lowest AIC or BIC score for each individual. These are basically the distributions that will be used for the mixed distribution model </w:t>
-      </w:r>
-      <w:r>
-        <w:t>later on.</w:t>
+      </w:pPr>
+      <w:r>
+        <w:t>We can compare the different parameter values estimated for each distribution and thei</w:t>
+      </w:r>
+      <w:r>
+        <w:t>r standard deviations. These parameters can give us some insight into some of the characteristics of each set of distances moved per minute, such as which individuals have higher means or longer tails in the distribution of their distances moved per minute</w:t>
+      </w:r>
+      <w:r>
+        <w:t>. The x axis in the following plots highlights which individuals have the lowest BIC (yellow) or AIC(magenta) with that model. The blue lines show the value of that parameter for the population level model, and dashed blue lines show the upper and lower li</w:t>
+      </w:r>
+      <w:r>
+        <w:t>mits of that parameter estimate. Overall, at the population level, the lognormal model had the lowest AIC and BIC values.</w:t>
       </w:r>
     </w:p>
     <w:p>
       <w:pPr>
         <w:pStyle w:val="BodyText"/>
-        <w:spacing w:line="480" w:lineRule="auto"/>
-      </w:pPr>
-      <w:r>
-        <w:t>However, it is not as straight-forward since there are multiple competing models for certain individuals, which we consider as those within less than 2 units of the delta AIC or BIC. When using AIC, there are competing models for almost every ind</w:t>
-      </w:r>
-      <w:r>
-        <w:t>ividual, whereas with BIC, only 4 of the individuals have competing models.</w:t>
-      </w:r>
-    </w:p>
-    <w:p>
-      <w:pPr>
-        <w:pStyle w:val="BodyText"/>
-        <w:spacing w:line="480" w:lineRule="auto"/>
-      </w:pPr>
+      </w:pPr>
+      <w:r>
+        <w:t>#References</w:t>
+      </w:r>
+    </w:p>
+    <w:p>
+      <w:pPr>
+        <w:pStyle w:val="Bibliography"/>
+      </w:pPr>
+      <w:bookmarkStart w:id="10" w:name="ref-adehabitatLT"/>
+      <w:bookmarkStart w:id="11" w:name="refs"/>
+      <w:r>
+        <w:t xml:space="preserve">Calenge, C. (2006). The package adehabitat for the r software: Tool for the analysis of space and habitat use by animals. </w:t>
+      </w:r>
+      <w:r>
+        <w:rPr>
+          <w:i/>
+        </w:rPr>
+        <w:t>Ecological Modelling</w:t>
+      </w:r>
+      <w:r>
+        <w:t>, 197, 1035.</w:t>
+      </w:r>
+    </w:p>
+    <w:p>
+      <w:pPr>
+        <w:pStyle w:val="Bibliography"/>
+      </w:pPr>
+      <w:bookmarkStart w:id="12" w:name="ref-codling2008random"/>
+      <w:bookmarkEnd w:id="10"/>
+      <w:r>
+        <w:t xml:space="preserve">Codling, E.A., Plank, M.J. &amp; Benhamou, S. (2008). Random walk models in biology. </w:t>
+      </w:r>
+      <w:r>
+        <w:rPr>
+          <w:i/>
+        </w:rPr>
+        <w:t>Journal of the Royal society interface</w:t>
+      </w:r>
+      <w:r>
+        <w:t>, 5, 813–834.</w:t>
+      </w:r>
+    </w:p>
+    <w:p>
+      <w:pPr>
+        <w:pStyle w:val="Bibliography"/>
+      </w:pPr>
+      <w:bookmarkStart w:id="13" w:name="ref-holbrook2011home"/>
+      <w:bookmarkEnd w:id="12"/>
+      <w:r>
+        <w:t xml:space="preserve">Holbrook, K.M. (2011). Home range and movement patterns of toucans: Implications for seed </w:t>
+      </w:r>
+      <w:r>
+        <w:t xml:space="preserve">dispersal. </w:t>
+      </w:r>
+      <w:r>
+        <w:rPr>
+          <w:i/>
+        </w:rPr>
+        <w:t>Biotropica</w:t>
+      </w:r>
+      <w:r>
+        <w:t>, 43, 357–364.</w:t>
+      </w:r>
+    </w:p>
+    <w:p>
+      <w:pPr>
+        <w:pStyle w:val="Bibliography"/>
+      </w:pPr>
+      <w:bookmarkStart w:id="14" w:name="ref-jonsen2003meta"/>
+      <w:bookmarkEnd w:id="13"/>
+      <w:r>
+        <w:t xml:space="preserve">Jonsen, I.D., Myers, R.A. &amp; Flemming, J.M. (2003). Meta-analysis of animal movement using state-space models. </w:t>
+      </w:r>
+      <w:r>
+        <w:rPr>
+          <w:i/>
+        </w:rPr>
+        <w:t>Ecology</w:t>
+      </w:r>
+      <w:r>
+        <w:t>, 84, 3055–3063.</w:t>
+      </w:r>
+    </w:p>
+    <w:p>
+      <w:pPr>
+        <w:pStyle w:val="Bibliography"/>
+      </w:pPr>
+      <w:bookmarkStart w:id="15" w:name="ref-kareiva1983analyzing"/>
+      <w:bookmarkEnd w:id="14"/>
+      <w:r>
+        <w:t>Kareiva, P. &amp; Shigesada, N. (1983). Analyzing insect movement as a correlated random w</w:t>
+      </w:r>
+      <w:r>
+        <w:t xml:space="preserve">alk. </w:t>
+      </w:r>
+      <w:r>
+        <w:rPr>
+          <w:i/>
+        </w:rPr>
+        <w:t>Oecologia</w:t>
+      </w:r>
+      <w:r>
+        <w:t>, 56, 234–238.</w:t>
+      </w:r>
+    </w:p>
+    <w:p>
+      <w:pPr>
+        <w:pStyle w:val="Bibliography"/>
+      </w:pPr>
+      <w:bookmarkStart w:id="16" w:name="ref-langrock2012flexible"/>
+      <w:bookmarkEnd w:id="15"/>
       <w:r>
         <w:lastRenderedPageBreak/>
-        <w:t xml:space="preserve">Now we can compare what we call </w:t>
+        <w:t xml:space="preserve">Langrock, R., King, R., Matthiopoulos, J., Thomas, L., Fortin, D. &amp; Morales, J.M. (2012). Flexible and practical modeling of animal telemetry data: Hidden markov models and extensions. </w:t>
       </w:r>
       <w:r>
         <w:rPr>
           <w:i/>
         </w:rPr>
-        <w:t>models</w:t>
-      </w:r>
-      <w:r>
-        <w:t>, in which we compare a model that does complete pooling and considers all the data together, and the other model that considers individual va</w:t>
-      </w:r>
-      <w:r>
-        <w:t>riation, and so it fits a separate distribution to the data from each individual.</w:t>
-      </w:r>
-    </w:p>
-    <w:p>
-      <w:pPr>
-        <w:pStyle w:val="BodyText"/>
-        <w:spacing w:line="480" w:lineRule="auto"/>
-      </w:pPr>
-      <w:r>
-        <w:t xml:space="preserve">The individual variation models will fit a distribution to each individual. At one level we will use the same distribution for all individuals and only consider variation in </w:t>
-      </w:r>
-      <w:r>
-        <w:t>parameters. At the next level, we will consider a change in parameters and distributions, where individuals can have different distributions, and this is what we call the mixed distribution model for individual variation.</w:t>
-      </w:r>
-    </w:p>
-    <w:p>
-      <w:pPr>
-        <w:pStyle w:val="BodyText"/>
-        <w:spacing w:line="480" w:lineRule="auto"/>
-      </w:pPr>
-      <w:r>
-        <w:t>Considering just focusing on BIC b</w:t>
-      </w:r>
-      <w:r>
-        <w:t>ecause of JMP’s paper, and also in this specific case, it provides less competing models for each individual</w:t>
-      </w:r>
-    </w:p>
-    <w:p>
-      <w:pPr>
-        <w:pStyle w:val="Heading2"/>
-        <w:spacing w:line="480" w:lineRule="auto"/>
-      </w:pPr>
-      <w:bookmarkStart w:id="6" w:name="probability-distribution-parameters"/>
-      <w:r>
-        <w:t>Probability distribution parameters</w:t>
-      </w:r>
-      <w:bookmarkEnd w:id="6"/>
-    </w:p>
-    <w:p>
-      <w:pPr>
-        <w:pStyle w:val="FirstParagraph"/>
-        <w:spacing w:line="480" w:lineRule="auto"/>
-      </w:pPr>
-      <w:r>
-        <w:t>We can compare the different parameter values estimated for each distribution and their standard deviations. Th</w:t>
-      </w:r>
-      <w:r>
-        <w:t>ese parameters can give us some insight into some of the characteristics of each set of distances moved per minute, such as which individuals have higher means or longer tails in the distribution of their distances moved per minute. The x axis in the follo</w:t>
-      </w:r>
-      <w:r>
-        <w:t>wing plots highlights which individuals have the lowest BIC (yellow) or AIC(magenta) with that model. The blue lines show the value of that parameter for the population level model, and dashed blue lines show the upper and lower limits of that parameter es</w:t>
-      </w:r>
-      <w:r>
-        <w:t>timate. Overall, at the population level, the lognormal model had the lowest AIC and BIC values.</w:t>
-      </w:r>
-    </w:p>
-    <w:p>
-      <w:pPr>
-        <w:pStyle w:val="Heading1"/>
-      </w:pPr>
-      <w:bookmarkStart w:id="7" w:name="references"/>
-      <w:r>
-        <w:t>References</w:t>
-      </w:r>
-      <w:bookmarkEnd w:id="7"/>
+        <w:t>Ecology</w:t>
+      </w:r>
+      <w:r>
+        <w:t>, 93, 2336–2342.</w:t>
+      </w:r>
     </w:p>
     <w:p>
       <w:pPr>
         <w:pStyle w:val="Bibliography"/>
       </w:pPr>
-      <w:bookmarkStart w:id="8" w:name="ref-codling2008random"/>
-      <w:bookmarkStart w:id="9" w:name="refs"/>
-      <w:r>
-        <w:t xml:space="preserve">Codling, E.A., Plank, M.J. &amp; Benhamou, S. (2008). Random walk models in biology. </w:t>
+      <w:bookmarkStart w:id="17" w:name="ref-morales2004extracting"/>
+      <w:bookmarkEnd w:id="16"/>
+      <w:r>
+        <w:t>Morales, J.M., Hay</w:t>
+      </w:r>
+      <w:r>
+        <w:t xml:space="preserve">don, D.T., Frair, J., Holsinger, K.E. &amp; Fryxell, J.M. (2004). Extracting more out of relocation data: Building movement models as mixtures of random walks. </w:t>
       </w:r>
       <w:r>
         <w:rPr>
           <w:i/>
         </w:rPr>
-        <w:t>Journal of the Royal society interface</w:t>
-      </w:r>
-      <w:r>
-        <w:t>, 5, 813–834.</w:t>
+        <w:t>Ecology</w:t>
+      </w:r>
+      <w:r>
+        <w:t>, 85, 2436–2445.</w:t>
       </w:r>
     </w:p>
     <w:p>
       <w:pPr>
         <w:pStyle w:val="Bibliography"/>
       </w:pPr>
-      <w:bookmarkStart w:id="10" w:name="ref-holbrook2011home"/>
-      <w:bookmarkEnd w:id="8"/>
-      <w:r>
-        <w:t xml:space="preserve">Holbrook, K.M. </w:t>
-      </w:r>
-      <w:r>
-        <w:t xml:space="preserve">(2011). Home range and movement patterns of toucans: Implications for seed dispersal. </w:t>
+      <w:bookmarkStart w:id="18" w:name="ref-nathan2008movement"/>
+      <w:bookmarkEnd w:id="17"/>
+      <w:r>
+        <w:t xml:space="preserve">Nathan, R., Getz, W.M., Revilla, E., Holyoak, M., Kadmon, R. &amp; Saltz, D. </w:t>
       </w:r>
       <w:r>
         <w:rPr>
           <w:i/>
         </w:rPr>
-        <w:t>Biotropica</w:t>
-      </w:r>
-      <w:r>
-        <w:t>, 43, 357–364.</w:t>
+        <w:t xml:space="preserve">et </w:t>
+      </w:r>
+      <w:r>
+        <w:rPr>
+          <w:i/>
+        </w:rPr>
+        <w:t>al.</w:t>
+      </w:r>
+      <w:r>
+        <w:t xml:space="preserve"> (2008). A movement ecology paradigm for unifying organismal movement research. </w:t>
+      </w:r>
+      <w:r>
+        <w:rPr>
+          <w:i/>
+        </w:rPr>
+        <w:t>Proceedings of the National Academy of Sciences</w:t>
+      </w:r>
+      <w:r>
+        <w:t>, 105, 19052–19059.</w:t>
       </w:r>
     </w:p>
     <w:p>
       <w:pPr>
         <w:pStyle w:val="Bibliography"/>
       </w:pPr>
-      <w:bookmarkStart w:id="11" w:name="ref-jones2017closing"/>
-      <w:bookmarkEnd w:id="10"/>
-      <w:r>
-        <w:lastRenderedPageBreak/>
-        <w:t>Jones, L.R., Duke-Sylvester, S.M., Leberg, P.L. &amp; Johnson, D.M. (2017). Closing the gaps for animal seed dispersal: Separating the effects of hab</w:t>
-      </w:r>
-      <w:r>
-        <w:t xml:space="preserve">itat loss on dispersal distances and seed aggregation. </w:t>
+      <w:bookmarkStart w:id="19" w:name="ref-Rlang"/>
+      <w:bookmarkEnd w:id="18"/>
+      <w:r>
+        <w:t xml:space="preserve">R Core Team. (2020). </w:t>
       </w:r>
       <w:r>
         <w:rPr>
           <w:i/>
         </w:rPr>
-        <w:t>Ecology and evolution</w:t>
-      </w:r>
-      <w:r>
-        <w:t>, 7, 5410–5425.</w:t>
+        <w:t>R: A language and environment for statistical computing</w:t>
+      </w:r>
+      <w:r>
+        <w:t>. R Foundation for Statistical</w:t>
+      </w:r>
+      <w:r>
+        <w:t xml:space="preserve"> Computing, Vienna, Austria.</w:t>
       </w:r>
     </w:p>
     <w:p>
       <w:pPr>
         <w:pStyle w:val="Bibliography"/>
       </w:pPr>
-      <w:bookmarkStart w:id="12" w:name="ref-jonsen2006robust"/>
+      <w:bookmarkStart w:id="20" w:name="ref-turchin1998quantitative"/>
+      <w:bookmarkEnd w:id="19"/>
+      <w:r>
+        <w:t xml:space="preserve">Turchin, P. (1998). </w:t>
+      </w:r>
+      <w:r>
+        <w:rPr>
+          <w:i/>
+        </w:rPr>
+        <w:t>Quantitative analysis of movement: Measuring and modeling population redistribution in animals and plants</w:t>
+      </w:r>
+      <w:r>
+        <w:t>. Sinauer Associates.</w:t>
+      </w:r>
       <w:bookmarkEnd w:id="11"/>
-      <w:r>
-        <w:t xml:space="preserve">Jonsen, I.D., Myers, R.A. &amp; James, M.C. (2006). Robust hierarchical state-space models reveal diel variation in travel rates of migrating leatherback turtles. </w:t>
-      </w:r>
-      <w:r>
-        <w:rPr>
-          <w:i/>
-        </w:rPr>
-        <w:t>Journ</w:t>
-      </w:r>
-      <w:r>
-        <w:rPr>
-          <w:i/>
-        </w:rPr>
-        <w:t>al of Animal Ecology</w:t>
-      </w:r>
-      <w:r>
-        <w:t>, 75, 1046–1057.</w:t>
-      </w:r>
-    </w:p>
-    <w:p>
-      <w:pPr>
-        <w:pStyle w:val="Bibliography"/>
-      </w:pPr>
-      <w:bookmarkStart w:id="13" w:name="ref-kareiva1983analyzing"/>
-      <w:bookmarkEnd w:id="12"/>
-      <w:r>
-        <w:t xml:space="preserve">Kareiva, P. &amp; Shigesada, N. (1983). Analyzing insect movement as a correlated random walk. </w:t>
-      </w:r>
-      <w:r>
-        <w:rPr>
-          <w:i/>
-        </w:rPr>
-        <w:t>Oecologia</w:t>
-      </w:r>
-      <w:r>
-        <w:t>, 56, 234–238.</w:t>
-      </w:r>
-    </w:p>
-    <w:p>
-      <w:pPr>
-        <w:pStyle w:val="Bibliography"/>
-      </w:pPr>
-      <w:bookmarkStart w:id="14" w:name="ref-langrock2012flexible"/>
-      <w:bookmarkEnd w:id="13"/>
-      <w:r>
-        <w:t>Langrock, R., King, R., Matthiopoulos, J., Thomas, L., Fortin, D. &amp; Morales, J.M. (2012). Flexible and p</w:t>
-      </w:r>
-      <w:r>
-        <w:t xml:space="preserve">ractical modeling of animal telemetry data: Hidden markov models and extensions. </w:t>
-      </w:r>
-      <w:r>
-        <w:rPr>
-          <w:i/>
-        </w:rPr>
-        <w:t>Ecology</w:t>
-      </w:r>
-      <w:r>
-        <w:t>, 93, 2336–2342.</w:t>
-      </w:r>
-    </w:p>
-    <w:p>
-      <w:pPr>
-        <w:pStyle w:val="Bibliography"/>
-      </w:pPr>
-      <w:bookmarkStart w:id="15" w:name="ref-levey2005effects"/>
-      <w:bookmarkEnd w:id="14"/>
-      <w:r>
-        <w:t xml:space="preserve">Levey, D.J., Bolker, B.M., Tewksbury, J.J., Sargent, S. &amp; Haddad, N.M. (2005). Effects of landscape corridors on seed dispersal by birds. </w:t>
-      </w:r>
-      <w:r>
-        <w:rPr>
-          <w:i/>
-        </w:rPr>
-        <w:t>Science</w:t>
-      </w:r>
-      <w:r>
-        <w:t>, 309, 146–148.</w:t>
-      </w:r>
-    </w:p>
-    <w:p>
-      <w:pPr>
-        <w:pStyle w:val="Bibliography"/>
-      </w:pPr>
-      <w:bookmarkStart w:id="16" w:name="ref-morales2004extracting"/>
-      <w:bookmarkEnd w:id="15"/>
-      <w:r>
-        <w:t xml:space="preserve">Morales, J.M., Haydon, D.T., Frair, J., Holsinger, K.E. &amp; Fryxell, J.M. (2004). Extracting more out of relocation data: Building movement models as mixtures of random walks. </w:t>
-      </w:r>
-      <w:r>
-        <w:rPr>
-          <w:i/>
-        </w:rPr>
-        <w:t>Ecology</w:t>
-      </w:r>
-      <w:r>
-        <w:t>, 85, 2436–2445.</w:t>
-      </w:r>
-    </w:p>
-    <w:p>
-      <w:pPr>
-        <w:pStyle w:val="Bibliography"/>
-      </w:pPr>
-      <w:bookmarkStart w:id="17" w:name="ref-nathan2008movement"/>
-      <w:bookmarkEnd w:id="16"/>
-      <w:r>
-        <w:t>Nathan, R., Getz, W.M., Revilla, E., Holyo</w:t>
-      </w:r>
-      <w:r>
-        <w:t xml:space="preserve">ak, M., Kadmon, R. &amp; Saltz, D. </w:t>
-      </w:r>
-      <w:r>
-        <w:rPr>
-          <w:i/>
-        </w:rPr>
-        <w:t>et al.</w:t>
-      </w:r>
-      <w:r>
-        <w:t xml:space="preserve"> (2008). A movement ecology paradigm for unifying organismal movement research. </w:t>
-      </w:r>
-      <w:r>
-        <w:rPr>
-          <w:i/>
-        </w:rPr>
-        <w:t>Proceedings of the National Academy of Sciences</w:t>
-      </w:r>
-      <w:r>
-        <w:t>, 105, 19052–19059.</w:t>
-      </w:r>
-    </w:p>
-    <w:p>
-      <w:pPr>
-        <w:pStyle w:val="Bibliography"/>
-      </w:pPr>
-      <w:bookmarkStart w:id="18" w:name="ref-patterson2009classifying"/>
-      <w:bookmarkEnd w:id="17"/>
-      <w:r>
-        <w:t>Patterson, T.A., Basson, M., Bravington, M.V. &amp; Gunn, J.S. (2009). Class</w:t>
-      </w:r>
-      <w:r>
-        <w:t xml:space="preserve">ifying movement behaviour in relation to environmental conditions using hidden markov models. </w:t>
-      </w:r>
-      <w:r>
-        <w:rPr>
-          <w:i/>
-        </w:rPr>
-        <w:t>Journal of Animal Ecology</w:t>
-      </w:r>
-      <w:r>
-        <w:t>, 78, 1113–1123.</w:t>
-      </w:r>
-    </w:p>
-    <w:p>
-      <w:pPr>
-        <w:pStyle w:val="Bibliography"/>
-      </w:pPr>
-      <w:bookmarkStart w:id="19" w:name="ref-patterson2008state"/>
-      <w:bookmarkEnd w:id="18"/>
-      <w:r>
-        <w:t>Patterson, T.A., Thomas, L., Wilcox, C., Ovaskainen, O. &amp; Matthiopoulos, J. (2008). State-space models of individual ani</w:t>
-      </w:r>
-      <w:r>
-        <w:t xml:space="preserve">mal movement. </w:t>
-      </w:r>
-      <w:r>
-        <w:rPr>
-          <w:i/>
-        </w:rPr>
-        <w:t>Trends in ecology &amp; evolution</w:t>
-      </w:r>
-      <w:r>
-        <w:t>, 23, 87–94.</w:t>
-      </w:r>
-    </w:p>
-    <w:p>
-      <w:pPr>
-        <w:pStyle w:val="Bibliography"/>
-      </w:pPr>
-      <w:bookmarkStart w:id="20" w:name="ref-shaw2020causes"/>
-      <w:bookmarkEnd w:id="19"/>
-      <w:r>
-        <w:t xml:space="preserve">Shaw, A.K. (2020). Causes and consequences of individual variation in animal movement. </w:t>
-      </w:r>
-      <w:r>
-        <w:rPr>
-          <w:i/>
-        </w:rPr>
-        <w:t>Movement ecology</w:t>
-      </w:r>
-      <w:r>
-        <w:t>, 8, 1–12.</w:t>
-      </w:r>
-    </w:p>
-    <w:p>
-      <w:pPr>
-        <w:pStyle w:val="Bibliography"/>
-      </w:pPr>
-      <w:bookmarkStart w:id="21" w:name="ref-snell2019consequences"/>
       <w:bookmarkEnd w:id="20"/>
-      <w:r>
-        <w:t xml:space="preserve">Snell, R.S., Beckman, N.G., Fricke, E., Loiselle, B.A., Carvalho, C.S. &amp; Jones, L.R. </w:t>
-      </w:r>
-      <w:r>
-        <w:rPr>
-          <w:i/>
-        </w:rPr>
-        <w:t>e</w:t>
-      </w:r>
-      <w:r>
-        <w:rPr>
-          <w:i/>
-        </w:rPr>
-        <w:t>t al.</w:t>
-      </w:r>
-      <w:r>
-        <w:t xml:space="preserve"> (2019). Consequences of intraspecific variation in seed dispersal for plant demography, communities, evolution and global change. </w:t>
-      </w:r>
-      <w:r>
-        <w:rPr>
-          <w:i/>
-        </w:rPr>
-        <w:t>AoB Plants</w:t>
-      </w:r>
-      <w:r>
-        <w:t>, 11, plz016.</w:t>
-      </w:r>
-      <w:bookmarkEnd w:id="9"/>
-      <w:bookmarkEnd w:id="21"/>
     </w:p>
     <w:sectPr>
-      <w:footerReference w:type="default" r:id="rId9"/>
+      <w:footerReference w:type="default" r:id="rId7"/>
       <w:pgSz w:w="12240" w:h="15840"/>
       <w:pgMar w:top="1440" w:right="1440" w:bottom="1440" w:left="1440" w:header="720" w:footer="720" w:gutter="0"/>
       <w:lnNumType w:countBy="1" w:restart="continuous"/>
@@ -1699,7 +2029,7 @@
 </file>
 
 <file path=word/endnotes.xml><?xml version="1.0" encoding="utf-8"?>
-<w:endnotes xmlns:wpc="http://schemas.microsoft.com/office/word/2010/wordprocessingCanvas" xmlns:cx="http://schemas.microsoft.com/office/drawing/2014/chartex" xmlns:cx1="http://schemas.microsoft.com/office/drawing/2015/9/8/chartex" xmlns:cx2="http://schemas.microsoft.com/office/drawing/2015/10/21/chartex" xmlns:cx3="http://schemas.microsoft.com/office/drawing/2016/5/9/chartex" xmlns:cx4="http://schemas.microsoft.com/office/drawing/2016/5/10/chartex" xmlns:cx5="http://schemas.microsoft.com/office/drawing/2016/5/11/chartex" xmlns:cx6="http://schemas.microsoft.com/office/drawing/2016/5/12/chartex" xmlns:cx7="http://schemas.microsoft.com/office/drawing/2016/5/13/chartex" xmlns:cx8="http://schemas.microsoft.com/office/drawing/2016/5/14/chartex" xmlns:mc="http://schemas.openxmlformats.org/markup-compatibility/2006" xmlns:aink="http://schemas.microsoft.com/office/drawing/2016/ink" xmlns:am3d="http://schemas.microsoft.com/office/drawing/2017/model3d" xmlns:o="urn:schemas-microsoft-com:office:office" xmlns:r="http://schemas.openxmlformats.org/officeDocument/2006/relationships" xmlns:m="http://schemas.openxmlformats.org/officeDocument/2006/math" xmlns:v="urn:schemas-microsoft-com:vml" xmlns:wp14="http://schemas.microsoft.com/office/word/2010/wordprocessingDrawing" xmlns:wp="http://schemas.openxmlformats.org/drawingml/2006/wordprocessingDrawing" xmlns:w10="urn:schemas-microsoft-com:office:word" xmlns:w="http://schemas.openxmlformats.org/wordprocessingml/2006/main" xmlns:w14="http://schemas.microsoft.com/office/word/2010/wordml" xmlns:w15="http://schemas.microsoft.com/office/word/2012/wordml" xmlns:w16cex="http://schemas.microsoft.com/office/word/2018/wordml/cex" xmlns:w16cid="http://schemas.microsoft.com/office/word/2016/wordml/cid" xmlns:w16="http://schemas.microsoft.com/office/word/2018/wordml" xmlns:w16se="http://schemas.microsoft.com/office/word/2015/wordml/symex" xmlns:wpg="http://schemas.microsoft.com/office/word/2010/wordprocessingGroup" xmlns:wpi="http://schemas.microsoft.com/office/word/2010/wordprocessingInk" xmlns:wne="http://schemas.microsoft.com/office/word/2006/wordml" xmlns:wps="http://schemas.microsoft.com/office/word/2010/wordprocessingShape" mc:Ignorable="w14 w15 w16se w16cid w16 w16cex wp14">
+<w:endnotes xmlns:wpc="http://schemas.microsoft.com/office/word/2010/wordprocessingCanvas" xmlns:cx="http://schemas.microsoft.com/office/drawing/2014/chartex" xmlns:cx1="http://schemas.microsoft.com/office/drawing/2015/9/8/chartex" xmlns:cx2="http://schemas.microsoft.com/office/drawing/2015/10/21/chartex" xmlns:cx3="http://schemas.microsoft.com/office/drawing/2016/5/9/chartex" xmlns:cx4="http://schemas.microsoft.com/office/drawing/2016/5/10/chartex" xmlns:cx5="http://schemas.microsoft.com/office/drawing/2016/5/11/chartex" xmlns:cx6="http://schemas.microsoft.com/office/drawing/2016/5/12/chartex" xmlns:cx7="http://schemas.microsoft.com/office/drawing/2016/5/13/chartex" xmlns:cx8="http://schemas.microsoft.com/office/drawing/2016/5/14/chartex" xmlns:mc="http://schemas.openxmlformats.org/markup-compatibility/2006" xmlns:aink="http://schemas.microsoft.com/office/drawing/2016/ink" xmlns:am3d="http://schemas.microsoft.com/office/drawing/2017/model3d" xmlns:o="urn:schemas-microsoft-com:office:office" xmlns:r="http://schemas.openxmlformats.org/officeDocument/2006/relationships" xmlns:m="http://schemas.openxmlformats.org/officeDocument/2006/math" xmlns:v="urn:schemas-microsoft-com:vml" xmlns:wp14="http://schemas.microsoft.com/office/word/2010/wordprocessingDrawing" xmlns:wp="http://schemas.openxmlformats.org/drawingml/2006/wordprocessingDrawing" xmlns:w10="urn:schemas-microsoft-com:office:word" xmlns:w="http://schemas.openxmlformats.org/wordprocessingml/2006/main" xmlns:w14="http://schemas.microsoft.com/office/word/2010/wordml" xmlns:w15="http://schemas.microsoft.com/office/word/2012/wordml" xmlns:w16cex="http://schemas.microsoft.com/office/word/2018/wordml/cex" xmlns:w16cid="http://schemas.microsoft.com/office/word/2016/wordml/cid" xmlns:w16="http://schemas.microsoft.com/office/word/2018/wordml" xmlns:w16sdtdh="http://schemas.microsoft.com/office/word/2020/wordml/sdtdatahash" xmlns:w16se="http://schemas.microsoft.com/office/word/2015/wordml/symex" xmlns:wpg="http://schemas.microsoft.com/office/word/2010/wordprocessingGroup" xmlns:wpi="http://schemas.microsoft.com/office/word/2010/wordprocessingInk" xmlns:wne="http://schemas.microsoft.com/office/word/2006/wordml" xmlns:wps="http://schemas.microsoft.com/office/word/2010/wordprocessingShape" mc:Ignorable="w14 w15 w16se w16cid w16 w16cex w16sdtdh wp14">
   <w:endnote w:type="separator" w:id="-1">
     <w:p>
       <w:pPr>
@@ -1724,7 +2054,7 @@
 </file>
 
 <file path=word/footer1.xml><?xml version="1.0" encoding="utf-8"?>
-<w:ftr xmlns:wpc="http://schemas.microsoft.com/office/word/2010/wordprocessingCanvas" xmlns:cx="http://schemas.microsoft.com/office/drawing/2014/chartex" xmlns:cx1="http://schemas.microsoft.com/office/drawing/2015/9/8/chartex" xmlns:cx2="http://schemas.microsoft.com/office/drawing/2015/10/21/chartex" xmlns:cx3="http://schemas.microsoft.com/office/drawing/2016/5/9/chartex" xmlns:cx4="http://schemas.microsoft.com/office/drawing/2016/5/10/chartex" xmlns:cx5="http://schemas.microsoft.com/office/drawing/2016/5/11/chartex" xmlns:cx6="http://schemas.microsoft.com/office/drawing/2016/5/12/chartex" xmlns:cx7="http://schemas.microsoft.com/office/drawing/2016/5/13/chartex" xmlns:cx8="http://schemas.microsoft.com/office/drawing/2016/5/14/chartex" xmlns:mc="http://schemas.openxmlformats.org/markup-compatibility/2006" xmlns:aink="http://schemas.microsoft.com/office/drawing/2016/ink" xmlns:am3d="http://schemas.microsoft.com/office/drawing/2017/model3d" xmlns:o="urn:schemas-microsoft-com:office:office" xmlns:r="http://schemas.openxmlformats.org/officeDocument/2006/relationships" xmlns:m="http://schemas.openxmlformats.org/officeDocument/2006/math" xmlns:v="urn:schemas-microsoft-com:vml" xmlns:wp14="http://schemas.microsoft.com/office/word/2010/wordprocessingDrawing" xmlns:wp="http://schemas.openxmlformats.org/drawingml/2006/wordprocessingDrawing" xmlns:w10="urn:schemas-microsoft-com:office:word" xmlns:w="http://schemas.openxmlformats.org/wordprocessingml/2006/main" xmlns:w14="http://schemas.microsoft.com/office/word/2010/wordml" xmlns:w15="http://schemas.microsoft.com/office/word/2012/wordml" xmlns:w16cex="http://schemas.microsoft.com/office/word/2018/wordml/cex" xmlns:w16cid="http://schemas.microsoft.com/office/word/2016/wordml/cid" xmlns:w16="http://schemas.microsoft.com/office/word/2018/wordml" xmlns:w16se="http://schemas.microsoft.com/office/word/2015/wordml/symex" xmlns:wpg="http://schemas.microsoft.com/office/word/2010/wordprocessingGroup" xmlns:wpi="http://schemas.microsoft.com/office/word/2010/wordprocessingInk" xmlns:wne="http://schemas.microsoft.com/office/word/2006/wordml" xmlns:wps="http://schemas.microsoft.com/office/word/2010/wordprocessingShape" mc:Ignorable="w14 w15 w16se w16cid w16 w16cex wp14">
+<w:ftr xmlns:wpc="http://schemas.microsoft.com/office/word/2010/wordprocessingCanvas" xmlns:cx="http://schemas.microsoft.com/office/drawing/2014/chartex" xmlns:cx1="http://schemas.microsoft.com/office/drawing/2015/9/8/chartex" xmlns:cx2="http://schemas.microsoft.com/office/drawing/2015/10/21/chartex" xmlns:cx3="http://schemas.microsoft.com/office/drawing/2016/5/9/chartex" xmlns:cx4="http://schemas.microsoft.com/office/drawing/2016/5/10/chartex" xmlns:cx5="http://schemas.microsoft.com/office/drawing/2016/5/11/chartex" xmlns:cx6="http://schemas.microsoft.com/office/drawing/2016/5/12/chartex" xmlns:cx7="http://schemas.microsoft.com/office/drawing/2016/5/13/chartex" xmlns:cx8="http://schemas.microsoft.com/office/drawing/2016/5/14/chartex" xmlns:mc="http://schemas.openxmlformats.org/markup-compatibility/2006" xmlns:aink="http://schemas.microsoft.com/office/drawing/2016/ink" xmlns:am3d="http://schemas.microsoft.com/office/drawing/2017/model3d" xmlns:o="urn:schemas-microsoft-com:office:office" xmlns:r="http://schemas.openxmlformats.org/officeDocument/2006/relationships" xmlns:m="http://schemas.openxmlformats.org/officeDocument/2006/math" xmlns:v="urn:schemas-microsoft-com:vml" xmlns:wp14="http://schemas.microsoft.com/office/word/2010/wordprocessingDrawing" xmlns:wp="http://schemas.openxmlformats.org/drawingml/2006/wordprocessingDrawing" xmlns:w10="urn:schemas-microsoft-com:office:word" xmlns:w="http://schemas.openxmlformats.org/wordprocessingml/2006/main" xmlns:w14="http://schemas.microsoft.com/office/word/2010/wordml" xmlns:w15="http://schemas.microsoft.com/office/word/2012/wordml" xmlns:w16cex="http://schemas.microsoft.com/office/word/2018/wordml/cex" xmlns:w16cid="http://schemas.microsoft.com/office/word/2016/wordml/cid" xmlns:w16="http://schemas.microsoft.com/office/word/2018/wordml" xmlns:w16sdtdh="http://schemas.microsoft.com/office/word/2020/wordml/sdtdatahash" xmlns:w16se="http://schemas.microsoft.com/office/word/2015/wordml/symex" xmlns:wpg="http://schemas.microsoft.com/office/word/2010/wordprocessingGroup" xmlns:wpi="http://schemas.microsoft.com/office/word/2010/wordprocessingInk" xmlns:wne="http://schemas.microsoft.com/office/word/2006/wordml" xmlns:wps="http://schemas.microsoft.com/office/word/2010/wordprocessingShape" mc:Ignorable="w14 w15 w16se w16cid w16 w16cex w16sdtdh wp14">
   <w:sdt>
     <w:sdtPr>
       <w:id w:val="859470819"/>
@@ -1777,7 +2107,7 @@
 </file>
 
 <file path=word/footnotes.xml><?xml version="1.0" encoding="utf-8"?>
-<w:footnotes xmlns:wpc="http://schemas.microsoft.com/office/word/2010/wordprocessingCanvas" xmlns:cx="http://schemas.microsoft.com/office/drawing/2014/chartex" xmlns:cx1="http://schemas.microsoft.com/office/drawing/2015/9/8/chartex" xmlns:cx2="http://schemas.microsoft.com/office/drawing/2015/10/21/chartex" xmlns:cx3="http://schemas.microsoft.com/office/drawing/2016/5/9/chartex" xmlns:cx4="http://schemas.microsoft.com/office/drawing/2016/5/10/chartex" xmlns:cx5="http://schemas.microsoft.com/office/drawing/2016/5/11/chartex" xmlns:cx6="http://schemas.microsoft.com/office/drawing/2016/5/12/chartex" xmlns:cx7="http://schemas.microsoft.com/office/drawing/2016/5/13/chartex" xmlns:cx8="http://schemas.microsoft.com/office/drawing/2016/5/14/chartex" xmlns:mc="http://schemas.openxmlformats.org/markup-compatibility/2006" xmlns:aink="http://schemas.microsoft.com/office/drawing/2016/ink" xmlns:am3d="http://schemas.microsoft.com/office/drawing/2017/model3d" xmlns:o="urn:schemas-microsoft-com:office:office" xmlns:r="http://schemas.openxmlformats.org/officeDocument/2006/relationships" xmlns:m="http://schemas.openxmlformats.org/officeDocument/2006/math" xmlns:v="urn:schemas-microsoft-com:vml" xmlns:wp14="http://schemas.microsoft.com/office/word/2010/wordprocessingDrawing" xmlns:wp="http://schemas.openxmlformats.org/drawingml/2006/wordprocessingDrawing" xmlns:w10="urn:schemas-microsoft-com:office:word" xmlns:w="http://schemas.openxmlformats.org/wordprocessingml/2006/main" xmlns:w14="http://schemas.microsoft.com/office/word/2010/wordml" xmlns:w15="http://schemas.microsoft.com/office/word/2012/wordml" xmlns:w16cex="http://schemas.microsoft.com/office/word/2018/wordml/cex" xmlns:w16cid="http://schemas.microsoft.com/office/word/2016/wordml/cid" xmlns:w16="http://schemas.microsoft.com/office/word/2018/wordml" xmlns:w16se="http://schemas.microsoft.com/office/word/2015/wordml/symex" xmlns:wpg="http://schemas.microsoft.com/office/word/2010/wordprocessingGroup" xmlns:wpi="http://schemas.microsoft.com/office/word/2010/wordprocessingInk" xmlns:wne="http://schemas.microsoft.com/office/word/2006/wordml" xmlns:wps="http://schemas.microsoft.com/office/word/2010/wordprocessingShape" mc:Ignorable="w14 w15 w16se w16cid w16 w16cex wp14">
+<w:footnotes xmlns:wpc="http://schemas.microsoft.com/office/word/2010/wordprocessingCanvas" xmlns:cx="http://schemas.microsoft.com/office/drawing/2014/chartex" xmlns:cx1="http://schemas.microsoft.com/office/drawing/2015/9/8/chartex" xmlns:cx2="http://schemas.microsoft.com/office/drawing/2015/10/21/chartex" xmlns:cx3="http://schemas.microsoft.com/office/drawing/2016/5/9/chartex" xmlns:cx4="http://schemas.microsoft.com/office/drawing/2016/5/10/chartex" xmlns:cx5="http://schemas.microsoft.com/office/drawing/2016/5/11/chartex" xmlns:cx6="http://schemas.microsoft.com/office/drawing/2016/5/12/chartex" xmlns:cx7="http://schemas.microsoft.com/office/drawing/2016/5/13/chartex" xmlns:cx8="http://schemas.microsoft.com/office/drawing/2016/5/14/chartex" xmlns:mc="http://schemas.openxmlformats.org/markup-compatibility/2006" xmlns:aink="http://schemas.microsoft.com/office/drawing/2016/ink" xmlns:am3d="http://schemas.microsoft.com/office/drawing/2017/model3d" xmlns:o="urn:schemas-microsoft-com:office:office" xmlns:r="http://schemas.openxmlformats.org/officeDocument/2006/relationships" xmlns:m="http://schemas.openxmlformats.org/officeDocument/2006/math" xmlns:v="urn:schemas-microsoft-com:vml" xmlns:wp14="http://schemas.microsoft.com/office/word/2010/wordprocessingDrawing" xmlns:wp="http://schemas.openxmlformats.org/drawingml/2006/wordprocessingDrawing" xmlns:w10="urn:schemas-microsoft-com:office:word" xmlns:w="http://schemas.openxmlformats.org/wordprocessingml/2006/main" xmlns:w14="http://schemas.microsoft.com/office/word/2010/wordml" xmlns:w15="http://schemas.microsoft.com/office/word/2012/wordml" xmlns:w16cex="http://schemas.microsoft.com/office/word/2018/wordml/cex" xmlns:w16cid="http://schemas.microsoft.com/office/word/2016/wordml/cid" xmlns:w16="http://schemas.microsoft.com/office/word/2018/wordml" xmlns:w16sdtdh="http://schemas.microsoft.com/office/word/2020/wordml/sdtdatahash" xmlns:w16se="http://schemas.microsoft.com/office/word/2015/wordml/symex" xmlns:wpg="http://schemas.microsoft.com/office/word/2010/wordprocessingGroup" xmlns:wpi="http://schemas.microsoft.com/office/word/2010/wordprocessingInk" xmlns:wne="http://schemas.microsoft.com/office/word/2006/wordml" xmlns:wps="http://schemas.microsoft.com/office/word/2010/wordprocessingShape" mc:Ignorable="w14 w15 w16se w16cid w16 w16cex w16sdtdh wp14">
   <w:footnote w:type="separator" w:id="-1">
     <w:p>
       <w:r>
@@ -1796,7 +2126,7 @@
 </file>
 
 <file path=word/numbering.xml><?xml version="1.0" encoding="utf-8"?>
-<w:numbering xmlns:wpc="http://schemas.microsoft.com/office/word/2010/wordprocessingCanvas" xmlns:cx="http://schemas.microsoft.com/office/drawing/2014/chartex" xmlns:cx1="http://schemas.microsoft.com/office/drawing/2015/9/8/chartex" xmlns:cx2="http://schemas.microsoft.com/office/drawing/2015/10/21/chartex" xmlns:cx3="http://schemas.microsoft.com/office/drawing/2016/5/9/chartex" xmlns:cx4="http://schemas.microsoft.com/office/drawing/2016/5/10/chartex" xmlns:cx5="http://schemas.microsoft.com/office/drawing/2016/5/11/chartex" xmlns:cx6="http://schemas.microsoft.com/office/drawing/2016/5/12/chartex" xmlns:cx7="http://schemas.microsoft.com/office/drawing/2016/5/13/chartex" xmlns:cx8="http://schemas.microsoft.com/office/drawing/2016/5/14/chartex" xmlns:mc="http://schemas.openxmlformats.org/markup-compatibility/2006" xmlns:aink="http://schemas.microsoft.com/office/drawing/2016/ink" xmlns:am3d="http://schemas.microsoft.com/office/drawing/2017/model3d" xmlns:o="urn:schemas-microsoft-com:office:office" xmlns:r="http://schemas.openxmlformats.org/officeDocument/2006/relationships" xmlns:m="http://schemas.openxmlformats.org/officeDocument/2006/math" xmlns:v="urn:schemas-microsoft-com:vml" xmlns:wp14="http://schemas.microsoft.com/office/word/2010/wordprocessingDrawing" xmlns:wp="http://schemas.openxmlformats.org/drawingml/2006/wordprocessingDrawing" xmlns:w10="urn:schemas-microsoft-com:office:word" xmlns:w="http://schemas.openxmlformats.org/wordprocessingml/2006/main" xmlns:w14="http://schemas.microsoft.com/office/word/2010/wordml" xmlns:w15="http://schemas.microsoft.com/office/word/2012/wordml" xmlns:w16cex="http://schemas.microsoft.com/office/word/2018/wordml/cex" xmlns:w16cid="http://schemas.microsoft.com/office/word/2016/wordml/cid" xmlns:w16="http://schemas.microsoft.com/office/word/2018/wordml" xmlns:w16se="http://schemas.microsoft.com/office/word/2015/wordml/symex" xmlns:wpg="http://schemas.microsoft.com/office/word/2010/wordprocessingGroup" xmlns:wpi="http://schemas.microsoft.com/office/word/2010/wordprocessingInk" xmlns:wne="http://schemas.microsoft.com/office/word/2006/wordml" xmlns:wps="http://schemas.microsoft.com/office/word/2010/wordprocessingShape" mc:Ignorable="w14 w15 w16se w16cid w16 w16cex wp14">
+<w:numbering xmlns:wpc="http://schemas.microsoft.com/office/word/2010/wordprocessingCanvas" xmlns:cx="http://schemas.microsoft.com/office/drawing/2014/chartex" xmlns:cx1="http://schemas.microsoft.com/office/drawing/2015/9/8/chartex" xmlns:cx2="http://schemas.microsoft.com/office/drawing/2015/10/21/chartex" xmlns:cx3="http://schemas.microsoft.com/office/drawing/2016/5/9/chartex" xmlns:cx4="http://schemas.microsoft.com/office/drawing/2016/5/10/chartex" xmlns:cx5="http://schemas.microsoft.com/office/drawing/2016/5/11/chartex" xmlns:cx6="http://schemas.microsoft.com/office/drawing/2016/5/12/chartex" xmlns:cx7="http://schemas.microsoft.com/office/drawing/2016/5/13/chartex" xmlns:cx8="http://schemas.microsoft.com/office/drawing/2016/5/14/chartex" xmlns:mc="http://schemas.openxmlformats.org/markup-compatibility/2006" xmlns:aink="http://schemas.microsoft.com/office/drawing/2016/ink" xmlns:am3d="http://schemas.microsoft.com/office/drawing/2017/model3d" xmlns:o="urn:schemas-microsoft-com:office:office" xmlns:r="http://schemas.openxmlformats.org/officeDocument/2006/relationships" xmlns:m="http://schemas.openxmlformats.org/officeDocument/2006/math" xmlns:v="urn:schemas-microsoft-com:vml" xmlns:wp14="http://schemas.microsoft.com/office/word/2010/wordprocessingDrawing" xmlns:wp="http://schemas.openxmlformats.org/drawingml/2006/wordprocessingDrawing" xmlns:w10="urn:schemas-microsoft-com:office:word" xmlns:w="http://schemas.openxmlformats.org/wordprocessingml/2006/main" xmlns:w14="http://schemas.microsoft.com/office/word/2010/wordml" xmlns:w15="http://schemas.microsoft.com/office/word/2012/wordml" xmlns:w16cex="http://schemas.microsoft.com/office/word/2018/wordml/cex" xmlns:w16cid="http://schemas.microsoft.com/office/word/2016/wordml/cid" xmlns:w16="http://schemas.microsoft.com/office/word/2018/wordml" xmlns:w16sdtdh="http://schemas.microsoft.com/office/word/2020/wordml/sdtdatahash" xmlns:w16se="http://schemas.microsoft.com/office/word/2015/wordml/symex" xmlns:wpg="http://schemas.microsoft.com/office/word/2010/wordprocessingGroup" xmlns:wpi="http://schemas.microsoft.com/office/word/2010/wordprocessingInk" xmlns:wne="http://schemas.microsoft.com/office/word/2006/wordml" xmlns:wps="http://schemas.microsoft.com/office/word/2010/wordprocessingShape" mc:Ignorable="w14 w15 w16se w16cid w16 w16cex w16sdtdh wp14">
   <w:abstractNum w:abstractNumId="0" w15:restartNumberingAfterBreak="0">
     <w:nsid w:val="EA454B4C"/>
     <w:multiLevelType w:val="multilevel"/>
@@ -2351,11 +2681,14 @@
   <w:num w:numId="28">
     <w:abstractNumId w:val="0"/>
   </w:num>
+  <w:num w:numId="29">
+    <w:abstractNumId w:val="2"/>
+  </w:num>
 </w:numbering>
 </file>
 
 <file path=word/styles.xml><?xml version="1.0" encoding="utf-8"?>
-<w:styles xmlns:mc="http://schemas.openxmlformats.org/markup-compatibility/2006" xmlns:r="http://schemas.openxmlformats.org/officeDocument/2006/relationships" xmlns:w="http://schemas.openxmlformats.org/wordprocessingml/2006/main" xmlns:w14="http://schemas.microsoft.com/office/word/2010/wordml" xmlns:w15="http://schemas.microsoft.com/office/word/2012/wordml" xmlns:w16cex="http://schemas.microsoft.com/office/word/2018/wordml/cex" xmlns:w16cid="http://schemas.microsoft.com/office/word/2016/wordml/cid" xmlns:w16="http://schemas.microsoft.com/office/word/2018/wordml" xmlns:w16se="http://schemas.microsoft.com/office/word/2015/wordml/symex" mc:Ignorable="w14 w15 w16se w16cid w16 w16cex">
+<w:styles xmlns:mc="http://schemas.openxmlformats.org/markup-compatibility/2006" xmlns:r="http://schemas.openxmlformats.org/officeDocument/2006/relationships" xmlns:w="http://schemas.openxmlformats.org/wordprocessingml/2006/main" xmlns:w14="http://schemas.microsoft.com/office/word/2010/wordml" xmlns:w15="http://schemas.microsoft.com/office/word/2012/wordml" xmlns:w16cex="http://schemas.microsoft.com/office/word/2018/wordml/cex" xmlns:w16cid="http://schemas.microsoft.com/office/word/2016/wordml/cid" xmlns:w16="http://schemas.microsoft.com/office/word/2018/wordml" xmlns:w16sdtdh="http://schemas.microsoft.com/office/word/2020/wordml/sdtdatahash" xmlns:w16se="http://schemas.microsoft.com/office/word/2015/wordml/symex" mc:Ignorable="w14 w15 w16se w16cid w16 w16cex w16sdtdh">
   <w:docDefaults>
     <w:rPrDefault>
       <w:rPr>
@@ -2734,7 +3067,10 @@
   <w:style w:type="paragraph" w:default="1" w:styleId="Normal">
     <w:name w:val="Normal"/>
     <w:qFormat/>
-    <w:rsid w:val="00A6010C"/>
+    <w:rsid w:val="000652A4"/>
+    <w:pPr>
+      <w:spacing w:line="480" w:lineRule="auto"/>
+    </w:pPr>
   </w:style>
   <w:style w:type="paragraph" w:styleId="Heading1">
     <w:name w:val="heading 1"/>
@@ -2925,7 +3261,6 @@
   <w:style w:type="character" w:default="1" w:styleId="DefaultParagraphFont">
     <w:name w:val="Default Paragraph Font"/>
     <w:uiPriority w:val="1"/>
-    <w:semiHidden/>
     <w:unhideWhenUsed/>
   </w:style>
   <w:style w:type="table" w:default="1" w:styleId="TableNormal">

</xml_diff>